<commit_message>
objetivos propuesta borrador terminados
</commit_message>
<xml_diff>
--- a/Propuesta Camilo Farelo.docx
+++ b/Propuesta Camilo Farelo.docx
@@ -835,25 +835,7 @@
                 <w:bCs/>
                 <w:color w:val="000000"/>
               </w:rPr>
-              <w:t xml:space="preserve">Erwin </w:t>
-            </w:r>
-            <w:proofErr w:type="spellStart"/>
-            <w:r>
-              <w:rPr>
-                <w:rFonts w:ascii="Century Gothic" w:hAnsi="Century Gothic" w:cs="Arial"/>
-                <w:bCs/>
-                <w:color w:val="000000"/>
-              </w:rPr>
-              <w:t>Alexánder</w:t>
-            </w:r>
-            <w:proofErr w:type="spellEnd"/>
-            <w:r>
-              <w:rPr>
-                <w:rFonts w:ascii="Century Gothic" w:hAnsi="Century Gothic" w:cs="Arial"/>
-                <w:bCs/>
-                <w:color w:val="000000"/>
-              </w:rPr>
-              <w:t xml:space="preserve"> Leal Piedrahita</w:t>
+              <w:t>Erwin Alexánder Leal Piedrahita</w:t>
             </w:r>
           </w:p>
         </w:tc>
@@ -1297,21 +1279,12 @@
                 <w:color w:val="000000"/>
               </w:rPr>
             </w:pPr>
-            <w:proofErr w:type="spellStart"/>
             <w:r>
               <w:rPr>
                 <w:rFonts w:ascii="Century Gothic" w:hAnsi="Century Gothic" w:cs="Arial"/>
                 <w:color w:val="000000"/>
               </w:rPr>
-              <w:t>Internexa</w:t>
-            </w:r>
-            <w:proofErr w:type="spellEnd"/>
-            <w:r>
-              <w:rPr>
-                <w:rFonts w:ascii="Century Gothic" w:hAnsi="Century Gothic" w:cs="Arial"/>
-                <w:color w:val="000000"/>
-              </w:rPr>
-              <w:t xml:space="preserve"> Bloque 5 piso 2 NOC</w:t>
+              <w:t>Internexa Bloque 5 piso 2 NOC</w:t>
             </w:r>
           </w:p>
         </w:tc>
@@ -1613,7 +1586,6 @@
                 <w:color w:val="000000"/>
               </w:rPr>
             </w:pPr>
-            <w:proofErr w:type="spellStart"/>
             <w:r>
               <w:rPr>
                 <w:rFonts w:ascii="Arial" w:hAnsi="Arial" w:cs="Arial"/>
@@ -1621,7 +1593,6 @@
               </w:rPr>
               <w:t>Internexa</w:t>
             </w:r>
-            <w:proofErr w:type="spellEnd"/>
           </w:p>
         </w:tc>
       </w:tr>
@@ -2057,23 +2028,13 @@
           <w:szCs w:val="22"/>
         </w:rPr>
       </w:pPr>
-      <w:proofErr w:type="spellStart"/>
-      <w:r>
-        <w:rPr>
-          <w:rFonts w:ascii="Century Gothic" w:hAnsi="Century Gothic" w:cs="Arial"/>
-          <w:sz w:val="22"/>
-          <w:szCs w:val="22"/>
-        </w:rPr>
-        <w:t>Internexa</w:t>
-      </w:r>
-      <w:proofErr w:type="spellEnd"/>
-      <w:r>
-        <w:rPr>
-          <w:rFonts w:ascii="Century Gothic" w:hAnsi="Century Gothic" w:cs="Arial"/>
-          <w:sz w:val="22"/>
-          <w:szCs w:val="22"/>
-        </w:rPr>
-        <w:t xml:space="preserve"> </w:t>
+      <w:r>
+        <w:rPr>
+          <w:rFonts w:ascii="Century Gothic" w:hAnsi="Century Gothic" w:cs="Arial"/>
+          <w:sz w:val="22"/>
+          <w:szCs w:val="22"/>
+        </w:rPr>
+        <w:t xml:space="preserve">Internexa </w:t>
       </w:r>
       <w:r>
         <w:rPr>
@@ -2162,61 +2123,7 @@
           <w:sz w:val="22"/>
           <w:szCs w:val="22"/>
         </w:rPr>
-        <w:t>Para prestar servicios en Colombia, se encuentra la topología de red MPLS (</w:t>
-      </w:r>
-      <w:proofErr w:type="spellStart"/>
-      <w:r>
-        <w:rPr>
-          <w:rFonts w:ascii="Century Gothic" w:hAnsi="Century Gothic" w:cs="Arial"/>
-          <w:sz w:val="22"/>
-          <w:szCs w:val="22"/>
-        </w:rPr>
-        <w:t>MultiLabel</w:t>
-      </w:r>
-      <w:proofErr w:type="spellEnd"/>
-      <w:r>
-        <w:rPr>
-          <w:rFonts w:ascii="Century Gothic" w:hAnsi="Century Gothic" w:cs="Arial"/>
-          <w:sz w:val="22"/>
-          <w:szCs w:val="22"/>
-        </w:rPr>
-        <w:t xml:space="preserve"> </w:t>
-      </w:r>
-      <w:proofErr w:type="spellStart"/>
-      <w:r>
-        <w:rPr>
-          <w:rFonts w:ascii="Century Gothic" w:hAnsi="Century Gothic" w:cs="Arial"/>
-          <w:sz w:val="22"/>
-          <w:szCs w:val="22"/>
-        </w:rPr>
-        <w:t>Switching</w:t>
-      </w:r>
-      <w:proofErr w:type="spellEnd"/>
-      <w:r>
-        <w:rPr>
-          <w:rFonts w:ascii="Century Gothic" w:hAnsi="Century Gothic" w:cs="Arial"/>
-          <w:sz w:val="22"/>
-          <w:szCs w:val="22"/>
-        </w:rPr>
-        <w:t xml:space="preserve"> </w:t>
-      </w:r>
-      <w:proofErr w:type="spellStart"/>
-      <w:r>
-        <w:rPr>
-          <w:rFonts w:ascii="Century Gothic" w:hAnsi="Century Gothic" w:cs="Arial"/>
-          <w:sz w:val="22"/>
-          <w:szCs w:val="22"/>
-        </w:rPr>
-        <w:t>Protocol</w:t>
-      </w:r>
-      <w:proofErr w:type="spellEnd"/>
-      <w:r>
-        <w:rPr>
-          <w:rFonts w:ascii="Century Gothic" w:hAnsi="Century Gothic" w:cs="Arial"/>
-          <w:sz w:val="22"/>
-          <w:szCs w:val="22"/>
-        </w:rPr>
-        <w:t>) Huawei, que cuenta con 7 anillos interconectados y 37 nodos ubicados en sectores estratégicos</w:t>
+        <w:t>Para prestar servicios en Colombia, se encuentra la topología de red MPLS (MultiLabel Switching Protocol) Huawei, que cuenta con 7 anillos interconectados y 37 nodos ubicados en sectores estratégicos</w:t>
       </w:r>
       <w:r>
         <w:rPr>
@@ -2248,51 +2155,15 @@
           <w:sz w:val="22"/>
           <w:szCs w:val="22"/>
         </w:rPr>
-        <w:t xml:space="preserve"> y IP Next </w:t>
-      </w:r>
-      <w:proofErr w:type="spellStart"/>
-      <w:r>
-        <w:rPr>
-          <w:rFonts w:ascii="Century Gothic" w:hAnsi="Century Gothic" w:cs="Arial"/>
-          <w:sz w:val="22"/>
-          <w:szCs w:val="22"/>
-        </w:rPr>
-        <w:t>Generation</w:t>
-      </w:r>
-      <w:proofErr w:type="spellEnd"/>
-      <w:r>
-        <w:rPr>
-          <w:rFonts w:ascii="Century Gothic" w:hAnsi="Century Gothic" w:cs="Arial"/>
-          <w:sz w:val="22"/>
-          <w:szCs w:val="22"/>
-        </w:rPr>
-        <w:t xml:space="preserve"> (INTE)</w:t>
-      </w:r>
-      <w:r>
-        <w:rPr>
-          <w:rFonts w:ascii="Century Gothic" w:hAnsi="Century Gothic" w:cs="Arial"/>
-          <w:sz w:val="22"/>
-          <w:szCs w:val="22"/>
-        </w:rPr>
-        <w:t xml:space="preserve">; que consiste en un servicio capa 3 que provee un canal para conectarse a internet y acceder a contenidos gracias a la modalidad de CDN (Content </w:t>
-      </w:r>
-      <w:proofErr w:type="spellStart"/>
-      <w:r>
-        <w:rPr>
-          <w:rFonts w:ascii="Century Gothic" w:hAnsi="Century Gothic" w:cs="Arial"/>
-          <w:sz w:val="22"/>
-          <w:szCs w:val="22"/>
-        </w:rPr>
-        <w:t>Distribution</w:t>
-      </w:r>
-      <w:proofErr w:type="spellEnd"/>
-      <w:r>
-        <w:rPr>
-          <w:rFonts w:ascii="Century Gothic" w:hAnsi="Century Gothic" w:cs="Arial"/>
-          <w:sz w:val="22"/>
-          <w:szCs w:val="22"/>
-        </w:rPr>
-        <w:t xml:space="preserve"> Network). </w:t>
+        <w:t xml:space="preserve"> y IP Next Generation (INTE)</w:t>
+      </w:r>
+      <w:r>
+        <w:rPr>
+          <w:rFonts w:ascii="Century Gothic" w:hAnsi="Century Gothic" w:cs="Arial"/>
+          <w:sz w:val="22"/>
+          <w:szCs w:val="22"/>
+        </w:rPr>
+        <w:t xml:space="preserve">; que consiste en un servicio capa 3 que provee un canal para conectarse a internet y acceder a contenidos gracias a la modalidad de CDN (Content Distribution Network). </w:t>
       </w:r>
     </w:p>
     <w:p>
@@ -2319,43 +2190,7 @@
           <w:sz w:val="22"/>
           <w:szCs w:val="22"/>
         </w:rPr>
-        <w:t xml:space="preserve"> corresponde al NOC (Network </w:t>
-      </w:r>
-      <w:proofErr w:type="spellStart"/>
-      <w:r>
-        <w:rPr>
-          <w:rFonts w:ascii="Century Gothic" w:hAnsi="Century Gothic" w:cs="Arial"/>
-          <w:sz w:val="22"/>
-          <w:szCs w:val="22"/>
-        </w:rPr>
-        <w:t>Operation</w:t>
-      </w:r>
-      <w:proofErr w:type="spellEnd"/>
-      <w:r>
-        <w:rPr>
-          <w:rFonts w:ascii="Century Gothic" w:hAnsi="Century Gothic" w:cs="Arial"/>
-          <w:sz w:val="22"/>
-          <w:szCs w:val="22"/>
-        </w:rPr>
-        <w:t xml:space="preserve"> Center) </w:t>
-      </w:r>
-      <w:proofErr w:type="spellStart"/>
-      <w:r>
-        <w:rPr>
-          <w:rFonts w:ascii="Century Gothic" w:hAnsi="Century Gothic" w:cs="Arial"/>
-          <w:sz w:val="22"/>
-          <w:szCs w:val="22"/>
-        </w:rPr>
-        <w:t>Latam</w:t>
-      </w:r>
-      <w:proofErr w:type="spellEnd"/>
-      <w:r>
-        <w:rPr>
-          <w:rFonts w:ascii="Century Gothic" w:hAnsi="Century Gothic" w:cs="Arial"/>
-          <w:sz w:val="22"/>
-          <w:szCs w:val="22"/>
-        </w:rPr>
-        <w:t xml:space="preserve">, que cuenta con profesionales con énfasis en Ingeniería de Red, de configuración, de gestión, entre otros. Los ingenieros de configuración, que son las personas que colaboran con la </w:t>
+        <w:t xml:space="preserve"> corresponde al NOC (Network Operation Center) Latam, que cuenta con profesionales con énfasis en Ingeniería de Red, de configuración, de gestión, entre otros. Los ingenieros de configuración, que son las personas que colaboran con la </w:t>
       </w:r>
       <w:r>
         <w:rPr>
@@ -2387,43 +2222,7 @@
           <w:sz w:val="22"/>
           <w:szCs w:val="22"/>
         </w:rPr>
-        <w:t xml:space="preserve"> </w:t>
-      </w:r>
-      <w:proofErr w:type="spellStart"/>
-      <w:r>
-        <w:rPr>
-          <w:rFonts w:ascii="Century Gothic" w:hAnsi="Century Gothic" w:cs="Arial"/>
-          <w:sz w:val="22"/>
-          <w:szCs w:val="22"/>
-        </w:rPr>
-        <w:t>System</w:t>
-      </w:r>
-      <w:proofErr w:type="spellEnd"/>
-      <w:r>
-        <w:rPr>
-          <w:rFonts w:ascii="Century Gothic" w:hAnsi="Century Gothic" w:cs="Arial"/>
-          <w:sz w:val="22"/>
-          <w:szCs w:val="22"/>
-        </w:rPr>
-        <w:t xml:space="preserve"> </w:t>
-      </w:r>
-      <w:proofErr w:type="spellStart"/>
-      <w:r>
-        <w:rPr>
-          <w:rFonts w:ascii="Century Gothic" w:hAnsi="Century Gothic" w:cs="Arial"/>
-          <w:sz w:val="22"/>
-          <w:szCs w:val="22"/>
-        </w:rPr>
-        <w:t>Interconection</w:t>
-      </w:r>
-      <w:proofErr w:type="spellEnd"/>
-      <w:r>
-        <w:rPr>
-          <w:rFonts w:ascii="Century Gothic" w:hAnsi="Century Gothic" w:cs="Arial"/>
-          <w:sz w:val="22"/>
-          <w:szCs w:val="22"/>
-        </w:rPr>
-        <w:t>), para programar y configurar los servicios de ETHE Y INTE</w:t>
+        <w:t xml:space="preserve"> System Interconection), para programar y configurar los servicios de ETHE Y INTE</w:t>
       </w:r>
       <w:r>
         <w:rPr>
@@ -2466,25 +2265,7 @@
           <w:sz w:val="22"/>
           <w:szCs w:val="22"/>
         </w:rPr>
-        <w:t xml:space="preserve"> realizado en Python por un practicante anterior para automatizar la configuración de los servicios en lugar de realizar configuración manual por medio de la interfaz CLI (</w:t>
-      </w:r>
-      <w:proofErr w:type="spellStart"/>
-      <w:r>
-        <w:rPr>
-          <w:rFonts w:ascii="Century Gothic" w:hAnsi="Century Gothic" w:cs="Arial"/>
-          <w:sz w:val="22"/>
-          <w:szCs w:val="22"/>
-        </w:rPr>
-        <w:t>Command</w:t>
-      </w:r>
-      <w:proofErr w:type="spellEnd"/>
-      <w:r>
-        <w:rPr>
-          <w:rFonts w:ascii="Century Gothic" w:hAnsi="Century Gothic" w:cs="Arial"/>
-          <w:sz w:val="22"/>
-          <w:szCs w:val="22"/>
-        </w:rPr>
-        <w:t xml:space="preserve"> Line Interface</w:t>
+        <w:t xml:space="preserve"> realizado en Python por un practicante anterior para automatizar la configuración de los servicios en lugar de realizar configuración manual por medio de la interfaz CLI (Command Line Interface</w:t>
       </w:r>
       <w:r>
         <w:rPr>
@@ -2626,17 +2407,21 @@
         <w:jc w:val="both"/>
         <w:rPr>
           <w:rFonts w:ascii="Century Gothic" w:hAnsi="Century Gothic" w:cs="Arial"/>
-          <w:sz w:val="22"/>
-          <w:szCs w:val="22"/>
-        </w:rPr>
-      </w:pPr>
-      <w:r>
-        <w:rPr>
-          <w:rFonts w:ascii="Century Gothic" w:hAnsi="Century Gothic" w:cs="Arial"/>
-          <w:sz w:val="22"/>
-          <w:szCs w:val="22"/>
-        </w:rPr>
-        <w:t>Se detallan el objetivo general y los objetivos y específicos.</w:t>
+          <w:b/>
+          <w:bCs/>
+          <w:sz w:val="22"/>
+          <w:szCs w:val="22"/>
+        </w:rPr>
+      </w:pPr>
+      <w:r>
+        <w:rPr>
+          <w:rFonts w:ascii="Century Gothic" w:hAnsi="Century Gothic" w:cs="Arial"/>
+          <w:b/>
+          <w:bCs/>
+          <w:sz w:val="22"/>
+          <w:szCs w:val="22"/>
+        </w:rPr>
+        <w:t>Objetivo General</w:t>
       </w:r>
     </w:p>
     <w:p>
@@ -2649,6 +2434,30 @@
           <w:szCs w:val="22"/>
         </w:rPr>
       </w:pPr>
+      <w:r>
+        <w:rPr>
+          <w:rFonts w:ascii="Century Gothic" w:hAnsi="Century Gothic" w:cs="Arial"/>
+          <w:sz w:val="22"/>
+          <w:szCs w:val="22"/>
+        </w:rPr>
+        <w:t>Mejorar una plataforma de gestión ya existente, que configure los servicios de ETHE y INTE de manera automática adaptándose a las nuevas políticas establecidas en Internexa Colombia,</w:t>
+      </w:r>
+      <w:r>
+        <w:rPr>
+          <w:rFonts w:ascii="Century Gothic" w:hAnsi="Century Gothic" w:cs="Arial"/>
+          <w:sz w:val="22"/>
+          <w:szCs w:val="22"/>
+        </w:rPr>
+        <w:t xml:space="preserve"> y</w:t>
+      </w:r>
+      <w:r>
+        <w:rPr>
+          <w:rFonts w:ascii="Century Gothic" w:hAnsi="Century Gothic" w:cs="Arial"/>
+          <w:sz w:val="22"/>
+          <w:szCs w:val="22"/>
+        </w:rPr>
+        <w:t xml:space="preserve"> aplicando buenas prácticas de seguridad.</w:t>
+      </w:r>
     </w:p>
     <w:p>
       <w:pPr>
@@ -2657,6 +2466,7 @@
         <w:rPr>
           <w:rFonts w:ascii="Century Gothic" w:hAnsi="Century Gothic" w:cs="Arial"/>
           <w:b/>
+          <w:bCs/>
           <w:sz w:val="22"/>
           <w:szCs w:val="22"/>
         </w:rPr>
@@ -2665,14 +2475,20 @@
         <w:rPr>
           <w:rFonts w:ascii="Century Gothic" w:hAnsi="Century Gothic" w:cs="Arial"/>
           <w:b/>
-          <w:sz w:val="22"/>
-          <w:szCs w:val="22"/>
-        </w:rPr>
-        <w:t>Marco Teórico</w:t>
+          <w:bCs/>
+          <w:sz w:val="22"/>
+          <w:szCs w:val="22"/>
+        </w:rPr>
+        <w:t xml:space="preserve">Objetivos Específicos </w:t>
       </w:r>
     </w:p>
     <w:p>
       <w:pPr>
+        <w:pStyle w:val="Prrafodelista"/>
+        <w:numPr>
+          <w:ilvl w:val="0"/>
+          <w:numId w:val="11"/>
+        </w:numPr>
         <w:spacing w:line="320" w:lineRule="exact"/>
         <w:jc w:val="both"/>
         <w:rPr>
@@ -2687,84 +2503,112 @@
           <w:sz w:val="22"/>
           <w:szCs w:val="22"/>
         </w:rPr>
-        <w:t xml:space="preserve">Se exponen los conceptos </w:t>
-      </w:r>
-      <w:r>
-        <w:rPr>
-          <w:rFonts w:ascii="Century Gothic" w:hAnsi="Century Gothic" w:cs="Arial"/>
-          <w:sz w:val="22"/>
-          <w:szCs w:val="22"/>
-        </w:rPr>
-        <w:t>teóricos</w:t>
-      </w:r>
-      <w:r>
-        <w:rPr>
-          <w:rFonts w:ascii="Century Gothic" w:hAnsi="Century Gothic" w:cs="Arial"/>
-          <w:sz w:val="22"/>
-          <w:szCs w:val="22"/>
-        </w:rPr>
-        <w:t xml:space="preserve"> que sustentan el desarrollo del </w:t>
-      </w:r>
-      <w:r>
-        <w:rPr>
-          <w:rFonts w:ascii="Century Gothic" w:hAnsi="Century Gothic" w:cs="Arial"/>
-          <w:sz w:val="22"/>
-          <w:szCs w:val="22"/>
-        </w:rPr>
-        <w:t>trabajo, debidamente</w:t>
-      </w:r>
-      <w:r>
-        <w:rPr>
-          <w:rFonts w:ascii="Century Gothic" w:hAnsi="Century Gothic" w:cs="Arial"/>
-          <w:sz w:val="22"/>
-          <w:szCs w:val="22"/>
-        </w:rPr>
-        <w:t xml:space="preserve"> </w:t>
-      </w:r>
-      <w:r>
-        <w:rPr>
-          <w:rFonts w:ascii="Century Gothic" w:hAnsi="Century Gothic" w:cs="Arial"/>
-          <w:sz w:val="22"/>
-          <w:szCs w:val="22"/>
-        </w:rPr>
-        <w:t xml:space="preserve">referenciados. </w:t>
+        <w:t xml:space="preserve">Reconocer la estructura y el funcionamiento de la red MPLS Huawei Colombia para el proceso y configuración de los servicios ETHE y INTE. </w:t>
       </w:r>
     </w:p>
     <w:p>
       <w:pPr>
+        <w:pStyle w:val="Prrafodelista"/>
+        <w:numPr>
+          <w:ilvl w:val="0"/>
+          <w:numId w:val="11"/>
+        </w:numPr>
         <w:spacing w:line="320" w:lineRule="exact"/>
         <w:jc w:val="both"/>
         <w:rPr>
           <w:rFonts w:ascii="Century Gothic" w:hAnsi="Century Gothic" w:cs="Arial"/>
-          <w:b/>
-          <w:sz w:val="22"/>
-          <w:szCs w:val="22"/>
-        </w:rPr>
-      </w:pPr>
+          <w:sz w:val="22"/>
+          <w:szCs w:val="22"/>
+        </w:rPr>
+      </w:pPr>
+      <w:r>
+        <w:rPr>
+          <w:rFonts w:ascii="Century Gothic" w:hAnsi="Century Gothic" w:cs="Arial"/>
+          <w:sz w:val="22"/>
+          <w:szCs w:val="22"/>
+        </w:rPr>
+        <w:t xml:space="preserve">Interpretar la primera versión del software desarrollada por un practicante anterior para saber </w:t>
+      </w:r>
+      <w:r>
+        <w:rPr>
+          <w:rFonts w:ascii="Century Gothic" w:hAnsi="Century Gothic" w:cs="Arial"/>
+          <w:sz w:val="22"/>
+          <w:szCs w:val="22"/>
+        </w:rPr>
+        <w:t>dónde</w:t>
+      </w:r>
+      <w:r>
+        <w:rPr>
+          <w:rFonts w:ascii="Century Gothic" w:hAnsi="Century Gothic" w:cs="Arial"/>
+          <w:sz w:val="22"/>
+          <w:szCs w:val="22"/>
+        </w:rPr>
+        <w:t xml:space="preserve"> realizar los cambios que se adapten a las nuevas políticas establecidas por Internexa Colombia.</w:t>
+      </w:r>
+      <w:r>
+        <w:rPr>
+          <w:rFonts w:ascii="Century Gothic" w:hAnsi="Century Gothic" w:cs="Arial"/>
+          <w:sz w:val="22"/>
+          <w:szCs w:val="22"/>
+        </w:rPr>
+        <w:t xml:space="preserve"> </w:t>
+      </w:r>
     </w:p>
     <w:p>
       <w:pPr>
+        <w:pStyle w:val="Prrafodelista"/>
+        <w:numPr>
+          <w:ilvl w:val="0"/>
+          <w:numId w:val="11"/>
+        </w:numPr>
         <w:spacing w:line="320" w:lineRule="exact"/>
         <w:jc w:val="both"/>
         <w:rPr>
           <w:rFonts w:ascii="Century Gothic" w:hAnsi="Century Gothic" w:cs="Arial"/>
-          <w:b/>
-          <w:sz w:val="22"/>
-          <w:szCs w:val="22"/>
-        </w:rPr>
-      </w:pPr>
-      <w:r>
-        <w:rPr>
-          <w:rFonts w:ascii="Century Gothic" w:hAnsi="Century Gothic" w:cs="Arial"/>
-          <w:b/>
-          <w:sz w:val="22"/>
-          <w:szCs w:val="22"/>
-        </w:rPr>
-        <w:t>Metodología</w:t>
+          <w:sz w:val="22"/>
+          <w:szCs w:val="22"/>
+        </w:rPr>
+      </w:pPr>
+      <w:r>
+        <w:rPr>
+          <w:rFonts w:ascii="Century Gothic" w:hAnsi="Century Gothic" w:cs="Arial"/>
+          <w:sz w:val="22"/>
+          <w:szCs w:val="22"/>
+        </w:rPr>
+        <w:t xml:space="preserve">Modificar la plataforma de gestión </w:t>
+      </w:r>
+      <w:r>
+        <w:rPr>
+          <w:rFonts w:ascii="Century Gothic" w:hAnsi="Century Gothic" w:cs="Arial"/>
+          <w:sz w:val="22"/>
+          <w:szCs w:val="22"/>
+        </w:rPr>
+        <w:t>de acuerdo con</w:t>
+      </w:r>
+      <w:r>
+        <w:rPr>
+          <w:rFonts w:ascii="Century Gothic" w:hAnsi="Century Gothic" w:cs="Arial"/>
+          <w:sz w:val="22"/>
+          <w:szCs w:val="22"/>
+        </w:rPr>
+        <w:t xml:space="preserve"> los nuevos requerimientos, dentro de una máquina virtual asignada por el asesor externo y conectado dentro de un entorno de red controlado por el NOC.</w:t>
+      </w:r>
+      <w:r>
+        <w:rPr>
+          <w:rFonts w:ascii="Century Gothic" w:hAnsi="Century Gothic" w:cs="Arial"/>
+          <w:sz w:val="22"/>
+          <w:szCs w:val="22"/>
+        </w:rPr>
+        <w:t xml:space="preserve"> </w:t>
       </w:r>
     </w:p>
     <w:p>
       <w:pPr>
+        <w:pStyle w:val="Prrafodelista"/>
+        <w:numPr>
+          <w:ilvl w:val="0"/>
+          <w:numId w:val="11"/>
+        </w:numPr>
         <w:spacing w:line="320" w:lineRule="exact"/>
         <w:jc w:val="both"/>
         <w:rPr>
@@ -2779,7 +2623,7 @@
           <w:sz w:val="22"/>
           <w:szCs w:val="22"/>
         </w:rPr>
-        <w:t xml:space="preserve">Se describen las actividades necesarias para alcanzar los objetivos planteados. </w:t>
+        <w:t>Validar el funcionamiento de la nueva versión de la plataforma de gestión visualizando los registros de configuración del equipo, entre los cuales está el tiempo de ejecución que nos ayudara a comparar con el tiempo que le toma al configurador realizar los ajustes de manera manual.</w:t>
       </w:r>
     </w:p>
     <w:p>
@@ -2793,6 +2637,15 @@
           <w:szCs w:val="22"/>
         </w:rPr>
       </w:pPr>
+      <w:r>
+        <w:rPr>
+          <w:rFonts w:ascii="Century Gothic" w:hAnsi="Century Gothic" w:cs="Arial"/>
+          <w:b/>
+          <w:sz w:val="22"/>
+          <w:szCs w:val="22"/>
+        </w:rPr>
+        <w:t>Marco Teórico</w:t>
+      </w:r>
     </w:p>
     <w:p>
       <w:pPr>
@@ -2800,19 +2653,57 @@
         <w:jc w:val="both"/>
         <w:rPr>
           <w:rFonts w:ascii="Century Gothic" w:hAnsi="Century Gothic" w:cs="Arial"/>
-          <w:b/>
-          <w:sz w:val="22"/>
-          <w:szCs w:val="22"/>
-        </w:rPr>
-      </w:pPr>
-      <w:r>
-        <w:rPr>
-          <w:rFonts w:ascii="Century Gothic" w:hAnsi="Century Gothic" w:cs="Arial"/>
-          <w:b/>
-          <w:sz w:val="22"/>
-          <w:szCs w:val="22"/>
-        </w:rPr>
-        <w:t>Cronograma de Actividades</w:t>
+          <w:sz w:val="22"/>
+          <w:szCs w:val="22"/>
+        </w:rPr>
+      </w:pPr>
+      <w:r>
+        <w:rPr>
+          <w:rFonts w:ascii="Century Gothic" w:hAnsi="Century Gothic" w:cs="Arial"/>
+          <w:sz w:val="22"/>
+          <w:szCs w:val="22"/>
+        </w:rPr>
+        <w:t xml:space="preserve">Se exponen los conceptos </w:t>
+      </w:r>
+      <w:r>
+        <w:rPr>
+          <w:rFonts w:ascii="Century Gothic" w:hAnsi="Century Gothic" w:cs="Arial"/>
+          <w:sz w:val="22"/>
+          <w:szCs w:val="22"/>
+        </w:rPr>
+        <w:t>teóricos</w:t>
+      </w:r>
+      <w:r>
+        <w:rPr>
+          <w:rFonts w:ascii="Century Gothic" w:hAnsi="Century Gothic" w:cs="Arial"/>
+          <w:sz w:val="22"/>
+          <w:szCs w:val="22"/>
+        </w:rPr>
+        <w:t xml:space="preserve"> que sustentan el desarrollo del </w:t>
+      </w:r>
+      <w:r>
+        <w:rPr>
+          <w:rFonts w:ascii="Century Gothic" w:hAnsi="Century Gothic" w:cs="Arial"/>
+          <w:sz w:val="22"/>
+          <w:szCs w:val="22"/>
+        </w:rPr>
+        <w:t>trabajo, debidamente</w:t>
+      </w:r>
+      <w:r>
+        <w:rPr>
+          <w:rFonts w:ascii="Century Gothic" w:hAnsi="Century Gothic" w:cs="Arial"/>
+          <w:sz w:val="22"/>
+          <w:szCs w:val="22"/>
+        </w:rPr>
+        <w:t xml:space="preserve"> </w:t>
+      </w:r>
+      <w:r>
+        <w:rPr>
+          <w:rFonts w:ascii="Century Gothic" w:hAnsi="Century Gothic" w:cs="Arial"/>
+          <w:sz w:val="22"/>
+          <w:szCs w:val="22"/>
+        </w:rPr>
+        <w:t xml:space="preserve">referenciados. </w:t>
       </w:r>
     </w:p>
     <w:p>
@@ -2821,58 +2712,11 @@
         <w:jc w:val="both"/>
         <w:rPr>
           <w:rFonts w:ascii="Century Gothic" w:hAnsi="Century Gothic" w:cs="Arial"/>
-          <w:sz w:val="22"/>
-          <w:szCs w:val="22"/>
-        </w:rPr>
-      </w:pPr>
-      <w:r>
-        <w:rPr>
-          <w:rFonts w:ascii="Century Gothic" w:hAnsi="Century Gothic" w:cs="Arial"/>
-          <w:sz w:val="22"/>
-          <w:szCs w:val="22"/>
-        </w:rPr>
-        <w:t>Se escriben</w:t>
-      </w:r>
-      <w:r>
-        <w:rPr>
-          <w:rFonts w:ascii="Century Gothic" w:hAnsi="Century Gothic" w:cs="Arial"/>
-          <w:sz w:val="22"/>
-          <w:szCs w:val="22"/>
-        </w:rPr>
-        <w:t xml:space="preserve"> las di</w:t>
-      </w:r>
-      <w:r>
-        <w:rPr>
-          <w:rFonts w:ascii="Century Gothic" w:hAnsi="Century Gothic" w:cs="Arial"/>
-          <w:sz w:val="22"/>
-          <w:szCs w:val="22"/>
-        </w:rPr>
-        <w:t>ferentes actividades a realizar</w:t>
-      </w:r>
-      <w:r>
-        <w:rPr>
-          <w:rFonts w:ascii="Century Gothic" w:hAnsi="Century Gothic" w:cs="Arial"/>
-          <w:sz w:val="22"/>
-          <w:szCs w:val="22"/>
-        </w:rPr>
-        <w:t xml:space="preserve"> según la metodología</w:t>
-      </w:r>
-      <w:r>
-        <w:rPr>
-          <w:rFonts w:ascii="Century Gothic" w:hAnsi="Century Gothic" w:cs="Arial"/>
-          <w:sz w:val="22"/>
-          <w:szCs w:val="22"/>
-        </w:rPr>
-        <w:t xml:space="preserve">, </w:t>
-      </w:r>
-      <w:r>
-        <w:rPr>
-          <w:rFonts w:ascii="Century Gothic" w:hAnsi="Century Gothic" w:cs="Arial"/>
-          <w:sz w:val="22"/>
-          <w:szCs w:val="22"/>
-        </w:rPr>
-        <w:t xml:space="preserve">indicando el tiempo programado para su ejecución. </w:t>
-      </w:r>
+          <w:b/>
+          <w:sz w:val="22"/>
+          <w:szCs w:val="22"/>
+        </w:rPr>
+      </w:pPr>
     </w:p>
     <w:p>
       <w:pPr>
@@ -2885,6 +2729,15 @@
           <w:szCs w:val="22"/>
         </w:rPr>
       </w:pPr>
+      <w:r>
+        <w:rPr>
+          <w:rFonts w:ascii="Century Gothic" w:hAnsi="Century Gothic" w:cs="Arial"/>
+          <w:b/>
+          <w:sz w:val="22"/>
+          <w:szCs w:val="22"/>
+        </w:rPr>
+        <w:t>Metodología</w:t>
+      </w:r>
     </w:p>
     <w:p>
       <w:pPr>
@@ -2892,19 +2745,17 @@
         <w:jc w:val="both"/>
         <w:rPr>
           <w:rFonts w:ascii="Century Gothic" w:hAnsi="Century Gothic" w:cs="Arial"/>
-          <w:b/>
-          <w:sz w:val="22"/>
-          <w:szCs w:val="22"/>
-        </w:rPr>
-      </w:pPr>
-      <w:r>
-        <w:rPr>
-          <w:rFonts w:ascii="Century Gothic" w:hAnsi="Century Gothic" w:cs="Arial"/>
-          <w:b/>
-          <w:sz w:val="22"/>
-          <w:szCs w:val="22"/>
-        </w:rPr>
-        <w:t>Resultados Esperados</w:t>
+          <w:sz w:val="22"/>
+          <w:szCs w:val="22"/>
+        </w:rPr>
+      </w:pPr>
+      <w:r>
+        <w:rPr>
+          <w:rFonts w:ascii="Century Gothic" w:hAnsi="Century Gothic" w:cs="Arial"/>
+          <w:sz w:val="22"/>
+          <w:szCs w:val="22"/>
+        </w:rPr>
+        <w:t xml:space="preserve">Se describen las actividades necesarias para alcanzar los objetivos planteados. </w:t>
       </w:r>
     </w:p>
     <w:p>
@@ -2913,66 +2764,11 @@
         <w:jc w:val="both"/>
         <w:rPr>
           <w:rFonts w:ascii="Century Gothic" w:hAnsi="Century Gothic" w:cs="Arial"/>
-          <w:sz w:val="22"/>
-          <w:szCs w:val="22"/>
-        </w:rPr>
-      </w:pPr>
-      <w:r>
-        <w:rPr>
-          <w:rFonts w:ascii="Century Gothic" w:hAnsi="Century Gothic" w:cs="Arial"/>
-          <w:sz w:val="22"/>
-          <w:szCs w:val="22"/>
-        </w:rPr>
-        <w:t xml:space="preserve">Se </w:t>
-      </w:r>
-      <w:r>
-        <w:rPr>
-          <w:rFonts w:ascii="Century Gothic" w:hAnsi="Century Gothic" w:cs="Arial"/>
-          <w:sz w:val="22"/>
-          <w:szCs w:val="22"/>
-        </w:rPr>
-        <w:t>presenta</w:t>
-      </w:r>
-      <w:r>
-        <w:rPr>
-          <w:rFonts w:ascii="Century Gothic" w:hAnsi="Century Gothic" w:cs="Arial"/>
-          <w:sz w:val="22"/>
-          <w:szCs w:val="22"/>
-        </w:rPr>
-        <w:t xml:space="preserve"> lo que </w:t>
-      </w:r>
-      <w:r>
-        <w:rPr>
-          <w:rFonts w:ascii="Century Gothic" w:hAnsi="Century Gothic" w:cs="Arial"/>
-          <w:sz w:val="22"/>
-          <w:szCs w:val="22"/>
-        </w:rPr>
-        <w:t xml:space="preserve">se </w:t>
-      </w:r>
-      <w:r>
-        <w:rPr>
-          <w:rFonts w:ascii="Century Gothic" w:hAnsi="Century Gothic" w:cs="Arial"/>
-          <w:sz w:val="22"/>
-          <w:szCs w:val="22"/>
-        </w:rPr>
-        <w:t xml:space="preserve">espera alcanzar con la </w:t>
-      </w:r>
-      <w:r>
-        <w:rPr>
-          <w:rFonts w:ascii="Century Gothic" w:hAnsi="Century Gothic" w:cs="Arial"/>
-          <w:sz w:val="22"/>
-          <w:szCs w:val="22"/>
-        </w:rPr>
-        <w:t>realización</w:t>
-      </w:r>
-      <w:r>
-        <w:rPr>
-          <w:rFonts w:ascii="Century Gothic" w:hAnsi="Century Gothic" w:cs="Arial"/>
-          <w:sz w:val="22"/>
-          <w:szCs w:val="22"/>
-        </w:rPr>
-        <w:t xml:space="preserve"> del trabajo. </w:t>
-      </w:r>
+          <w:b/>
+          <w:sz w:val="22"/>
+          <w:szCs w:val="22"/>
+        </w:rPr>
+      </w:pPr>
     </w:p>
     <w:p>
       <w:pPr>
@@ -2985,6 +2781,15 @@
           <w:szCs w:val="22"/>
         </w:rPr>
       </w:pPr>
+      <w:r>
+        <w:rPr>
+          <w:rFonts w:ascii="Century Gothic" w:hAnsi="Century Gothic" w:cs="Arial"/>
+          <w:b/>
+          <w:sz w:val="22"/>
+          <w:szCs w:val="22"/>
+        </w:rPr>
+        <w:t>Cronograma de Actividades</w:t>
+      </w:r>
     </w:p>
     <w:p>
       <w:pPr>
@@ -2992,19 +2797,57 @@
         <w:jc w:val="both"/>
         <w:rPr>
           <w:rFonts w:ascii="Century Gothic" w:hAnsi="Century Gothic" w:cs="Arial"/>
-          <w:b/>
-          <w:sz w:val="22"/>
-          <w:szCs w:val="22"/>
-        </w:rPr>
-      </w:pPr>
-      <w:r>
-        <w:rPr>
-          <w:rFonts w:ascii="Century Gothic" w:hAnsi="Century Gothic" w:cs="Arial"/>
-          <w:b/>
-          <w:sz w:val="22"/>
-          <w:szCs w:val="22"/>
-        </w:rPr>
-        <w:t>Presupuesto</w:t>
+          <w:sz w:val="22"/>
+          <w:szCs w:val="22"/>
+        </w:rPr>
+      </w:pPr>
+      <w:r>
+        <w:rPr>
+          <w:rFonts w:ascii="Century Gothic" w:hAnsi="Century Gothic" w:cs="Arial"/>
+          <w:sz w:val="22"/>
+          <w:szCs w:val="22"/>
+        </w:rPr>
+        <w:t>Se escriben</w:t>
+      </w:r>
+      <w:r>
+        <w:rPr>
+          <w:rFonts w:ascii="Century Gothic" w:hAnsi="Century Gothic" w:cs="Arial"/>
+          <w:sz w:val="22"/>
+          <w:szCs w:val="22"/>
+        </w:rPr>
+        <w:t xml:space="preserve"> las di</w:t>
+      </w:r>
+      <w:r>
+        <w:rPr>
+          <w:rFonts w:ascii="Century Gothic" w:hAnsi="Century Gothic" w:cs="Arial"/>
+          <w:sz w:val="22"/>
+          <w:szCs w:val="22"/>
+        </w:rPr>
+        <w:t>ferentes actividades a realizar</w:t>
+      </w:r>
+      <w:r>
+        <w:rPr>
+          <w:rFonts w:ascii="Century Gothic" w:hAnsi="Century Gothic" w:cs="Arial"/>
+          <w:sz w:val="22"/>
+          <w:szCs w:val="22"/>
+        </w:rPr>
+        <w:t xml:space="preserve"> según la metodología</w:t>
+      </w:r>
+      <w:r>
+        <w:rPr>
+          <w:rFonts w:ascii="Century Gothic" w:hAnsi="Century Gothic" w:cs="Arial"/>
+          <w:sz w:val="22"/>
+          <w:szCs w:val="22"/>
+        </w:rPr>
+        <w:t xml:space="preserve">, </w:t>
+      </w:r>
+      <w:r>
+        <w:rPr>
+          <w:rFonts w:ascii="Century Gothic" w:hAnsi="Century Gothic" w:cs="Arial"/>
+          <w:sz w:val="22"/>
+          <w:szCs w:val="22"/>
+        </w:rPr>
+        <w:t xml:space="preserve">indicando el tiempo programado para su ejecución. </w:t>
       </w:r>
     </w:p>
     <w:p>
@@ -3013,66 +2856,11 @@
         <w:jc w:val="both"/>
         <w:rPr>
           <w:rFonts w:ascii="Century Gothic" w:hAnsi="Century Gothic" w:cs="Arial"/>
-          <w:sz w:val="22"/>
-          <w:szCs w:val="22"/>
-        </w:rPr>
-      </w:pPr>
-      <w:r>
-        <w:rPr>
-          <w:rFonts w:ascii="Century Gothic" w:hAnsi="Century Gothic" w:cs="Arial"/>
-          <w:sz w:val="22"/>
-          <w:szCs w:val="22"/>
-        </w:rPr>
-        <w:t xml:space="preserve">Se </w:t>
-      </w:r>
-      <w:r>
-        <w:rPr>
-          <w:rFonts w:ascii="Century Gothic" w:hAnsi="Century Gothic" w:cs="Arial"/>
-          <w:sz w:val="22"/>
-          <w:szCs w:val="22"/>
-        </w:rPr>
-        <w:t>escriben</w:t>
-      </w:r>
-      <w:r>
-        <w:rPr>
-          <w:rFonts w:ascii="Century Gothic" w:hAnsi="Century Gothic" w:cs="Arial"/>
-          <w:sz w:val="22"/>
-          <w:szCs w:val="22"/>
-        </w:rPr>
-        <w:t xml:space="preserve"> lo</w:t>
-      </w:r>
-      <w:r>
-        <w:rPr>
-          <w:rFonts w:ascii="Century Gothic" w:hAnsi="Century Gothic" w:cs="Arial"/>
-          <w:sz w:val="22"/>
-          <w:szCs w:val="22"/>
-        </w:rPr>
-        <w:t xml:space="preserve">s recursos necesarios para la realización del </w:t>
-      </w:r>
-      <w:r>
-        <w:rPr>
-          <w:rFonts w:ascii="Century Gothic" w:hAnsi="Century Gothic" w:cs="Arial"/>
-          <w:sz w:val="22"/>
-          <w:szCs w:val="22"/>
-        </w:rPr>
-        <w:t>proyecto (</w:t>
-      </w:r>
-      <w:r>
-        <w:rPr>
-          <w:rFonts w:ascii="Century Gothic" w:hAnsi="Century Gothic" w:cs="Arial"/>
-          <w:sz w:val="22"/>
-          <w:szCs w:val="22"/>
-        </w:rPr>
-        <w:t>gastos en personal, gastos en equipos o análisis, gastos en materiales o insumos)</w:t>
-      </w:r>
-      <w:r>
-        <w:rPr>
-          <w:rFonts w:ascii="Century Gothic" w:hAnsi="Century Gothic" w:cs="Arial"/>
-          <w:sz w:val="22"/>
-          <w:szCs w:val="22"/>
-        </w:rPr>
-        <w:t>.</w:t>
-      </w:r>
+          <w:b/>
+          <w:sz w:val="22"/>
+          <w:szCs w:val="22"/>
+        </w:rPr>
+      </w:pPr>
     </w:p>
     <w:p>
       <w:pPr>
@@ -3085,6 +2873,15 @@
           <w:szCs w:val="22"/>
         </w:rPr>
       </w:pPr>
+      <w:r>
+        <w:rPr>
+          <w:rFonts w:ascii="Century Gothic" w:hAnsi="Century Gothic" w:cs="Arial"/>
+          <w:b/>
+          <w:sz w:val="22"/>
+          <w:szCs w:val="22"/>
+        </w:rPr>
+        <w:t>Resultados Esperados</w:t>
+      </w:r>
     </w:p>
     <w:p>
       <w:pPr>
@@ -3092,19 +2889,65 @@
         <w:jc w:val="both"/>
         <w:rPr>
           <w:rFonts w:ascii="Century Gothic" w:hAnsi="Century Gothic" w:cs="Arial"/>
-          <w:b/>
-          <w:sz w:val="22"/>
-          <w:szCs w:val="22"/>
-        </w:rPr>
-      </w:pPr>
-      <w:r>
-        <w:rPr>
-          <w:rFonts w:ascii="Century Gothic" w:hAnsi="Century Gothic" w:cs="Arial"/>
-          <w:b/>
-          <w:sz w:val="22"/>
-          <w:szCs w:val="22"/>
-        </w:rPr>
-        <w:t>Referencias bibliográficas</w:t>
+          <w:sz w:val="22"/>
+          <w:szCs w:val="22"/>
+        </w:rPr>
+      </w:pPr>
+      <w:r>
+        <w:rPr>
+          <w:rFonts w:ascii="Century Gothic" w:hAnsi="Century Gothic" w:cs="Arial"/>
+          <w:sz w:val="22"/>
+          <w:szCs w:val="22"/>
+        </w:rPr>
+        <w:t xml:space="preserve">Se </w:t>
+      </w:r>
+      <w:r>
+        <w:rPr>
+          <w:rFonts w:ascii="Century Gothic" w:hAnsi="Century Gothic" w:cs="Arial"/>
+          <w:sz w:val="22"/>
+          <w:szCs w:val="22"/>
+        </w:rPr>
+        <w:t>presenta</w:t>
+      </w:r>
+      <w:r>
+        <w:rPr>
+          <w:rFonts w:ascii="Century Gothic" w:hAnsi="Century Gothic" w:cs="Arial"/>
+          <w:sz w:val="22"/>
+          <w:szCs w:val="22"/>
+        </w:rPr>
+        <w:t xml:space="preserve"> lo que </w:t>
+      </w:r>
+      <w:r>
+        <w:rPr>
+          <w:rFonts w:ascii="Century Gothic" w:hAnsi="Century Gothic" w:cs="Arial"/>
+          <w:sz w:val="22"/>
+          <w:szCs w:val="22"/>
+        </w:rPr>
+        <w:t xml:space="preserve">se </w:t>
+      </w:r>
+      <w:r>
+        <w:rPr>
+          <w:rFonts w:ascii="Century Gothic" w:hAnsi="Century Gothic" w:cs="Arial"/>
+          <w:sz w:val="22"/>
+          <w:szCs w:val="22"/>
+        </w:rPr>
+        <w:t xml:space="preserve">espera alcanzar con la </w:t>
+      </w:r>
+      <w:r>
+        <w:rPr>
+          <w:rFonts w:ascii="Century Gothic" w:hAnsi="Century Gothic" w:cs="Arial"/>
+          <w:sz w:val="22"/>
+          <w:szCs w:val="22"/>
+        </w:rPr>
+        <w:t>realización</w:t>
+      </w:r>
+      <w:r>
+        <w:rPr>
+          <w:rFonts w:ascii="Century Gothic" w:hAnsi="Century Gothic" w:cs="Arial"/>
+          <w:sz w:val="22"/>
+          <w:szCs w:val="22"/>
+        </w:rPr>
+        <w:t xml:space="preserve"> del trabajo. </w:t>
       </w:r>
     </w:p>
     <w:p>
@@ -3113,18 +2956,11 @@
         <w:jc w:val="both"/>
         <w:rPr>
           <w:rFonts w:ascii="Century Gothic" w:hAnsi="Century Gothic" w:cs="Arial"/>
-          <w:sz w:val="22"/>
-          <w:szCs w:val="22"/>
-        </w:rPr>
-      </w:pPr>
-      <w:r>
-        <w:rPr>
-          <w:rFonts w:ascii="Century Gothic" w:hAnsi="Century Gothic" w:cs="Arial"/>
-          <w:sz w:val="22"/>
-          <w:szCs w:val="22"/>
-        </w:rPr>
-        <w:t xml:space="preserve">Citar y referenciar adecuadamente de acuerdo con la Norma Técnica Colombiana. </w:t>
-      </w:r>
+          <w:b/>
+          <w:sz w:val="22"/>
+          <w:szCs w:val="22"/>
+        </w:rPr>
+      </w:pPr>
     </w:p>
     <w:p>
       <w:pPr>
@@ -3137,6 +2973,15 @@
           <w:szCs w:val="22"/>
         </w:rPr>
       </w:pPr>
+      <w:r>
+        <w:rPr>
+          <w:rFonts w:ascii="Century Gothic" w:hAnsi="Century Gothic" w:cs="Arial"/>
+          <w:b/>
+          <w:sz w:val="22"/>
+          <w:szCs w:val="22"/>
+        </w:rPr>
+        <w:t>Presupuesto</w:t>
+      </w:r>
     </w:p>
     <w:p>
       <w:pPr>
@@ -3151,10 +2996,142 @@
       <w:r>
         <w:rPr>
           <w:rFonts w:ascii="Century Gothic" w:hAnsi="Century Gothic" w:cs="Arial"/>
+          <w:sz w:val="22"/>
+          <w:szCs w:val="22"/>
+        </w:rPr>
+        <w:t xml:space="preserve">Se </w:t>
+      </w:r>
+      <w:r>
+        <w:rPr>
+          <w:rFonts w:ascii="Century Gothic" w:hAnsi="Century Gothic" w:cs="Arial"/>
+          <w:sz w:val="22"/>
+          <w:szCs w:val="22"/>
+        </w:rPr>
+        <w:t>escriben</w:t>
+      </w:r>
+      <w:r>
+        <w:rPr>
+          <w:rFonts w:ascii="Century Gothic" w:hAnsi="Century Gothic" w:cs="Arial"/>
+          <w:sz w:val="22"/>
+          <w:szCs w:val="22"/>
+        </w:rPr>
+        <w:t xml:space="preserve"> lo</w:t>
+      </w:r>
+      <w:r>
+        <w:rPr>
+          <w:rFonts w:ascii="Century Gothic" w:hAnsi="Century Gothic" w:cs="Arial"/>
+          <w:sz w:val="22"/>
+          <w:szCs w:val="22"/>
+        </w:rPr>
+        <w:t xml:space="preserve">s recursos necesarios para la realización del </w:t>
+      </w:r>
+      <w:r>
+        <w:rPr>
+          <w:rFonts w:ascii="Century Gothic" w:hAnsi="Century Gothic" w:cs="Arial"/>
+          <w:sz w:val="22"/>
+          <w:szCs w:val="22"/>
+        </w:rPr>
+        <w:t>proyecto (</w:t>
+      </w:r>
+      <w:r>
+        <w:rPr>
+          <w:rFonts w:ascii="Century Gothic" w:hAnsi="Century Gothic" w:cs="Arial"/>
+          <w:sz w:val="22"/>
+          <w:szCs w:val="22"/>
+        </w:rPr>
+        <w:t>gastos en personal, gastos en equipos o análisis, gastos en materiales o insumos)</w:t>
+      </w:r>
+      <w:r>
+        <w:rPr>
+          <w:rFonts w:ascii="Century Gothic" w:hAnsi="Century Gothic" w:cs="Arial"/>
+          <w:sz w:val="22"/>
+          <w:szCs w:val="22"/>
+        </w:rPr>
+        <w:t>.</w:t>
+      </w:r>
+    </w:p>
+    <w:p>
+      <w:pPr>
+        <w:spacing w:line="320" w:lineRule="exact"/>
+        <w:jc w:val="both"/>
+        <w:rPr>
+          <w:rFonts w:ascii="Century Gothic" w:hAnsi="Century Gothic" w:cs="Arial"/>
           <w:b/>
           <w:sz w:val="22"/>
           <w:szCs w:val="22"/>
         </w:rPr>
+      </w:pPr>
+    </w:p>
+    <w:p>
+      <w:pPr>
+        <w:spacing w:line="320" w:lineRule="exact"/>
+        <w:jc w:val="both"/>
+        <w:rPr>
+          <w:rFonts w:ascii="Century Gothic" w:hAnsi="Century Gothic" w:cs="Arial"/>
+          <w:b/>
+          <w:sz w:val="22"/>
+          <w:szCs w:val="22"/>
+        </w:rPr>
+      </w:pPr>
+      <w:r>
+        <w:rPr>
+          <w:rFonts w:ascii="Century Gothic" w:hAnsi="Century Gothic" w:cs="Arial"/>
+          <w:b/>
+          <w:sz w:val="22"/>
+          <w:szCs w:val="22"/>
+        </w:rPr>
+        <w:t>Referencias bibliográficas</w:t>
+      </w:r>
+    </w:p>
+    <w:p>
+      <w:pPr>
+        <w:spacing w:line="320" w:lineRule="exact"/>
+        <w:jc w:val="both"/>
+        <w:rPr>
+          <w:rFonts w:ascii="Century Gothic" w:hAnsi="Century Gothic" w:cs="Arial"/>
+          <w:sz w:val="22"/>
+          <w:szCs w:val="22"/>
+        </w:rPr>
+      </w:pPr>
+      <w:r>
+        <w:rPr>
+          <w:rFonts w:ascii="Century Gothic" w:hAnsi="Century Gothic" w:cs="Arial"/>
+          <w:sz w:val="22"/>
+          <w:szCs w:val="22"/>
+        </w:rPr>
+        <w:t xml:space="preserve">Citar y referenciar adecuadamente de acuerdo con la Norma Técnica Colombiana. </w:t>
+      </w:r>
+    </w:p>
+    <w:p>
+      <w:pPr>
+        <w:spacing w:line="320" w:lineRule="exact"/>
+        <w:jc w:val="both"/>
+        <w:rPr>
+          <w:rFonts w:ascii="Century Gothic" w:hAnsi="Century Gothic" w:cs="Arial"/>
+          <w:b/>
+          <w:sz w:val="22"/>
+          <w:szCs w:val="22"/>
+        </w:rPr>
+      </w:pPr>
+    </w:p>
+    <w:p>
+      <w:pPr>
+        <w:spacing w:line="320" w:lineRule="exact"/>
+        <w:jc w:val="both"/>
+        <w:rPr>
+          <w:rFonts w:ascii="Century Gothic" w:hAnsi="Century Gothic" w:cs="Arial"/>
+          <w:sz w:val="22"/>
+          <w:szCs w:val="22"/>
+        </w:rPr>
+      </w:pPr>
+      <w:r>
+        <w:rPr>
+          <w:rFonts w:ascii="Century Gothic" w:hAnsi="Century Gothic" w:cs="Arial"/>
+          <w:b/>
+          <w:sz w:val="22"/>
+          <w:szCs w:val="22"/>
+        </w:rPr>
+        <w:lastRenderedPageBreak/>
         <w:t>Visto bueno de</w:t>
       </w:r>
       <w:r>
@@ -4379,6 +4356,119 @@
 <file path=word/numbering.xml><?xml version="1.0" encoding="utf-8"?>
 <w:numbering xmlns:wpc="http://schemas.microsoft.com/office/word/2010/wordprocessingCanvas" xmlns:cx="http://schemas.microsoft.com/office/drawing/2014/chartex" xmlns:cx1="http://schemas.microsoft.com/office/drawing/2015/9/8/chartex" xmlns:cx2="http://schemas.microsoft.com/office/drawing/2015/10/21/chartex" xmlns:cx3="http://schemas.microsoft.com/office/drawing/2016/5/9/chartex" xmlns:cx4="http://schemas.microsoft.com/office/drawing/2016/5/10/chartex" xmlns:cx5="http://schemas.microsoft.com/office/drawing/2016/5/11/chartex" xmlns:cx6="http://schemas.microsoft.com/office/drawing/2016/5/12/chartex" xmlns:cx7="http://schemas.microsoft.com/office/drawing/2016/5/13/chartex" xmlns:cx8="http://schemas.microsoft.com/office/drawing/2016/5/14/chartex" xmlns:mc="http://schemas.openxmlformats.org/markup-compatibility/2006" xmlns:aink="http://schemas.microsoft.com/office/drawing/2016/ink" xmlns:am3d="http://schemas.microsoft.com/office/drawing/2017/model3d" xmlns:o="urn:schemas-microsoft-com:office:office" xmlns:r="http://schemas.openxmlformats.org/officeDocument/2006/relationships" xmlns:m="http://schemas.openxmlformats.org/officeDocument/2006/math" xmlns:v="urn:schemas-microsoft-com:vml" xmlns:wp14="http://schemas.microsoft.com/office/word/2010/wordprocessingDrawing" xmlns:wp="http://schemas.openxmlformats.org/drawingml/2006/wordprocessingDrawing" xmlns:w10="urn:schemas-microsoft-com:office:word" xmlns:w="http://schemas.openxmlformats.org/wordprocessingml/2006/main" xmlns:w14="http://schemas.microsoft.com/office/word/2010/wordml" xmlns:w15="http://schemas.microsoft.com/office/word/2012/wordml" xmlns:w16cex="http://schemas.microsoft.com/office/word/2018/wordml/cex" xmlns:w16cid="http://schemas.microsoft.com/office/word/2016/wordml/cid" xmlns:w16="http://schemas.microsoft.com/office/word/2018/wordml" xmlns:w16se="http://schemas.microsoft.com/office/word/2015/wordml/symex" xmlns:wpg="http://schemas.microsoft.com/office/word/2010/wordprocessingGroup" xmlns:wpi="http://schemas.microsoft.com/office/word/2010/wordprocessingInk" xmlns:wne="http://schemas.microsoft.com/office/word/2006/wordml" xmlns:wps="http://schemas.microsoft.com/office/word/2010/wordprocessingShape" mc:Ignorable="w14 w15 w16se w16cid w16 w16cex wp14">
   <w:abstractNum w:abstractNumId="0" w15:restartNumberingAfterBreak="0">
+    <w:nsid w:val="068D6E20"/>
+    <w:multiLevelType w:val="hybridMultilevel"/>
+    <w:tmpl w:val="249E26F2"/>
+    <w:lvl w:ilvl="0" w:tplc="240A0001">
+      <w:start w:val="1"/>
+      <w:numFmt w:val="bullet"/>
+      <w:lvlText w:val=""/>
+      <w:lvlJc w:val="left"/>
+      <w:pPr>
+        <w:ind w:left="780" w:hanging="360"/>
+      </w:pPr>
+      <w:rPr>
+        <w:rFonts w:ascii="Symbol" w:hAnsi="Symbol" w:hint="default"/>
+      </w:rPr>
+    </w:lvl>
+    <w:lvl w:ilvl="1" w:tplc="240A0003" w:tentative="1">
+      <w:start w:val="1"/>
+      <w:numFmt w:val="bullet"/>
+      <w:lvlText w:val="o"/>
+      <w:lvlJc w:val="left"/>
+      <w:pPr>
+        <w:ind w:left="1500" w:hanging="360"/>
+      </w:pPr>
+      <w:rPr>
+        <w:rFonts w:ascii="Courier New" w:hAnsi="Courier New" w:cs="Courier New" w:hint="default"/>
+      </w:rPr>
+    </w:lvl>
+    <w:lvl w:ilvl="2" w:tplc="240A0005" w:tentative="1">
+      <w:start w:val="1"/>
+      <w:numFmt w:val="bullet"/>
+      <w:lvlText w:val=""/>
+      <w:lvlJc w:val="left"/>
+      <w:pPr>
+        <w:ind w:left="2220" w:hanging="360"/>
+      </w:pPr>
+      <w:rPr>
+        <w:rFonts w:ascii="Wingdings" w:hAnsi="Wingdings" w:hint="default"/>
+      </w:rPr>
+    </w:lvl>
+    <w:lvl w:ilvl="3" w:tplc="240A0001" w:tentative="1">
+      <w:start w:val="1"/>
+      <w:numFmt w:val="bullet"/>
+      <w:lvlText w:val=""/>
+      <w:lvlJc w:val="left"/>
+      <w:pPr>
+        <w:ind w:left="2940" w:hanging="360"/>
+      </w:pPr>
+      <w:rPr>
+        <w:rFonts w:ascii="Symbol" w:hAnsi="Symbol" w:hint="default"/>
+      </w:rPr>
+    </w:lvl>
+    <w:lvl w:ilvl="4" w:tplc="240A0003" w:tentative="1">
+      <w:start w:val="1"/>
+      <w:numFmt w:val="bullet"/>
+      <w:lvlText w:val="o"/>
+      <w:lvlJc w:val="left"/>
+      <w:pPr>
+        <w:ind w:left="3660" w:hanging="360"/>
+      </w:pPr>
+      <w:rPr>
+        <w:rFonts w:ascii="Courier New" w:hAnsi="Courier New" w:cs="Courier New" w:hint="default"/>
+      </w:rPr>
+    </w:lvl>
+    <w:lvl w:ilvl="5" w:tplc="240A0005" w:tentative="1">
+      <w:start w:val="1"/>
+      <w:numFmt w:val="bullet"/>
+      <w:lvlText w:val=""/>
+      <w:lvlJc w:val="left"/>
+      <w:pPr>
+        <w:ind w:left="4380" w:hanging="360"/>
+      </w:pPr>
+      <w:rPr>
+        <w:rFonts w:ascii="Wingdings" w:hAnsi="Wingdings" w:hint="default"/>
+      </w:rPr>
+    </w:lvl>
+    <w:lvl w:ilvl="6" w:tplc="240A0001" w:tentative="1">
+      <w:start w:val="1"/>
+      <w:numFmt w:val="bullet"/>
+      <w:lvlText w:val=""/>
+      <w:lvlJc w:val="left"/>
+      <w:pPr>
+        <w:ind w:left="5100" w:hanging="360"/>
+      </w:pPr>
+      <w:rPr>
+        <w:rFonts w:ascii="Symbol" w:hAnsi="Symbol" w:hint="default"/>
+      </w:rPr>
+    </w:lvl>
+    <w:lvl w:ilvl="7" w:tplc="240A0003" w:tentative="1">
+      <w:start w:val="1"/>
+      <w:numFmt w:val="bullet"/>
+      <w:lvlText w:val="o"/>
+      <w:lvlJc w:val="left"/>
+      <w:pPr>
+        <w:ind w:left="5820" w:hanging="360"/>
+      </w:pPr>
+      <w:rPr>
+        <w:rFonts w:ascii="Courier New" w:hAnsi="Courier New" w:cs="Courier New" w:hint="default"/>
+      </w:rPr>
+    </w:lvl>
+    <w:lvl w:ilvl="8" w:tplc="240A0005" w:tentative="1">
+      <w:start w:val="1"/>
+      <w:numFmt w:val="bullet"/>
+      <w:lvlText w:val=""/>
+      <w:lvlJc w:val="left"/>
+      <w:pPr>
+        <w:ind w:left="6540" w:hanging="360"/>
+      </w:pPr>
+      <w:rPr>
+        <w:rFonts w:ascii="Wingdings" w:hAnsi="Wingdings" w:hint="default"/>
+      </w:rPr>
+    </w:lvl>
+  </w:abstractNum>
+  <w:abstractNum w:abstractNumId="1" w15:restartNumberingAfterBreak="0">
     <w:nsid w:val="20016F45"/>
     <w:multiLevelType w:val="multilevel"/>
     <w:tmpl w:val="0C0A0025"/>
@@ -4500,7 +4590,7 @@
       </w:pPr>
     </w:lvl>
   </w:abstractNum>
-  <w:abstractNum w:abstractNumId="1" w15:restartNumberingAfterBreak="0">
+  <w:abstractNum w:abstractNumId="2" w15:restartNumberingAfterBreak="0">
     <w:nsid w:val="26497514"/>
     <w:multiLevelType w:val="multilevel"/>
     <w:tmpl w:val="0C0A0025"/>
@@ -4613,7 +4703,7 @@
       </w:pPr>
     </w:lvl>
   </w:abstractNum>
-  <w:abstractNum w:abstractNumId="2" w15:restartNumberingAfterBreak="0">
+  <w:abstractNum w:abstractNumId="3" w15:restartNumberingAfterBreak="0">
     <w:nsid w:val="343E7918"/>
     <w:multiLevelType w:val="hybridMultilevel"/>
     <w:tmpl w:val="63507CBC"/>
@@ -4753,7 +4843,7 @@
       </w:rPr>
     </w:lvl>
   </w:abstractNum>
-  <w:abstractNum w:abstractNumId="3" w15:restartNumberingAfterBreak="0">
+  <w:abstractNum w:abstractNumId="4" w15:restartNumberingAfterBreak="0">
     <w:nsid w:val="51224E16"/>
     <w:multiLevelType w:val="multilevel"/>
     <w:tmpl w:val="BEDA54AA"/>
@@ -4893,7 +4983,7 @@
       </w:rPr>
     </w:lvl>
   </w:abstractNum>
-  <w:abstractNum w:abstractNumId="4" w15:restartNumberingAfterBreak="0">
+  <w:abstractNum w:abstractNumId="5" w15:restartNumberingAfterBreak="0">
     <w:nsid w:val="56C467CB"/>
     <w:multiLevelType w:val="hybridMultilevel"/>
     <w:tmpl w:val="2856F412"/>
@@ -5033,7 +5123,7 @@
       </w:rPr>
     </w:lvl>
   </w:abstractNum>
-  <w:abstractNum w:abstractNumId="5" w15:restartNumberingAfterBreak="0">
+  <w:abstractNum w:abstractNumId="6" w15:restartNumberingAfterBreak="0">
     <w:nsid w:val="5A4549EB"/>
     <w:multiLevelType w:val="hybridMultilevel"/>
     <w:tmpl w:val="07C2D9DC"/>
@@ -5122,7 +5212,7 @@
       </w:pPr>
     </w:lvl>
   </w:abstractNum>
-  <w:abstractNum w:abstractNumId="6" w15:restartNumberingAfterBreak="0">
+  <w:abstractNum w:abstractNumId="7" w15:restartNumberingAfterBreak="0">
     <w:nsid w:val="5A7508AF"/>
     <w:multiLevelType w:val="hybridMultilevel"/>
     <w:tmpl w:val="9DA2EF7A"/>
@@ -5211,7 +5301,7 @@
       </w:pPr>
     </w:lvl>
   </w:abstractNum>
-  <w:abstractNum w:abstractNumId="7" w15:restartNumberingAfterBreak="0">
+  <w:abstractNum w:abstractNumId="8" w15:restartNumberingAfterBreak="0">
     <w:nsid w:val="5EB9356F"/>
     <w:multiLevelType w:val="multilevel"/>
     <w:tmpl w:val="D54C820E"/>
@@ -5324,7 +5414,7 @@
       </w:rPr>
     </w:lvl>
   </w:abstractNum>
-  <w:abstractNum w:abstractNumId="8" w15:restartNumberingAfterBreak="0">
+  <w:abstractNum w:abstractNumId="9" w15:restartNumberingAfterBreak="0">
     <w:nsid w:val="643759CA"/>
     <w:multiLevelType w:val="multilevel"/>
     <w:tmpl w:val="D54C820E"/>
@@ -5437,7 +5527,7 @@
       </w:rPr>
     </w:lvl>
   </w:abstractNum>
-  <w:abstractNum w:abstractNumId="9" w15:restartNumberingAfterBreak="0">
+  <w:abstractNum w:abstractNumId="10" w15:restartNumberingAfterBreak="0">
     <w:nsid w:val="754534AF"/>
     <w:multiLevelType w:val="hybridMultilevel"/>
     <w:tmpl w:val="9DA2EF7A"/>
@@ -5527,34 +5617,37 @@
     </w:lvl>
   </w:abstractNum>
   <w:num w:numId="1">
+    <w:abstractNumId w:val="3"/>
+  </w:num>
+  <w:num w:numId="2">
+    <w:abstractNumId w:val="1"/>
+  </w:num>
+  <w:num w:numId="3">
+    <w:abstractNumId w:val="4"/>
+  </w:num>
+  <w:num w:numId="4">
     <w:abstractNumId w:val="2"/>
   </w:num>
-  <w:num w:numId="2">
-    <w:abstractNumId w:val="0"/>
-  </w:num>
-  <w:num w:numId="3">
-    <w:abstractNumId w:val="3"/>
-  </w:num>
-  <w:num w:numId="4">
-    <w:abstractNumId w:val="1"/>
-  </w:num>
   <w:num w:numId="5">
-    <w:abstractNumId w:val="4"/>
+    <w:abstractNumId w:val="5"/>
   </w:num>
   <w:num w:numId="6">
+    <w:abstractNumId w:val="7"/>
+  </w:num>
+  <w:num w:numId="7">
+    <w:abstractNumId w:val="9"/>
+  </w:num>
+  <w:num w:numId="8">
+    <w:abstractNumId w:val="10"/>
+  </w:num>
+  <w:num w:numId="9">
+    <w:abstractNumId w:val="8"/>
+  </w:num>
+  <w:num w:numId="10">
     <w:abstractNumId w:val="6"/>
   </w:num>
-  <w:num w:numId="7">
-    <w:abstractNumId w:val="8"/>
-  </w:num>
-  <w:num w:numId="8">
-    <w:abstractNumId w:val="9"/>
-  </w:num>
-  <w:num w:numId="9">
-    <w:abstractNumId w:val="7"/>
-  </w:num>
-  <w:num w:numId="10">
-    <w:abstractNumId w:val="5"/>
+  <w:num w:numId="11">
+    <w:abstractNumId w:val="0"/>
   </w:num>
 </w:numbering>
 </file>
@@ -5676,6 +5769,7 @@
     <w:lsdException w:name="HTML Sample" w:semiHidden="1" w:unhideWhenUsed="1"/>
     <w:lsdException w:name="HTML Typewriter" w:semiHidden="1" w:unhideWhenUsed="1"/>
     <w:lsdException w:name="HTML Variable" w:semiHidden="1" w:unhideWhenUsed="1"/>
+    <w:lsdException w:name="Normal Table" w:semiHidden="1" w:unhideWhenUsed="1"/>
     <w:lsdException w:name="annotation subject" w:semiHidden="1" w:unhideWhenUsed="1"/>
     <w:lsdException w:name="No List" w:semiHidden="1" w:unhideWhenUsed="1"/>
     <w:lsdException w:name="Outline List 1" w:semiHidden="1" w:unhideWhenUsed="1"/>
@@ -5718,8 +5812,11 @@
     <w:lsdException w:name="Table Contemporary" w:semiHidden="1" w:unhideWhenUsed="1"/>
     <w:lsdException w:name="Table Elegant" w:semiHidden="1" w:unhideWhenUsed="1"/>
     <w:lsdException w:name="Table Professional" w:semiHidden="1" w:unhideWhenUsed="1"/>
+    <w:lsdException w:name="Table Subtle 1" w:semiHidden="1" w:unhideWhenUsed="1"/>
     <w:lsdException w:name="Table Subtle 2" w:semiHidden="1" w:unhideWhenUsed="1"/>
     <w:lsdException w:name="Table Web 1" w:semiHidden="1" w:unhideWhenUsed="1"/>
+    <w:lsdException w:name="Table Web 2" w:semiHidden="1" w:unhideWhenUsed="1"/>
+    <w:lsdException w:name="Table Web 3" w:semiHidden="1" w:unhideWhenUsed="1"/>
     <w:lsdException w:name="Balloon Text" w:semiHidden="1" w:unhideWhenUsed="1"/>
     <w:lsdException w:name="Table Grid" w:uiPriority="59"/>
     <w:lsdException w:name="Table Theme" w:semiHidden="1" w:unhideWhenUsed="1"/>

</xml_diff>

<commit_message>
marco teorico propuesta borrador terminado
</commit_message>
<xml_diff>
--- a/Propuesta Camilo Farelo.docx
+++ b/Propuesta Camilo Farelo.docx
@@ -835,7 +835,25 @@
                 <w:bCs/>
                 <w:color w:val="000000"/>
               </w:rPr>
-              <w:t>Erwin Alexánder Leal Piedrahita</w:t>
+              <w:t xml:space="preserve">Erwin </w:t>
+            </w:r>
+            <w:proofErr w:type="spellStart"/>
+            <w:r>
+              <w:rPr>
+                <w:rFonts w:ascii="Century Gothic" w:hAnsi="Century Gothic" w:cs="Arial"/>
+                <w:bCs/>
+                <w:color w:val="000000"/>
+              </w:rPr>
+              <w:t>Alexánder</w:t>
+            </w:r>
+            <w:proofErr w:type="spellEnd"/>
+            <w:r>
+              <w:rPr>
+                <w:rFonts w:ascii="Century Gothic" w:hAnsi="Century Gothic" w:cs="Arial"/>
+                <w:bCs/>
+                <w:color w:val="000000"/>
+              </w:rPr>
+              <w:t xml:space="preserve"> Leal Piedrahita</w:t>
             </w:r>
           </w:p>
         </w:tc>
@@ -1279,12 +1297,21 @@
                 <w:color w:val="000000"/>
               </w:rPr>
             </w:pPr>
+            <w:proofErr w:type="spellStart"/>
             <w:r>
               <w:rPr>
                 <w:rFonts w:ascii="Century Gothic" w:hAnsi="Century Gothic" w:cs="Arial"/>
                 <w:color w:val="000000"/>
               </w:rPr>
-              <w:t>Internexa Bloque 5 piso 2 NOC</w:t>
+              <w:t>Internexa</w:t>
+            </w:r>
+            <w:proofErr w:type="spellEnd"/>
+            <w:r>
+              <w:rPr>
+                <w:rFonts w:ascii="Century Gothic" w:hAnsi="Century Gothic" w:cs="Arial"/>
+                <w:color w:val="000000"/>
+              </w:rPr>
+              <w:t xml:space="preserve"> Bloque 5 piso 2 NOC</w:t>
             </w:r>
           </w:p>
         </w:tc>
@@ -1586,6 +1613,7 @@
                 <w:color w:val="000000"/>
               </w:rPr>
             </w:pPr>
+            <w:proofErr w:type="spellStart"/>
             <w:r>
               <w:rPr>
                 <w:rFonts w:ascii="Arial" w:hAnsi="Arial" w:cs="Arial"/>
@@ -1593,6 +1621,7 @@
               </w:rPr>
               <w:t>Internexa</w:t>
             </w:r>
+            <w:proofErr w:type="spellEnd"/>
           </w:p>
         </w:tc>
       </w:tr>
@@ -2028,13 +2057,23 @@
           <w:szCs w:val="22"/>
         </w:rPr>
       </w:pPr>
-      <w:r>
-        <w:rPr>
-          <w:rFonts w:ascii="Century Gothic" w:hAnsi="Century Gothic" w:cs="Arial"/>
-          <w:sz w:val="22"/>
-          <w:szCs w:val="22"/>
-        </w:rPr>
-        <w:t xml:space="preserve">Internexa </w:t>
+      <w:proofErr w:type="spellStart"/>
+      <w:r>
+        <w:rPr>
+          <w:rFonts w:ascii="Century Gothic" w:hAnsi="Century Gothic" w:cs="Arial"/>
+          <w:sz w:val="22"/>
+          <w:szCs w:val="22"/>
+        </w:rPr>
+        <w:t>Internexa</w:t>
+      </w:r>
+      <w:proofErr w:type="spellEnd"/>
+      <w:r>
+        <w:rPr>
+          <w:rFonts w:ascii="Century Gothic" w:hAnsi="Century Gothic" w:cs="Arial"/>
+          <w:sz w:val="22"/>
+          <w:szCs w:val="22"/>
+        </w:rPr>
+        <w:t xml:space="preserve"> </w:t>
       </w:r>
       <w:r>
         <w:rPr>
@@ -2123,7 +2162,61 @@
           <w:sz w:val="22"/>
           <w:szCs w:val="22"/>
         </w:rPr>
-        <w:t>Para prestar servicios en Colombia, se encuentra la topología de red MPLS (MultiLabel Switching Protocol) Huawei, que cuenta con 7 anillos interconectados y 37 nodos ubicados en sectores estratégicos</w:t>
+        <w:t>Para prestar servicios en Colombia, se encuentra la topología de red MPLS (</w:t>
+      </w:r>
+      <w:proofErr w:type="spellStart"/>
+      <w:r>
+        <w:rPr>
+          <w:rFonts w:ascii="Century Gothic" w:hAnsi="Century Gothic" w:cs="Arial"/>
+          <w:sz w:val="22"/>
+          <w:szCs w:val="22"/>
+        </w:rPr>
+        <w:t>MultiLabel</w:t>
+      </w:r>
+      <w:proofErr w:type="spellEnd"/>
+      <w:r>
+        <w:rPr>
+          <w:rFonts w:ascii="Century Gothic" w:hAnsi="Century Gothic" w:cs="Arial"/>
+          <w:sz w:val="22"/>
+          <w:szCs w:val="22"/>
+        </w:rPr>
+        <w:t xml:space="preserve"> </w:t>
+      </w:r>
+      <w:proofErr w:type="spellStart"/>
+      <w:r>
+        <w:rPr>
+          <w:rFonts w:ascii="Century Gothic" w:hAnsi="Century Gothic" w:cs="Arial"/>
+          <w:sz w:val="22"/>
+          <w:szCs w:val="22"/>
+        </w:rPr>
+        <w:t>Switching</w:t>
+      </w:r>
+      <w:proofErr w:type="spellEnd"/>
+      <w:r>
+        <w:rPr>
+          <w:rFonts w:ascii="Century Gothic" w:hAnsi="Century Gothic" w:cs="Arial"/>
+          <w:sz w:val="22"/>
+          <w:szCs w:val="22"/>
+        </w:rPr>
+        <w:t xml:space="preserve"> </w:t>
+      </w:r>
+      <w:proofErr w:type="spellStart"/>
+      <w:r>
+        <w:rPr>
+          <w:rFonts w:ascii="Century Gothic" w:hAnsi="Century Gothic" w:cs="Arial"/>
+          <w:sz w:val="22"/>
+          <w:szCs w:val="22"/>
+        </w:rPr>
+        <w:t>Protocol</w:t>
+      </w:r>
+      <w:proofErr w:type="spellEnd"/>
+      <w:r>
+        <w:rPr>
+          <w:rFonts w:ascii="Century Gothic" w:hAnsi="Century Gothic" w:cs="Arial"/>
+          <w:sz w:val="22"/>
+          <w:szCs w:val="22"/>
+        </w:rPr>
+        <w:t>) Huawei, que cuenta con 7 anillos interconectados y 37 nodos ubicados en sectores estratégicos</w:t>
       </w:r>
       <w:r>
         <w:rPr>
@@ -2155,15 +2248,51 @@
           <w:sz w:val="22"/>
           <w:szCs w:val="22"/>
         </w:rPr>
-        <w:t xml:space="preserve"> y IP Next Generation (INTE)</w:t>
-      </w:r>
-      <w:r>
-        <w:rPr>
-          <w:rFonts w:ascii="Century Gothic" w:hAnsi="Century Gothic" w:cs="Arial"/>
-          <w:sz w:val="22"/>
-          <w:szCs w:val="22"/>
-        </w:rPr>
-        <w:t xml:space="preserve">; que consiste en un servicio capa 3 que provee un canal para conectarse a internet y acceder a contenidos gracias a la modalidad de CDN (Content Distribution Network). </w:t>
+        <w:t xml:space="preserve"> y IP Next </w:t>
+      </w:r>
+      <w:proofErr w:type="spellStart"/>
+      <w:r>
+        <w:rPr>
+          <w:rFonts w:ascii="Century Gothic" w:hAnsi="Century Gothic" w:cs="Arial"/>
+          <w:sz w:val="22"/>
+          <w:szCs w:val="22"/>
+        </w:rPr>
+        <w:t>Generation</w:t>
+      </w:r>
+      <w:proofErr w:type="spellEnd"/>
+      <w:r>
+        <w:rPr>
+          <w:rFonts w:ascii="Century Gothic" w:hAnsi="Century Gothic" w:cs="Arial"/>
+          <w:sz w:val="22"/>
+          <w:szCs w:val="22"/>
+        </w:rPr>
+        <w:t xml:space="preserve"> (INTE)</w:t>
+      </w:r>
+      <w:r>
+        <w:rPr>
+          <w:rFonts w:ascii="Century Gothic" w:hAnsi="Century Gothic" w:cs="Arial"/>
+          <w:sz w:val="22"/>
+          <w:szCs w:val="22"/>
+        </w:rPr>
+        <w:t xml:space="preserve">; que consiste en un servicio capa 3 que provee un canal para conectarse a internet y acceder a contenidos gracias a la modalidad de CDN (Content </w:t>
+      </w:r>
+      <w:proofErr w:type="spellStart"/>
+      <w:r>
+        <w:rPr>
+          <w:rFonts w:ascii="Century Gothic" w:hAnsi="Century Gothic" w:cs="Arial"/>
+          <w:sz w:val="22"/>
+          <w:szCs w:val="22"/>
+        </w:rPr>
+        <w:t>Distribution</w:t>
+      </w:r>
+      <w:proofErr w:type="spellEnd"/>
+      <w:r>
+        <w:rPr>
+          <w:rFonts w:ascii="Century Gothic" w:hAnsi="Century Gothic" w:cs="Arial"/>
+          <w:sz w:val="22"/>
+          <w:szCs w:val="22"/>
+        </w:rPr>
+        <w:t xml:space="preserve"> Network). </w:t>
       </w:r>
     </w:p>
     <w:p>
@@ -2190,7 +2319,43 @@
           <w:sz w:val="22"/>
           <w:szCs w:val="22"/>
         </w:rPr>
-        <w:t xml:space="preserve"> corresponde al NOC (Network Operation Center) Latam, que cuenta con profesionales con énfasis en Ingeniería de Red, de configuración, de gestión, entre otros. Los ingenieros de configuración, que son las personas que colaboran con la </w:t>
+        <w:t xml:space="preserve"> corresponde al NOC (Network </w:t>
+      </w:r>
+      <w:proofErr w:type="spellStart"/>
+      <w:r>
+        <w:rPr>
+          <w:rFonts w:ascii="Century Gothic" w:hAnsi="Century Gothic" w:cs="Arial"/>
+          <w:sz w:val="22"/>
+          <w:szCs w:val="22"/>
+        </w:rPr>
+        <w:t>Operation</w:t>
+      </w:r>
+      <w:proofErr w:type="spellEnd"/>
+      <w:r>
+        <w:rPr>
+          <w:rFonts w:ascii="Century Gothic" w:hAnsi="Century Gothic" w:cs="Arial"/>
+          <w:sz w:val="22"/>
+          <w:szCs w:val="22"/>
+        </w:rPr>
+        <w:t xml:space="preserve"> Center) </w:t>
+      </w:r>
+      <w:proofErr w:type="spellStart"/>
+      <w:r>
+        <w:rPr>
+          <w:rFonts w:ascii="Century Gothic" w:hAnsi="Century Gothic" w:cs="Arial"/>
+          <w:sz w:val="22"/>
+          <w:szCs w:val="22"/>
+        </w:rPr>
+        <w:t>Latam</w:t>
+      </w:r>
+      <w:proofErr w:type="spellEnd"/>
+      <w:r>
+        <w:rPr>
+          <w:rFonts w:ascii="Century Gothic" w:hAnsi="Century Gothic" w:cs="Arial"/>
+          <w:sz w:val="22"/>
+          <w:szCs w:val="22"/>
+        </w:rPr>
+        <w:t xml:space="preserve">, que cuenta con profesionales con énfasis en Ingeniería de Red, de configuración, de gestión, entre otros. Los ingenieros de configuración, que son las personas que colaboran con la </w:t>
       </w:r>
       <w:r>
         <w:rPr>
@@ -2222,7 +2387,43 @@
           <w:sz w:val="22"/>
           <w:szCs w:val="22"/>
         </w:rPr>
-        <w:t xml:space="preserve"> System Interconection), para programar y configurar los servicios de ETHE Y INTE</w:t>
+        <w:t xml:space="preserve"> </w:t>
+      </w:r>
+      <w:proofErr w:type="spellStart"/>
+      <w:r>
+        <w:rPr>
+          <w:rFonts w:ascii="Century Gothic" w:hAnsi="Century Gothic" w:cs="Arial"/>
+          <w:sz w:val="22"/>
+          <w:szCs w:val="22"/>
+        </w:rPr>
+        <w:t>System</w:t>
+      </w:r>
+      <w:proofErr w:type="spellEnd"/>
+      <w:r>
+        <w:rPr>
+          <w:rFonts w:ascii="Century Gothic" w:hAnsi="Century Gothic" w:cs="Arial"/>
+          <w:sz w:val="22"/>
+          <w:szCs w:val="22"/>
+        </w:rPr>
+        <w:t xml:space="preserve"> </w:t>
+      </w:r>
+      <w:proofErr w:type="spellStart"/>
+      <w:r>
+        <w:rPr>
+          <w:rFonts w:ascii="Century Gothic" w:hAnsi="Century Gothic" w:cs="Arial"/>
+          <w:sz w:val="22"/>
+          <w:szCs w:val="22"/>
+        </w:rPr>
+        <w:t>Interconection</w:t>
+      </w:r>
+      <w:proofErr w:type="spellEnd"/>
+      <w:r>
+        <w:rPr>
+          <w:rFonts w:ascii="Century Gothic" w:hAnsi="Century Gothic" w:cs="Arial"/>
+          <w:sz w:val="22"/>
+          <w:szCs w:val="22"/>
+        </w:rPr>
+        <w:t>), para programar y configurar los servicios de ETHE Y INTE</w:t>
       </w:r>
       <w:r>
         <w:rPr>
@@ -2265,8 +2466,36 @@
           <w:sz w:val="22"/>
           <w:szCs w:val="22"/>
         </w:rPr>
-        <w:t xml:space="preserve"> realizado en Python por un practicante anterior para automatizar la configuración de los servicios en lugar de realizar configuración manual por medio de la interfaz CLI (Command Line Interface</w:t>
-      </w:r>
+        <w:t xml:space="preserve"> realizado en Python por un practicante anterior para automatizar la configuración de los servicios en lugar de realizar configuración manual por medio de la interfaz CLI (</w:t>
+      </w:r>
+      <w:proofErr w:type="spellStart"/>
+      <w:r>
+        <w:rPr>
+          <w:rFonts w:ascii="Century Gothic" w:hAnsi="Century Gothic" w:cs="Arial"/>
+          <w:sz w:val="22"/>
+          <w:szCs w:val="22"/>
+        </w:rPr>
+        <w:t>Command</w:t>
+      </w:r>
+      <w:proofErr w:type="spellEnd"/>
+      <w:r>
+        <w:rPr>
+          <w:rFonts w:ascii="Century Gothic" w:hAnsi="Century Gothic" w:cs="Arial"/>
+          <w:sz w:val="22"/>
+          <w:szCs w:val="22"/>
+        </w:rPr>
+        <w:t xml:space="preserve"> Line </w:t>
+      </w:r>
+      <w:proofErr w:type="gramStart"/>
+      <w:r>
+        <w:rPr>
+          <w:rFonts w:ascii="Century Gothic" w:hAnsi="Century Gothic" w:cs="Arial"/>
+          <w:sz w:val="22"/>
+          <w:szCs w:val="22"/>
+        </w:rPr>
+        <w:t>Interface</w:t>
+      </w:r>
+      <w:proofErr w:type="gramEnd"/>
       <w:r>
         <w:rPr>
           <w:rFonts w:ascii="Century Gothic" w:hAnsi="Century Gothic" w:cs="Arial"/>
@@ -2440,7 +2669,25 @@
           <w:sz w:val="22"/>
           <w:szCs w:val="22"/>
         </w:rPr>
-        <w:t>Mejorar una plataforma de gestión ya existente, que configure los servicios de ETHE y INTE de manera automática adaptándose a las nuevas políticas establecidas en Internexa Colombia,</w:t>
+        <w:t xml:space="preserve">Mejorar una plataforma de gestión ya existente, que configure los servicios de ETHE y INTE de manera automática adaptándose a las nuevas políticas establecidas en </w:t>
+      </w:r>
+      <w:proofErr w:type="spellStart"/>
+      <w:r>
+        <w:rPr>
+          <w:rFonts w:ascii="Century Gothic" w:hAnsi="Century Gothic" w:cs="Arial"/>
+          <w:sz w:val="22"/>
+          <w:szCs w:val="22"/>
+        </w:rPr>
+        <w:t>Internexa</w:t>
+      </w:r>
+      <w:proofErr w:type="spellEnd"/>
+      <w:r>
+        <w:rPr>
+          <w:rFonts w:ascii="Century Gothic" w:hAnsi="Century Gothic" w:cs="Arial"/>
+          <w:sz w:val="22"/>
+          <w:szCs w:val="22"/>
+        </w:rPr>
+        <w:t xml:space="preserve"> Colombia,</w:t>
       </w:r>
       <w:r>
         <w:rPr>
@@ -2543,7 +2790,25 @@
           <w:sz w:val="22"/>
           <w:szCs w:val="22"/>
         </w:rPr>
-        <w:t xml:space="preserve"> realizar los cambios que se adapten a las nuevas políticas establecidas por Internexa Colombia.</w:t>
+        <w:t xml:space="preserve"> realizar los cambios que se adapten a las nuevas políticas establecidas por </w:t>
+      </w:r>
+      <w:proofErr w:type="spellStart"/>
+      <w:r>
+        <w:rPr>
+          <w:rFonts w:ascii="Century Gothic" w:hAnsi="Century Gothic" w:cs="Arial"/>
+          <w:sz w:val="22"/>
+          <w:szCs w:val="22"/>
+        </w:rPr>
+        <w:t>Internexa</w:t>
+      </w:r>
+      <w:proofErr w:type="spellEnd"/>
+      <w:r>
+        <w:rPr>
+          <w:rFonts w:ascii="Century Gothic" w:hAnsi="Century Gothic" w:cs="Arial"/>
+          <w:sz w:val="22"/>
+          <w:szCs w:val="22"/>
+        </w:rPr>
+        <w:t xml:space="preserve"> Colombia.</w:t>
       </w:r>
       <w:r>
         <w:rPr>
@@ -2663,31 +2928,31 @@
           <w:sz w:val="22"/>
           <w:szCs w:val="22"/>
         </w:rPr>
-        <w:t xml:space="preserve">Se exponen los conceptos </w:t>
-      </w:r>
-      <w:r>
-        <w:rPr>
-          <w:rFonts w:ascii="Century Gothic" w:hAnsi="Century Gothic" w:cs="Arial"/>
-          <w:sz w:val="22"/>
-          <w:szCs w:val="22"/>
-        </w:rPr>
-        <w:t>teóricos</w:t>
-      </w:r>
-      <w:r>
-        <w:rPr>
-          <w:rFonts w:ascii="Century Gothic" w:hAnsi="Century Gothic" w:cs="Arial"/>
-          <w:sz w:val="22"/>
-          <w:szCs w:val="22"/>
-        </w:rPr>
-        <w:t xml:space="preserve"> que sustentan el desarrollo del </w:t>
-      </w:r>
-      <w:r>
-        <w:rPr>
-          <w:rFonts w:ascii="Century Gothic" w:hAnsi="Century Gothic" w:cs="Arial"/>
-          <w:sz w:val="22"/>
-          <w:szCs w:val="22"/>
-        </w:rPr>
-        <w:t>trabajo, debidamente</w:t>
+        <w:t xml:space="preserve">Una red de telecomunicaciones es un conjunto de componentes, que tiene el propósito de transmitir información entre dos o más usuarios. Esta información puede tener </w:t>
+      </w:r>
+      <w:r>
+        <w:rPr>
+          <w:rFonts w:ascii="Century Gothic" w:hAnsi="Century Gothic" w:cs="Arial"/>
+          <w:sz w:val="22"/>
+          <w:szCs w:val="22"/>
+        </w:rPr>
+        <w:t xml:space="preserve">muchos </w:t>
+      </w:r>
+      <w:r>
+        <w:rPr>
+          <w:rFonts w:ascii="Century Gothic" w:hAnsi="Century Gothic" w:cs="Arial"/>
+          <w:sz w:val="22"/>
+          <w:szCs w:val="22"/>
+        </w:rPr>
+        <w:t>formato</w:t>
+      </w:r>
+      <w:r>
+        <w:rPr>
+          <w:rFonts w:ascii="Century Gothic" w:hAnsi="Century Gothic" w:cs="Arial"/>
+          <w:sz w:val="22"/>
+          <w:szCs w:val="22"/>
+        </w:rPr>
+        <w:t>s</w:t>
       </w:r>
       <w:r>
         <w:rPr>
@@ -2703,7 +2968,97 @@
           <w:sz w:val="22"/>
           <w:szCs w:val="22"/>
         </w:rPr>
-        <w:t xml:space="preserve">referenciados. </w:t>
+        <w:t>como</w:t>
+      </w:r>
+      <w:r>
+        <w:rPr>
+          <w:rFonts w:ascii="Century Gothic" w:hAnsi="Century Gothic" w:cs="Arial"/>
+          <w:sz w:val="22"/>
+          <w:szCs w:val="22"/>
+        </w:rPr>
+        <w:t xml:space="preserve"> texto o multimedia,</w:t>
+      </w:r>
+      <w:r>
+        <w:rPr>
+          <w:rFonts w:ascii="Century Gothic" w:hAnsi="Century Gothic" w:cs="Arial"/>
+          <w:sz w:val="22"/>
+          <w:szCs w:val="22"/>
+        </w:rPr>
+        <w:t xml:space="preserve"> y los usuarios tienen muchas maneras de acceder a una red.</w:t>
+      </w:r>
+      <w:sdt>
+        <w:sdtPr>
+          <w:rPr>
+            <w:rFonts w:ascii="Century Gothic" w:hAnsi="Century Gothic" w:cs="Arial"/>
+            <w:sz w:val="22"/>
+            <w:szCs w:val="22"/>
+          </w:rPr>
+          <w:id w:val="1171534501"/>
+          <w:citation/>
+        </w:sdtPr>
+        <w:sdtContent>
+          <w:r>
+            <w:rPr>
+              <w:rFonts w:ascii="Century Gothic" w:hAnsi="Century Gothic" w:cs="Arial"/>
+              <w:sz w:val="22"/>
+              <w:szCs w:val="22"/>
+            </w:rPr>
+            <w:fldChar w:fldCharType="begin"/>
+          </w:r>
+          <w:r>
+            <w:rPr>
+              <w:rFonts w:ascii="Century Gothic" w:hAnsi="Century Gothic" w:cs="Arial"/>
+              <w:sz w:val="22"/>
+              <w:szCs w:val="22"/>
+              <w:lang w:val="es-CO"/>
+            </w:rPr>
+            <w:instrText xml:space="preserve"> CITATION Tar03 \l 9226 </w:instrText>
+          </w:r>
+          <w:r>
+            <w:rPr>
+              <w:rFonts w:ascii="Century Gothic" w:hAnsi="Century Gothic" w:cs="Arial"/>
+              <w:sz w:val="22"/>
+              <w:szCs w:val="22"/>
+            </w:rPr>
+            <w:fldChar w:fldCharType="separate"/>
+          </w:r>
+          <w:r>
+            <w:rPr>
+              <w:rFonts w:ascii="Century Gothic" w:hAnsi="Century Gothic" w:cs="Arial"/>
+              <w:noProof/>
+              <w:sz w:val="22"/>
+              <w:szCs w:val="22"/>
+              <w:lang w:val="es-CO"/>
+            </w:rPr>
+            <w:t xml:space="preserve"> </w:t>
+          </w:r>
+          <w:r>
+            <w:rPr>
+              <w:rFonts w:ascii="Century Gothic" w:hAnsi="Century Gothic" w:cs="Arial"/>
+              <w:noProof/>
+              <w:sz w:val="22"/>
+              <w:szCs w:val="22"/>
+              <w:lang w:val="es-CO"/>
+            </w:rPr>
+            <w:t>[1]</w:t>
+          </w:r>
+          <w:r>
+            <w:rPr>
+              <w:rFonts w:ascii="Century Gothic" w:hAnsi="Century Gothic" w:cs="Arial"/>
+              <w:sz w:val="22"/>
+              <w:szCs w:val="22"/>
+            </w:rPr>
+            <w:fldChar w:fldCharType="end"/>
+          </w:r>
+        </w:sdtContent>
+      </w:sdt>
+      <w:r>
+        <w:rPr>
+          <w:rFonts w:ascii="Century Gothic" w:hAnsi="Century Gothic" w:cs="Arial"/>
+          <w:sz w:val="22"/>
+          <w:szCs w:val="22"/>
+        </w:rPr>
+        <w:t xml:space="preserve">. </w:t>
       </w:r>
     </w:p>
     <w:p>
@@ -2712,7 +3067,6 @@
         <w:jc w:val="both"/>
         <w:rPr>
           <w:rFonts w:ascii="Century Gothic" w:hAnsi="Century Gothic" w:cs="Arial"/>
-          <w:b/>
           <w:sz w:val="22"/>
           <w:szCs w:val="22"/>
         </w:rPr>
@@ -2724,19 +3078,125 @@
         <w:jc w:val="both"/>
         <w:rPr>
           <w:rFonts w:ascii="Century Gothic" w:hAnsi="Century Gothic" w:cs="Arial"/>
-          <w:b/>
-          <w:sz w:val="22"/>
-          <w:szCs w:val="22"/>
-        </w:rPr>
-      </w:pPr>
-      <w:r>
-        <w:rPr>
-          <w:rFonts w:ascii="Century Gothic" w:hAnsi="Century Gothic" w:cs="Arial"/>
-          <w:b/>
-          <w:sz w:val="22"/>
-          <w:szCs w:val="22"/>
-        </w:rPr>
-        <w:t>Metodología</w:t>
+          <w:sz w:val="22"/>
+          <w:szCs w:val="22"/>
+        </w:rPr>
+      </w:pPr>
+      <w:r>
+        <w:rPr>
+          <w:rFonts w:ascii="Century Gothic" w:hAnsi="Century Gothic" w:cs="Arial"/>
+          <w:sz w:val="22"/>
+          <w:szCs w:val="22"/>
+        </w:rPr>
+        <w:t xml:space="preserve">Las redes de telecomunicaciones son muy complejas debido a la gran cantidad de componentes que hay involucrados, por eso lo mejor </w:t>
+      </w:r>
+      <w:r>
+        <w:rPr>
+          <w:rFonts w:ascii="Century Gothic" w:hAnsi="Century Gothic" w:cs="Arial"/>
+          <w:sz w:val="22"/>
+          <w:szCs w:val="22"/>
+        </w:rPr>
+        <w:t xml:space="preserve">para simplificar la comprensión de su funcionamiento es dividirla en partes. Por tal razón, la Organización Internacional de Normas en 1983 el modelo OSI que dividía las redes en capas, cada una de estas con </w:t>
+      </w:r>
+      <w:r>
+        <w:rPr>
+          <w:rFonts w:ascii="Century Gothic" w:hAnsi="Century Gothic" w:cs="Arial"/>
+          <w:sz w:val="22"/>
+          <w:szCs w:val="22"/>
+        </w:rPr>
+        <w:t>una función bien definida y con sus respectivos protocolos. Este modelo este compuesto por 7 capas las cuales son la capa Física, Enlace de Datos, Red, Transporte, Sesión, Presentación y Aplicación.</w:t>
+      </w:r>
+      <w:sdt>
+        <w:sdtPr>
+          <w:rPr>
+            <w:rFonts w:ascii="Century Gothic" w:hAnsi="Century Gothic" w:cs="Arial"/>
+            <w:sz w:val="22"/>
+            <w:szCs w:val="22"/>
+          </w:rPr>
+          <w:id w:val="751858258"/>
+          <w:citation/>
+        </w:sdtPr>
+        <w:sdtContent>
+          <w:r>
+            <w:rPr>
+              <w:rFonts w:ascii="Century Gothic" w:hAnsi="Century Gothic" w:cs="Arial"/>
+              <w:sz w:val="22"/>
+              <w:szCs w:val="22"/>
+            </w:rPr>
+            <w:fldChar w:fldCharType="begin"/>
+          </w:r>
+          <w:r>
+            <w:rPr>
+              <w:rFonts w:ascii="Century Gothic" w:hAnsi="Century Gothic" w:cs="Arial"/>
+              <w:sz w:val="22"/>
+              <w:szCs w:val="22"/>
+              <w:lang w:val="es-CO"/>
+            </w:rPr>
+            <w:instrText xml:space="preserve"> CITATION And12 \l 9226 </w:instrText>
+          </w:r>
+          <w:r>
+            <w:rPr>
+              <w:rFonts w:ascii="Century Gothic" w:hAnsi="Century Gothic" w:cs="Arial"/>
+              <w:sz w:val="22"/>
+              <w:szCs w:val="22"/>
+            </w:rPr>
+            <w:fldChar w:fldCharType="separate"/>
+          </w:r>
+          <w:r>
+            <w:rPr>
+              <w:rFonts w:ascii="Century Gothic" w:hAnsi="Century Gothic" w:cs="Arial"/>
+              <w:noProof/>
+              <w:sz w:val="22"/>
+              <w:szCs w:val="22"/>
+              <w:lang w:val="es-CO"/>
+            </w:rPr>
+            <w:t xml:space="preserve"> </w:t>
+          </w:r>
+          <w:r>
+            <w:rPr>
+              <w:rFonts w:ascii="Century Gothic" w:hAnsi="Century Gothic" w:cs="Arial"/>
+              <w:noProof/>
+              <w:sz w:val="22"/>
+              <w:szCs w:val="22"/>
+              <w:lang w:val="es-CO"/>
+            </w:rPr>
+            <w:t>[2]</w:t>
+          </w:r>
+          <w:r>
+            <w:rPr>
+              <w:rFonts w:ascii="Century Gothic" w:hAnsi="Century Gothic" w:cs="Arial"/>
+              <w:sz w:val="22"/>
+              <w:szCs w:val="22"/>
+            </w:rPr>
+            <w:fldChar w:fldCharType="end"/>
+          </w:r>
+        </w:sdtContent>
+      </w:sdt>
+      <w:r>
+        <w:rPr>
+          <w:rFonts w:ascii="Century Gothic" w:hAnsi="Century Gothic" w:cs="Arial"/>
+          <w:sz w:val="22"/>
+          <w:szCs w:val="22"/>
+        </w:rPr>
+        <w:t xml:space="preserve">. La empresa </w:t>
+      </w:r>
+      <w:proofErr w:type="spellStart"/>
+      <w:r>
+        <w:rPr>
+          <w:rFonts w:ascii="Century Gothic" w:hAnsi="Century Gothic" w:cs="Arial"/>
+          <w:sz w:val="22"/>
+          <w:szCs w:val="22"/>
+        </w:rPr>
+        <w:t>Internexa</w:t>
+      </w:r>
+      <w:proofErr w:type="spellEnd"/>
+      <w:r>
+        <w:rPr>
+          <w:rFonts w:ascii="Century Gothic" w:hAnsi="Century Gothic" w:cs="Arial"/>
+          <w:sz w:val="22"/>
+          <w:szCs w:val="22"/>
+        </w:rPr>
+        <w:t xml:space="preserve"> Colombia opera en las 4 primeras capas del modelo OSI dentro del mercado de las TI, pero en este proyecto el interés va a estar centrado en la segunda y tercera. </w:t>
       </w:r>
     </w:p>
     <w:p>
@@ -2749,14 +3209,6 @@
           <w:szCs w:val="22"/>
         </w:rPr>
       </w:pPr>
-      <w:r>
-        <w:rPr>
-          <w:rFonts w:ascii="Century Gothic" w:hAnsi="Century Gothic" w:cs="Arial"/>
-          <w:sz w:val="22"/>
-          <w:szCs w:val="22"/>
-        </w:rPr>
-        <w:t xml:space="preserve">Se describen las actividades necesarias para alcanzar los objetivos planteados. </w:t>
-      </w:r>
     </w:p>
     <w:p>
       <w:pPr>
@@ -2764,11 +3216,18 @@
         <w:jc w:val="both"/>
         <w:rPr>
           <w:rFonts w:ascii="Century Gothic" w:hAnsi="Century Gothic" w:cs="Arial"/>
-          <w:b/>
-          <w:sz w:val="22"/>
-          <w:szCs w:val="22"/>
-        </w:rPr>
-      </w:pPr>
+          <w:sz w:val="22"/>
+          <w:szCs w:val="22"/>
+        </w:rPr>
+      </w:pPr>
+      <w:r>
+        <w:rPr>
+          <w:rFonts w:ascii="Century Gothic" w:hAnsi="Century Gothic" w:cs="Arial"/>
+          <w:sz w:val="22"/>
+          <w:szCs w:val="22"/>
+        </w:rPr>
+        <w:t>Existen dos formas por las cuales los dispositivos se comunican dentro de una red que son la Conmutación y el Enrutamiento.</w:t>
+      </w:r>
     </w:p>
     <w:p>
       <w:pPr>
@@ -2776,20 +3235,10 @@
         <w:jc w:val="both"/>
         <w:rPr>
           <w:rFonts w:ascii="Century Gothic" w:hAnsi="Century Gothic" w:cs="Arial"/>
-          <w:b/>
-          <w:sz w:val="22"/>
-          <w:szCs w:val="22"/>
-        </w:rPr>
-      </w:pPr>
-      <w:r>
-        <w:rPr>
-          <w:rFonts w:ascii="Century Gothic" w:hAnsi="Century Gothic" w:cs="Arial"/>
-          <w:b/>
-          <w:sz w:val="22"/>
-          <w:szCs w:val="22"/>
-        </w:rPr>
-        <w:t>Cronograma de Actividades</w:t>
-      </w:r>
+          <w:sz w:val="22"/>
+          <w:szCs w:val="22"/>
+        </w:rPr>
+      </w:pPr>
     </w:p>
     <w:p>
       <w:pPr>
@@ -2807,48 +3256,73 @@
           <w:sz w:val="22"/>
           <w:szCs w:val="22"/>
         </w:rPr>
-        <w:t>Se escriben</w:t>
-      </w:r>
-      <w:r>
-        <w:rPr>
-          <w:rFonts w:ascii="Century Gothic" w:hAnsi="Century Gothic" w:cs="Arial"/>
-          <w:sz w:val="22"/>
-          <w:szCs w:val="22"/>
-        </w:rPr>
-        <w:t xml:space="preserve"> las di</w:t>
-      </w:r>
-      <w:r>
-        <w:rPr>
-          <w:rFonts w:ascii="Century Gothic" w:hAnsi="Century Gothic" w:cs="Arial"/>
-          <w:sz w:val="22"/>
-          <w:szCs w:val="22"/>
-        </w:rPr>
-        <w:t>ferentes actividades a realizar</w:t>
-      </w:r>
-      <w:r>
-        <w:rPr>
-          <w:rFonts w:ascii="Century Gothic" w:hAnsi="Century Gothic" w:cs="Arial"/>
-          <w:sz w:val="22"/>
-          <w:szCs w:val="22"/>
-        </w:rPr>
-        <w:t xml:space="preserve"> según la metodología</w:t>
-      </w:r>
-      <w:r>
-        <w:rPr>
-          <w:rFonts w:ascii="Century Gothic" w:hAnsi="Century Gothic" w:cs="Arial"/>
-          <w:sz w:val="22"/>
-          <w:szCs w:val="22"/>
-        </w:rPr>
-        <w:t xml:space="preserve">, </w:t>
-      </w:r>
-      <w:r>
-        <w:rPr>
-          <w:rFonts w:ascii="Century Gothic" w:hAnsi="Century Gothic" w:cs="Arial"/>
-          <w:sz w:val="22"/>
-          <w:szCs w:val="22"/>
-        </w:rPr>
-        <w:t xml:space="preserve">indicando el tiempo programado para su ejecución. </w:t>
-      </w:r>
+        <w:lastRenderedPageBreak/>
+        <w:t xml:space="preserve">La Conmutación se define como el proceso </w:t>
+      </w:r>
+      <w:r>
+        <w:rPr>
+          <w:rFonts w:ascii="Century Gothic" w:hAnsi="Century Gothic" w:cs="Arial"/>
+          <w:sz w:val="22"/>
+          <w:szCs w:val="22"/>
+        </w:rPr>
+        <w:t xml:space="preserve">en el que 2 hosts pueden comunicarse dentro de una red. Generalmente es utilizada en los ámbitos locales y gracias a esta técnica se reducen las colisiones y no se inunda la red con cargas innecesarias. </w:t>
+      </w:r>
+      <w:sdt>
+        <w:sdtPr>
+          <w:rPr>
+            <w:rFonts w:ascii="Century Gothic" w:hAnsi="Century Gothic" w:cs="Arial"/>
+            <w:sz w:val="22"/>
+            <w:szCs w:val="22"/>
+          </w:rPr>
+          <w:id w:val="2029513453"/>
+          <w:citation/>
+        </w:sdtPr>
+        <w:sdtContent>
+          <w:r>
+            <w:rPr>
+              <w:rFonts w:ascii="Century Gothic" w:hAnsi="Century Gothic" w:cs="Arial"/>
+              <w:sz w:val="22"/>
+              <w:szCs w:val="22"/>
+            </w:rPr>
+            <w:fldChar w:fldCharType="begin"/>
+          </w:r>
+          <w:r>
+            <w:rPr>
+              <w:rFonts w:ascii="Century Gothic" w:hAnsi="Century Gothic" w:cs="Arial"/>
+              <w:sz w:val="22"/>
+              <w:szCs w:val="22"/>
+              <w:lang w:val="es-CO"/>
+            </w:rPr>
+            <w:instrText xml:space="preserve"> CITATION Pay04 \l 9226 </w:instrText>
+          </w:r>
+          <w:r>
+            <w:rPr>
+              <w:rFonts w:ascii="Century Gothic" w:hAnsi="Century Gothic" w:cs="Arial"/>
+              <w:sz w:val="22"/>
+              <w:szCs w:val="22"/>
+            </w:rPr>
+            <w:fldChar w:fldCharType="separate"/>
+          </w:r>
+          <w:r>
+            <w:rPr>
+              <w:rFonts w:ascii="Century Gothic" w:hAnsi="Century Gothic" w:cs="Arial"/>
+              <w:noProof/>
+              <w:sz w:val="22"/>
+              <w:szCs w:val="22"/>
+              <w:lang w:val="es-CO"/>
+            </w:rPr>
+            <w:t>[3]</w:t>
+          </w:r>
+          <w:r>
+            <w:rPr>
+              <w:rFonts w:ascii="Century Gothic" w:hAnsi="Century Gothic" w:cs="Arial"/>
+              <w:sz w:val="22"/>
+              <w:szCs w:val="22"/>
+            </w:rPr>
+            <w:fldChar w:fldCharType="end"/>
+          </w:r>
+        </w:sdtContent>
+      </w:sdt>
     </w:p>
     <w:p>
       <w:pPr>
@@ -2856,11 +3330,92 @@
         <w:jc w:val="both"/>
         <w:rPr>
           <w:rFonts w:ascii="Century Gothic" w:hAnsi="Century Gothic" w:cs="Arial"/>
-          <w:b/>
-          <w:sz w:val="22"/>
-          <w:szCs w:val="22"/>
-        </w:rPr>
-      </w:pPr>
+          <w:sz w:val="22"/>
+          <w:szCs w:val="22"/>
+        </w:rPr>
+      </w:pPr>
+      <w:r>
+        <w:rPr>
+          <w:rFonts w:ascii="Century Gothic" w:hAnsi="Century Gothic" w:cs="Arial"/>
+          <w:sz w:val="22"/>
+          <w:szCs w:val="22"/>
+        </w:rPr>
+        <w:t xml:space="preserve">El enrutamiento consiste en el descubrimiento de una ruta para llegar a un host destino. Este es un proceso mucho más complejo ya que cada vez que llega un paquete a un nodo, este debe seleccionar cual es el siguiente paso, por eso es usado para comunicar </w:t>
+      </w:r>
+      <w:r>
+        <w:rPr>
+          <w:rFonts w:ascii="Century Gothic" w:hAnsi="Century Gothic" w:cs="Arial"/>
+          <w:sz w:val="22"/>
+          <w:szCs w:val="22"/>
+        </w:rPr>
+        <w:t>dos o más host que no se encuentran en la misma red.</w:t>
+      </w:r>
+      <w:sdt>
+        <w:sdtPr>
+          <w:rPr>
+            <w:rFonts w:ascii="Century Gothic" w:hAnsi="Century Gothic" w:cs="Arial"/>
+            <w:sz w:val="22"/>
+            <w:szCs w:val="22"/>
+          </w:rPr>
+          <w:id w:val="1209843154"/>
+          <w:citation/>
+        </w:sdtPr>
+        <w:sdtContent>
+          <w:r>
+            <w:rPr>
+              <w:rFonts w:ascii="Century Gothic" w:hAnsi="Century Gothic" w:cs="Arial"/>
+              <w:sz w:val="22"/>
+              <w:szCs w:val="22"/>
+            </w:rPr>
+            <w:fldChar w:fldCharType="begin"/>
+          </w:r>
+          <w:r>
+            <w:rPr>
+              <w:rFonts w:ascii="Century Gothic" w:hAnsi="Century Gothic" w:cs="Arial"/>
+              <w:sz w:val="22"/>
+              <w:szCs w:val="22"/>
+              <w:lang w:val="es-CO"/>
+            </w:rPr>
+            <w:instrText xml:space="preserve"> CITATION Pay04 \l 9226 </w:instrText>
+          </w:r>
+          <w:r>
+            <w:rPr>
+              <w:rFonts w:ascii="Century Gothic" w:hAnsi="Century Gothic" w:cs="Arial"/>
+              <w:sz w:val="22"/>
+              <w:szCs w:val="22"/>
+            </w:rPr>
+            <w:fldChar w:fldCharType="separate"/>
+          </w:r>
+          <w:r>
+            <w:rPr>
+              <w:rFonts w:ascii="Century Gothic" w:hAnsi="Century Gothic" w:cs="Arial"/>
+              <w:noProof/>
+              <w:sz w:val="22"/>
+              <w:szCs w:val="22"/>
+              <w:lang w:val="es-CO"/>
+            </w:rPr>
+            <w:t xml:space="preserve"> </w:t>
+          </w:r>
+          <w:r>
+            <w:rPr>
+              <w:rFonts w:ascii="Century Gothic" w:hAnsi="Century Gothic" w:cs="Arial"/>
+              <w:noProof/>
+              <w:sz w:val="22"/>
+              <w:szCs w:val="22"/>
+              <w:lang w:val="es-CO"/>
+            </w:rPr>
+            <w:t>[3]</w:t>
+          </w:r>
+          <w:r>
+            <w:rPr>
+              <w:rFonts w:ascii="Century Gothic" w:hAnsi="Century Gothic" w:cs="Arial"/>
+              <w:sz w:val="22"/>
+              <w:szCs w:val="22"/>
+            </w:rPr>
+            <w:fldChar w:fldCharType="end"/>
+          </w:r>
+        </w:sdtContent>
+      </w:sdt>
     </w:p>
     <w:p>
       <w:pPr>
@@ -2868,20 +3423,126 @@
         <w:jc w:val="both"/>
         <w:rPr>
           <w:rFonts w:ascii="Century Gothic" w:hAnsi="Century Gothic" w:cs="Arial"/>
-          <w:b/>
-          <w:sz w:val="22"/>
-          <w:szCs w:val="22"/>
-        </w:rPr>
-      </w:pPr>
-      <w:r>
-        <w:rPr>
-          <w:rFonts w:ascii="Century Gothic" w:hAnsi="Century Gothic" w:cs="Arial"/>
-          <w:b/>
-          <w:sz w:val="22"/>
-          <w:szCs w:val="22"/>
-        </w:rPr>
-        <w:t>Resultados Esperados</w:t>
-      </w:r>
+          <w:sz w:val="22"/>
+          <w:szCs w:val="22"/>
+        </w:rPr>
+      </w:pPr>
+      <w:r>
+        <w:rPr>
+          <w:rFonts w:ascii="Century Gothic" w:hAnsi="Century Gothic" w:cs="Arial"/>
+          <w:sz w:val="22"/>
+          <w:szCs w:val="22"/>
+        </w:rPr>
+        <w:t xml:space="preserve">Para que los dispositivos se puedan conectar dentro de una red interconectada, estos se encuentran identificados de manera lógica con la Dirección IP (Internet </w:t>
+      </w:r>
+      <w:proofErr w:type="spellStart"/>
+      <w:r>
+        <w:rPr>
+          <w:rFonts w:ascii="Century Gothic" w:hAnsi="Century Gothic" w:cs="Arial"/>
+          <w:sz w:val="22"/>
+          <w:szCs w:val="22"/>
+        </w:rPr>
+        <w:t>Protocol</w:t>
+      </w:r>
+      <w:proofErr w:type="spellEnd"/>
+      <w:r>
+        <w:rPr>
+          <w:rFonts w:ascii="Century Gothic" w:hAnsi="Century Gothic" w:cs="Arial"/>
+          <w:sz w:val="22"/>
+          <w:szCs w:val="22"/>
+        </w:rPr>
+        <w:t xml:space="preserve">), que </w:t>
+      </w:r>
+      <w:r>
+        <w:rPr>
+          <w:rFonts w:ascii="Century Gothic" w:hAnsi="Century Gothic" w:cs="Arial"/>
+          <w:sz w:val="22"/>
+          <w:szCs w:val="22"/>
+        </w:rPr>
+        <w:t>es un</w:t>
+      </w:r>
+      <w:r>
+        <w:rPr>
+          <w:rFonts w:ascii="Century Gothic" w:hAnsi="Century Gothic" w:cs="Arial"/>
+          <w:sz w:val="22"/>
+          <w:szCs w:val="22"/>
+        </w:rPr>
+        <w:t xml:space="preserve"> conjunto de números de longitud fija </w:t>
+      </w:r>
+      <w:r>
+        <w:rPr>
+          <w:rFonts w:ascii="Century Gothic" w:hAnsi="Century Gothic" w:cs="Arial"/>
+          <w:sz w:val="22"/>
+          <w:szCs w:val="22"/>
+        </w:rPr>
+        <w:t>con el cual se identifica la red y el dispositivo.</w:t>
+      </w:r>
+      <w:sdt>
+        <w:sdtPr>
+          <w:rPr>
+            <w:rFonts w:ascii="Century Gothic" w:hAnsi="Century Gothic" w:cs="Arial"/>
+            <w:sz w:val="22"/>
+            <w:szCs w:val="22"/>
+          </w:rPr>
+          <w:id w:val="1852531327"/>
+          <w:citation/>
+        </w:sdtPr>
+        <w:sdtContent>
+          <w:r>
+            <w:rPr>
+              <w:rFonts w:ascii="Century Gothic" w:hAnsi="Century Gothic" w:cs="Arial"/>
+              <w:sz w:val="22"/>
+              <w:szCs w:val="22"/>
+            </w:rPr>
+            <w:fldChar w:fldCharType="begin"/>
+          </w:r>
+          <w:r>
+            <w:rPr>
+              <w:rFonts w:ascii="Century Gothic" w:hAnsi="Century Gothic" w:cs="Arial"/>
+              <w:sz w:val="22"/>
+              <w:szCs w:val="22"/>
+              <w:lang w:val="es-CO"/>
+            </w:rPr>
+            <w:instrText xml:space="preserve"> CITATION Def81 \l 9226 </w:instrText>
+          </w:r>
+          <w:r>
+            <w:rPr>
+              <w:rFonts w:ascii="Century Gothic" w:hAnsi="Century Gothic" w:cs="Arial"/>
+              <w:sz w:val="22"/>
+              <w:szCs w:val="22"/>
+            </w:rPr>
+            <w:fldChar w:fldCharType="separate"/>
+          </w:r>
+          <w:r>
+            <w:rPr>
+              <w:rFonts w:ascii="Century Gothic" w:hAnsi="Century Gothic" w:cs="Arial"/>
+              <w:noProof/>
+              <w:sz w:val="22"/>
+              <w:szCs w:val="22"/>
+              <w:lang w:val="es-CO"/>
+            </w:rPr>
+            <w:t xml:space="preserve"> </w:t>
+          </w:r>
+          <w:r>
+            <w:rPr>
+              <w:rFonts w:ascii="Century Gothic" w:hAnsi="Century Gothic" w:cs="Arial"/>
+              <w:noProof/>
+              <w:sz w:val="22"/>
+              <w:szCs w:val="22"/>
+              <w:lang w:val="es-CO"/>
+            </w:rPr>
+            <w:t>[4]</w:t>
+          </w:r>
+          <w:r>
+            <w:rPr>
+              <w:rFonts w:ascii="Century Gothic" w:hAnsi="Century Gothic" w:cs="Arial"/>
+              <w:sz w:val="22"/>
+              <w:szCs w:val="22"/>
+            </w:rPr>
+            <w:fldChar w:fldCharType="end"/>
+          </w:r>
+        </w:sdtContent>
+      </w:sdt>
     </w:p>
     <w:p>
       <w:pPr>
@@ -2891,63 +3552,466 @@
           <w:rFonts w:ascii="Century Gothic" w:hAnsi="Century Gothic" w:cs="Arial"/>
           <w:sz w:val="22"/>
           <w:szCs w:val="22"/>
-        </w:rPr>
-      </w:pPr>
-      <w:r>
-        <w:rPr>
-          <w:rFonts w:ascii="Century Gothic" w:hAnsi="Century Gothic" w:cs="Arial"/>
-          <w:sz w:val="22"/>
-          <w:szCs w:val="22"/>
-        </w:rPr>
-        <w:t xml:space="preserve">Se </w:t>
-      </w:r>
-      <w:r>
-        <w:rPr>
-          <w:rFonts w:ascii="Century Gothic" w:hAnsi="Century Gothic" w:cs="Arial"/>
-          <w:sz w:val="22"/>
-          <w:szCs w:val="22"/>
-        </w:rPr>
-        <w:t>presenta</w:t>
-      </w:r>
-      <w:r>
-        <w:rPr>
-          <w:rFonts w:ascii="Century Gothic" w:hAnsi="Century Gothic" w:cs="Arial"/>
-          <w:sz w:val="22"/>
-          <w:szCs w:val="22"/>
-        </w:rPr>
-        <w:t xml:space="preserve"> lo que </w:t>
-      </w:r>
-      <w:r>
-        <w:rPr>
-          <w:rFonts w:ascii="Century Gothic" w:hAnsi="Century Gothic" w:cs="Arial"/>
-          <w:sz w:val="22"/>
-          <w:szCs w:val="22"/>
-        </w:rPr>
-        <w:t xml:space="preserve">se </w:t>
-      </w:r>
-      <w:r>
-        <w:rPr>
-          <w:rFonts w:ascii="Century Gothic" w:hAnsi="Century Gothic" w:cs="Arial"/>
-          <w:sz w:val="22"/>
-          <w:szCs w:val="22"/>
-        </w:rPr>
-        <w:t xml:space="preserve">espera alcanzar con la </w:t>
-      </w:r>
-      <w:r>
-        <w:rPr>
-          <w:rFonts w:ascii="Century Gothic" w:hAnsi="Century Gothic" w:cs="Arial"/>
-          <w:sz w:val="22"/>
-          <w:szCs w:val="22"/>
-        </w:rPr>
-        <w:t>realización</w:t>
-      </w:r>
-      <w:r>
-        <w:rPr>
-          <w:rFonts w:ascii="Century Gothic" w:hAnsi="Century Gothic" w:cs="Arial"/>
-          <w:sz w:val="22"/>
-          <w:szCs w:val="22"/>
-        </w:rPr>
-        <w:t xml:space="preserve"> del trabajo. </w:t>
+          <w:shd w:val="clear" w:color="auto" w:fill="FFFFFF"/>
+        </w:rPr>
+      </w:pPr>
+      <w:r>
+        <w:rPr>
+          <w:rFonts w:ascii="Century Gothic" w:hAnsi="Century Gothic" w:cs="Arial"/>
+          <w:sz w:val="22"/>
+          <w:szCs w:val="22"/>
+        </w:rPr>
+        <w:t xml:space="preserve">El enrutamiento por medio de la dirección IP se va volviendo complejo e ineficiente a la hora de interconectar y más para el caso de los proveedores que llevan gran cantidad de tráfico a través de sus redes. Para solventar este inconveniente, la IETF </w:t>
+      </w:r>
+      <w:r>
+        <w:rPr>
+          <w:rFonts w:ascii="Century Gothic" w:hAnsi="Century Gothic" w:cs="Arial"/>
+          <w:sz w:val="22"/>
+          <w:szCs w:val="22"/>
+        </w:rPr>
+        <w:t>(</w:t>
+      </w:r>
+      <w:r>
+        <w:rPr>
+          <w:rFonts w:ascii="Century Gothic" w:hAnsi="Century Gothic" w:cs="Arial"/>
+          <w:sz w:val="22"/>
+          <w:szCs w:val="22"/>
+          <w:shd w:val="clear" w:color="auto" w:fill="FFFFFF"/>
+        </w:rPr>
+        <w:t xml:space="preserve">Internet </w:t>
+      </w:r>
+      <w:proofErr w:type="spellStart"/>
+      <w:r>
+        <w:rPr>
+          <w:rFonts w:ascii="Century Gothic" w:hAnsi="Century Gothic" w:cs="Arial"/>
+          <w:sz w:val="22"/>
+          <w:szCs w:val="22"/>
+          <w:shd w:val="clear" w:color="auto" w:fill="FFFFFF"/>
+        </w:rPr>
+        <w:t>Engineering</w:t>
+      </w:r>
+      <w:proofErr w:type="spellEnd"/>
+      <w:r>
+        <w:rPr>
+          <w:rFonts w:ascii="Century Gothic" w:hAnsi="Century Gothic" w:cs="Arial"/>
+          <w:sz w:val="22"/>
+          <w:szCs w:val="22"/>
+          <w:shd w:val="clear" w:color="auto" w:fill="FFFFFF"/>
+        </w:rPr>
+        <w:t xml:space="preserve"> </w:t>
+      </w:r>
+      <w:proofErr w:type="spellStart"/>
+      <w:r>
+        <w:rPr>
+          <w:rFonts w:ascii="Century Gothic" w:hAnsi="Century Gothic" w:cs="Arial"/>
+          <w:sz w:val="22"/>
+          <w:szCs w:val="22"/>
+          <w:shd w:val="clear" w:color="auto" w:fill="FFFFFF"/>
+        </w:rPr>
+        <w:t>Task</w:t>
+      </w:r>
+      <w:proofErr w:type="spellEnd"/>
+      <w:r>
+        <w:rPr>
+          <w:rFonts w:ascii="Century Gothic" w:hAnsi="Century Gothic" w:cs="Arial"/>
+          <w:sz w:val="22"/>
+          <w:szCs w:val="22"/>
+          <w:shd w:val="clear" w:color="auto" w:fill="FFFFFF"/>
+        </w:rPr>
+        <w:t xml:space="preserve"> </w:t>
+      </w:r>
+      <w:proofErr w:type="spellStart"/>
+      <w:r>
+        <w:rPr>
+          <w:rFonts w:ascii="Century Gothic" w:hAnsi="Century Gothic" w:cs="Arial"/>
+          <w:sz w:val="22"/>
+          <w:szCs w:val="22"/>
+          <w:shd w:val="clear" w:color="auto" w:fill="FFFFFF"/>
+        </w:rPr>
+        <w:t>Force</w:t>
+      </w:r>
+      <w:proofErr w:type="spellEnd"/>
+      <w:r>
+        <w:rPr>
+          <w:rFonts w:ascii="Century Gothic" w:hAnsi="Century Gothic" w:cs="Arial"/>
+          <w:sz w:val="22"/>
+          <w:szCs w:val="22"/>
+          <w:shd w:val="clear" w:color="auto" w:fill="FFFFFF"/>
+        </w:rPr>
+        <w:t>)</w:t>
+      </w:r>
+      <w:r>
+        <w:rPr>
+          <w:rFonts w:ascii="Century Gothic" w:hAnsi="Century Gothic" w:cs="Arial"/>
+          <w:sz w:val="22"/>
+          <w:szCs w:val="22"/>
+          <w:shd w:val="clear" w:color="auto" w:fill="FFFFFF"/>
+        </w:rPr>
+        <w:t>, que es una organización que ayuda a mejorar el trabajo en internet, crea la arquitectura MPLS (</w:t>
+      </w:r>
+      <w:proofErr w:type="spellStart"/>
+      <w:r>
+        <w:rPr>
+          <w:rFonts w:ascii="Century Gothic" w:hAnsi="Century Gothic" w:cs="Arial"/>
+          <w:sz w:val="22"/>
+          <w:szCs w:val="22"/>
+          <w:shd w:val="clear" w:color="auto" w:fill="FFFFFF"/>
+        </w:rPr>
+        <w:t>MultiProtocol</w:t>
+      </w:r>
+      <w:proofErr w:type="spellEnd"/>
+      <w:r>
+        <w:rPr>
+          <w:rFonts w:ascii="Century Gothic" w:hAnsi="Century Gothic" w:cs="Arial"/>
+          <w:sz w:val="22"/>
+          <w:szCs w:val="22"/>
+          <w:shd w:val="clear" w:color="auto" w:fill="FFFFFF"/>
+        </w:rPr>
+        <w:t xml:space="preserve"> </w:t>
+      </w:r>
+      <w:proofErr w:type="spellStart"/>
+      <w:r>
+        <w:rPr>
+          <w:rFonts w:ascii="Century Gothic" w:hAnsi="Century Gothic" w:cs="Arial"/>
+          <w:sz w:val="22"/>
+          <w:szCs w:val="22"/>
+          <w:shd w:val="clear" w:color="auto" w:fill="FFFFFF"/>
+        </w:rPr>
+        <w:t>Label</w:t>
+      </w:r>
+      <w:proofErr w:type="spellEnd"/>
+      <w:r>
+        <w:rPr>
+          <w:rFonts w:ascii="Century Gothic" w:hAnsi="Century Gothic" w:cs="Arial"/>
+          <w:sz w:val="22"/>
+          <w:szCs w:val="22"/>
+          <w:shd w:val="clear" w:color="auto" w:fill="FFFFFF"/>
+        </w:rPr>
+        <w:t xml:space="preserve"> </w:t>
+      </w:r>
+      <w:proofErr w:type="spellStart"/>
+      <w:r>
+        <w:rPr>
+          <w:rFonts w:ascii="Century Gothic" w:hAnsi="Century Gothic" w:cs="Arial"/>
+          <w:sz w:val="22"/>
+          <w:szCs w:val="22"/>
+          <w:shd w:val="clear" w:color="auto" w:fill="FFFFFF"/>
+        </w:rPr>
+        <w:t>Switching</w:t>
+      </w:r>
+      <w:proofErr w:type="spellEnd"/>
+      <w:r>
+        <w:rPr>
+          <w:rFonts w:ascii="Century Gothic" w:hAnsi="Century Gothic" w:cs="Arial"/>
+          <w:sz w:val="22"/>
+          <w:szCs w:val="22"/>
+          <w:shd w:val="clear" w:color="auto" w:fill="FFFFFF"/>
+        </w:rPr>
+        <w:t xml:space="preserve">) que consiste en la creación de una ruta para que los paquetes viajen a través de la red </w:t>
+      </w:r>
+      <w:proofErr w:type="spellStart"/>
+      <w:r>
+        <w:rPr>
+          <w:rFonts w:ascii="Century Gothic" w:hAnsi="Century Gothic" w:cs="Arial"/>
+          <w:sz w:val="22"/>
+          <w:szCs w:val="22"/>
+          <w:shd w:val="clear" w:color="auto" w:fill="FFFFFF"/>
+        </w:rPr>
+        <w:t>backbone</w:t>
+      </w:r>
+      <w:proofErr w:type="spellEnd"/>
+      <w:r>
+        <w:rPr>
+          <w:rFonts w:ascii="Century Gothic" w:hAnsi="Century Gothic" w:cs="Arial"/>
+          <w:sz w:val="22"/>
+          <w:szCs w:val="22"/>
+          <w:shd w:val="clear" w:color="auto" w:fill="FFFFFF"/>
+        </w:rPr>
+        <w:t>, pero a diferencia del enrutamiento IP, cada vez que se llega a un nodo lo único que se realiza es el cambio de etiquetas.</w:t>
+      </w:r>
+      <w:sdt>
+        <w:sdtPr>
+          <w:rPr>
+            <w:rFonts w:ascii="Century Gothic" w:hAnsi="Century Gothic" w:cs="Arial"/>
+            <w:sz w:val="22"/>
+            <w:szCs w:val="22"/>
+            <w:shd w:val="clear" w:color="auto" w:fill="FFFFFF"/>
+          </w:rPr>
+          <w:id w:val="1778443141"/>
+          <w:citation/>
+        </w:sdtPr>
+        <w:sdtContent>
+          <w:r>
+            <w:rPr>
+              <w:rFonts w:ascii="Century Gothic" w:hAnsi="Century Gothic" w:cs="Arial"/>
+              <w:sz w:val="22"/>
+              <w:szCs w:val="22"/>
+              <w:shd w:val="clear" w:color="auto" w:fill="FFFFFF"/>
+            </w:rPr>
+            <w:fldChar w:fldCharType="begin"/>
+          </w:r>
+          <w:r>
+            <w:rPr>
+              <w:rFonts w:ascii="Century Gothic" w:hAnsi="Century Gothic" w:cs="Arial"/>
+              <w:sz w:val="22"/>
+              <w:szCs w:val="22"/>
+              <w:shd w:val="clear" w:color="auto" w:fill="FFFFFF"/>
+              <w:lang w:val="es-CO"/>
+            </w:rPr>
+            <w:instrText xml:space="preserve"> CITATION Ros01 \l 9226 </w:instrText>
+          </w:r>
+          <w:r>
+            <w:rPr>
+              <w:rFonts w:ascii="Century Gothic" w:hAnsi="Century Gothic" w:cs="Arial"/>
+              <w:sz w:val="22"/>
+              <w:szCs w:val="22"/>
+              <w:shd w:val="clear" w:color="auto" w:fill="FFFFFF"/>
+            </w:rPr>
+            <w:fldChar w:fldCharType="separate"/>
+          </w:r>
+          <w:r>
+            <w:rPr>
+              <w:rFonts w:ascii="Century Gothic" w:hAnsi="Century Gothic" w:cs="Arial"/>
+              <w:noProof/>
+              <w:sz w:val="22"/>
+              <w:szCs w:val="22"/>
+              <w:shd w:val="clear" w:color="auto" w:fill="FFFFFF"/>
+              <w:lang w:val="es-CO"/>
+            </w:rPr>
+            <w:t xml:space="preserve"> </w:t>
+          </w:r>
+          <w:r>
+            <w:rPr>
+              <w:rFonts w:ascii="Century Gothic" w:hAnsi="Century Gothic" w:cs="Arial"/>
+              <w:noProof/>
+              <w:sz w:val="22"/>
+              <w:szCs w:val="22"/>
+              <w:shd w:val="clear" w:color="auto" w:fill="FFFFFF"/>
+              <w:lang w:val="es-CO"/>
+            </w:rPr>
+            <w:t>[5]</w:t>
+          </w:r>
+          <w:r>
+            <w:rPr>
+              <w:rFonts w:ascii="Century Gothic" w:hAnsi="Century Gothic" w:cs="Arial"/>
+              <w:sz w:val="22"/>
+              <w:szCs w:val="22"/>
+              <w:shd w:val="clear" w:color="auto" w:fill="FFFFFF"/>
+            </w:rPr>
+            <w:fldChar w:fldCharType="end"/>
+          </w:r>
+        </w:sdtContent>
+      </w:sdt>
+      <w:r>
+        <w:rPr>
+          <w:rFonts w:ascii="Century Gothic" w:hAnsi="Century Gothic" w:cs="Arial"/>
+          <w:sz w:val="22"/>
+          <w:szCs w:val="22"/>
+          <w:shd w:val="clear" w:color="auto" w:fill="FFFFFF"/>
+        </w:rPr>
+        <w:t>. Una de las ventajas que tiene MPLS es que a pesar de que está basado en IPv4</w:t>
+      </w:r>
+      <w:r>
+        <w:rPr>
+          <w:rFonts w:ascii="Century Gothic" w:hAnsi="Century Gothic" w:cs="Arial"/>
+          <w:sz w:val="22"/>
+          <w:szCs w:val="22"/>
+          <w:shd w:val="clear" w:color="auto" w:fill="FFFFFF"/>
+        </w:rPr>
+        <w:t xml:space="preserve">, se puede extender a otros protocolos como IPv6 o IPX (Internet </w:t>
+      </w:r>
+      <w:proofErr w:type="spellStart"/>
+      <w:r>
+        <w:rPr>
+          <w:rFonts w:ascii="Century Gothic" w:hAnsi="Century Gothic" w:cs="Arial"/>
+          <w:sz w:val="22"/>
+          <w:szCs w:val="22"/>
+          <w:shd w:val="clear" w:color="auto" w:fill="FFFFFF"/>
+        </w:rPr>
+        <w:t>Packet</w:t>
+      </w:r>
+      <w:proofErr w:type="spellEnd"/>
+      <w:r>
+        <w:rPr>
+          <w:rFonts w:ascii="Century Gothic" w:hAnsi="Century Gothic" w:cs="Arial"/>
+          <w:sz w:val="22"/>
+          <w:szCs w:val="22"/>
+          <w:shd w:val="clear" w:color="auto" w:fill="FFFFFF"/>
+        </w:rPr>
+        <w:t xml:space="preserve"> Exchange), asegurando la transmisión de los datos.</w:t>
+      </w:r>
+      <w:sdt>
+        <w:sdtPr>
+          <w:rPr>
+            <w:rFonts w:ascii="Century Gothic" w:hAnsi="Century Gothic" w:cs="Arial"/>
+            <w:sz w:val="22"/>
+            <w:szCs w:val="22"/>
+            <w:shd w:val="clear" w:color="auto" w:fill="FFFFFF"/>
+          </w:rPr>
+          <w:id w:val="1656955258"/>
+          <w:citation/>
+        </w:sdtPr>
+        <w:sdtContent>
+          <w:r>
+            <w:rPr>
+              <w:rFonts w:ascii="Century Gothic" w:hAnsi="Century Gothic" w:cs="Arial"/>
+              <w:sz w:val="22"/>
+              <w:szCs w:val="22"/>
+              <w:shd w:val="clear" w:color="auto" w:fill="FFFFFF"/>
+            </w:rPr>
+            <w:fldChar w:fldCharType="begin"/>
+          </w:r>
+          <w:r>
+            <w:rPr>
+              <w:rFonts w:ascii="Century Gothic" w:hAnsi="Century Gothic" w:cs="Arial"/>
+              <w:sz w:val="22"/>
+              <w:szCs w:val="22"/>
+              <w:shd w:val="clear" w:color="auto" w:fill="FFFFFF"/>
+              <w:lang w:val="es-CO"/>
+            </w:rPr>
+            <w:instrText xml:space="preserve"> CITATION Hua20 \l 9226 </w:instrText>
+          </w:r>
+          <w:r>
+            <w:rPr>
+              <w:rFonts w:ascii="Century Gothic" w:hAnsi="Century Gothic" w:cs="Arial"/>
+              <w:sz w:val="22"/>
+              <w:szCs w:val="22"/>
+              <w:shd w:val="clear" w:color="auto" w:fill="FFFFFF"/>
+            </w:rPr>
+            <w:fldChar w:fldCharType="separate"/>
+          </w:r>
+          <w:r>
+            <w:rPr>
+              <w:rFonts w:ascii="Century Gothic" w:hAnsi="Century Gothic" w:cs="Arial"/>
+              <w:noProof/>
+              <w:sz w:val="22"/>
+              <w:szCs w:val="22"/>
+              <w:shd w:val="clear" w:color="auto" w:fill="FFFFFF"/>
+              <w:lang w:val="es-CO"/>
+            </w:rPr>
+            <w:t xml:space="preserve"> </w:t>
+          </w:r>
+          <w:r>
+            <w:rPr>
+              <w:rFonts w:ascii="Century Gothic" w:hAnsi="Century Gothic" w:cs="Arial"/>
+              <w:noProof/>
+              <w:sz w:val="22"/>
+              <w:szCs w:val="22"/>
+              <w:shd w:val="clear" w:color="auto" w:fill="FFFFFF"/>
+              <w:lang w:val="es-CO"/>
+            </w:rPr>
+            <w:t>[6]</w:t>
+          </w:r>
+          <w:r>
+            <w:rPr>
+              <w:rFonts w:ascii="Century Gothic" w:hAnsi="Century Gothic" w:cs="Arial"/>
+              <w:sz w:val="22"/>
+              <w:szCs w:val="22"/>
+              <w:shd w:val="clear" w:color="auto" w:fill="FFFFFF"/>
+            </w:rPr>
+            <w:fldChar w:fldCharType="end"/>
+          </w:r>
+        </w:sdtContent>
+      </w:sdt>
+      <w:r>
+        <w:rPr>
+          <w:rFonts w:ascii="Century Gothic" w:hAnsi="Century Gothic" w:cs="Arial"/>
+          <w:sz w:val="22"/>
+          <w:szCs w:val="22"/>
+          <w:shd w:val="clear" w:color="auto" w:fill="FFFFFF"/>
+        </w:rPr>
+        <w:t xml:space="preserve">.  Comúnmente es conocido como un protocolo de capa 2.5 porque necesita de un IGP (Interior Gateway </w:t>
+      </w:r>
+      <w:proofErr w:type="spellStart"/>
+      <w:r>
+        <w:rPr>
+          <w:rFonts w:ascii="Century Gothic" w:hAnsi="Century Gothic" w:cs="Arial"/>
+          <w:sz w:val="22"/>
+          <w:szCs w:val="22"/>
+          <w:shd w:val="clear" w:color="auto" w:fill="FFFFFF"/>
+        </w:rPr>
+        <w:t>Protocol</w:t>
+      </w:r>
+      <w:proofErr w:type="spellEnd"/>
+      <w:r>
+        <w:rPr>
+          <w:rFonts w:ascii="Century Gothic" w:hAnsi="Century Gothic" w:cs="Arial"/>
+          <w:sz w:val="22"/>
+          <w:szCs w:val="22"/>
+          <w:shd w:val="clear" w:color="auto" w:fill="FFFFFF"/>
+        </w:rPr>
+        <w:t xml:space="preserve">) para conocer todos los equipos de la red de Core e integra los principios de conmutación de la capa 2. </w:t>
+      </w:r>
+      <w:sdt>
+        <w:sdtPr>
+          <w:rPr>
+            <w:rFonts w:ascii="Century Gothic" w:hAnsi="Century Gothic" w:cs="Arial"/>
+            <w:sz w:val="22"/>
+            <w:szCs w:val="22"/>
+            <w:shd w:val="clear" w:color="auto" w:fill="FFFFFF"/>
+          </w:rPr>
+          <w:id w:val="1600978018"/>
+          <w:citation/>
+        </w:sdtPr>
+        <w:sdtContent>
+          <w:r>
+            <w:rPr>
+              <w:rFonts w:ascii="Century Gothic" w:hAnsi="Century Gothic" w:cs="Arial"/>
+              <w:sz w:val="22"/>
+              <w:szCs w:val="22"/>
+              <w:shd w:val="clear" w:color="auto" w:fill="FFFFFF"/>
+            </w:rPr>
+            <w:fldChar w:fldCharType="begin"/>
+          </w:r>
+          <w:r>
+            <w:rPr>
+              <w:rFonts w:ascii="Century Gothic" w:hAnsi="Century Gothic" w:cs="Arial"/>
+              <w:sz w:val="22"/>
+              <w:szCs w:val="22"/>
+              <w:shd w:val="clear" w:color="auto" w:fill="FFFFFF"/>
+              <w:lang w:val="es-CO"/>
+            </w:rPr>
+            <w:instrText xml:space="preserve"> CITATION Mon21 \l 9226 </w:instrText>
+          </w:r>
+          <w:r>
+            <w:rPr>
+              <w:rFonts w:ascii="Century Gothic" w:hAnsi="Century Gothic" w:cs="Arial"/>
+              <w:sz w:val="22"/>
+              <w:szCs w:val="22"/>
+              <w:shd w:val="clear" w:color="auto" w:fill="FFFFFF"/>
+            </w:rPr>
+            <w:fldChar w:fldCharType="separate"/>
+          </w:r>
+          <w:r>
+            <w:rPr>
+              <w:rFonts w:ascii="Century Gothic" w:hAnsi="Century Gothic" w:cs="Arial"/>
+              <w:noProof/>
+              <w:sz w:val="22"/>
+              <w:szCs w:val="22"/>
+              <w:shd w:val="clear" w:color="auto" w:fill="FFFFFF"/>
+              <w:lang w:val="es-CO"/>
+            </w:rPr>
+            <w:t>[7]</w:t>
+          </w:r>
+          <w:r>
+            <w:rPr>
+              <w:rFonts w:ascii="Century Gothic" w:hAnsi="Century Gothic" w:cs="Arial"/>
+              <w:sz w:val="22"/>
+              <w:szCs w:val="22"/>
+              <w:shd w:val="clear" w:color="auto" w:fill="FFFFFF"/>
+            </w:rPr>
+            <w:fldChar w:fldCharType="end"/>
+          </w:r>
+        </w:sdtContent>
+      </w:sdt>
+      <w:r>
+        <w:rPr>
+          <w:rFonts w:ascii="Century Gothic" w:hAnsi="Century Gothic" w:cs="Arial"/>
+          <w:sz w:val="22"/>
+          <w:szCs w:val="22"/>
+          <w:shd w:val="clear" w:color="auto" w:fill="FFFFFF"/>
+        </w:rPr>
+        <w:t xml:space="preserve">. </w:t>
       </w:r>
     </w:p>
     <w:p>
@@ -2956,11 +4020,180 @@
         <w:jc w:val="both"/>
         <w:rPr>
           <w:rFonts w:ascii="Century Gothic" w:hAnsi="Century Gothic" w:cs="Arial"/>
-          <w:b/>
-          <w:sz w:val="22"/>
-          <w:szCs w:val="22"/>
-        </w:rPr>
-      </w:pPr>
+          <w:sz w:val="22"/>
+          <w:szCs w:val="22"/>
+          <w:shd w:val="clear" w:color="auto" w:fill="FFFFFF"/>
+        </w:rPr>
+      </w:pPr>
+      <w:r>
+        <w:rPr>
+          <w:rFonts w:ascii="Century Gothic" w:hAnsi="Century Gothic" w:cs="Arial"/>
+          <w:sz w:val="22"/>
+          <w:szCs w:val="22"/>
+          <w:shd w:val="clear" w:color="auto" w:fill="FFFFFF"/>
+        </w:rPr>
+        <w:t xml:space="preserve">Para aprovechar las ventajas de la arquitectura </w:t>
+      </w:r>
+      <w:r>
+        <w:rPr>
+          <w:rFonts w:ascii="Century Gothic" w:hAnsi="Century Gothic" w:cs="Arial"/>
+          <w:sz w:val="22"/>
+          <w:szCs w:val="22"/>
+          <w:shd w:val="clear" w:color="auto" w:fill="FFFFFF"/>
+        </w:rPr>
+        <w:t>mencionada anteriormente</w:t>
+      </w:r>
+      <w:r>
+        <w:rPr>
+          <w:rFonts w:ascii="Century Gothic" w:hAnsi="Century Gothic" w:cs="Arial"/>
+          <w:sz w:val="22"/>
+          <w:szCs w:val="22"/>
+          <w:shd w:val="clear" w:color="auto" w:fill="FFFFFF"/>
+        </w:rPr>
+        <w:t xml:space="preserve">, </w:t>
+      </w:r>
+      <w:proofErr w:type="spellStart"/>
+      <w:r>
+        <w:rPr>
+          <w:rFonts w:ascii="Century Gothic" w:hAnsi="Century Gothic" w:cs="Arial"/>
+          <w:sz w:val="22"/>
+          <w:szCs w:val="22"/>
+          <w:shd w:val="clear" w:color="auto" w:fill="FFFFFF"/>
+        </w:rPr>
+        <w:t>Internexa</w:t>
+      </w:r>
+      <w:proofErr w:type="spellEnd"/>
+      <w:r>
+        <w:rPr>
+          <w:rFonts w:ascii="Century Gothic" w:hAnsi="Century Gothic" w:cs="Arial"/>
+          <w:sz w:val="22"/>
+          <w:szCs w:val="22"/>
+          <w:shd w:val="clear" w:color="auto" w:fill="FFFFFF"/>
+        </w:rPr>
+        <w:t xml:space="preserve"> Colombia tiene </w:t>
+      </w:r>
+      <w:r>
+        <w:rPr>
+          <w:rFonts w:ascii="Century Gothic" w:hAnsi="Century Gothic" w:cs="Arial"/>
+          <w:sz w:val="22"/>
+          <w:szCs w:val="22"/>
+          <w:shd w:val="clear" w:color="auto" w:fill="FFFFFF"/>
+        </w:rPr>
+        <w:t>funcionando desde el año 2011 su red MPLS de Huawei, que cuenta con 7 anillos y 37 con 37 nodos ubicados en sectores estratégicos a nivel nacional, brindando una capacidad de comunicación de 100GB.  Cada nodo de esta red tiene nomenclatura basada en el código de aeropuertos IATA (Asociación Internacional del Transporte Aéreo), que varía de acuerdo con su ubicación. En la empresa se implementa MPLS TE (</w:t>
+      </w:r>
+      <w:proofErr w:type="spellStart"/>
+      <w:r>
+        <w:rPr>
+          <w:rFonts w:ascii="Century Gothic" w:hAnsi="Century Gothic" w:cs="Arial"/>
+          <w:sz w:val="22"/>
+          <w:szCs w:val="22"/>
+          <w:shd w:val="clear" w:color="auto" w:fill="FFFFFF"/>
+        </w:rPr>
+        <w:t>Traffic</w:t>
+      </w:r>
+      <w:proofErr w:type="spellEnd"/>
+      <w:r>
+        <w:rPr>
+          <w:rFonts w:ascii="Century Gothic" w:hAnsi="Century Gothic" w:cs="Arial"/>
+          <w:sz w:val="22"/>
+          <w:szCs w:val="22"/>
+          <w:shd w:val="clear" w:color="auto" w:fill="FFFFFF"/>
+        </w:rPr>
+        <w:t xml:space="preserve"> </w:t>
+      </w:r>
+      <w:proofErr w:type="spellStart"/>
+      <w:r>
+        <w:rPr>
+          <w:rFonts w:ascii="Century Gothic" w:hAnsi="Century Gothic" w:cs="Arial"/>
+          <w:sz w:val="22"/>
+          <w:szCs w:val="22"/>
+          <w:shd w:val="clear" w:color="auto" w:fill="FFFFFF"/>
+        </w:rPr>
+        <w:t>Engineering</w:t>
+      </w:r>
+      <w:proofErr w:type="spellEnd"/>
+      <w:r>
+        <w:rPr>
+          <w:rFonts w:ascii="Century Gothic" w:hAnsi="Century Gothic" w:cs="Arial"/>
+          <w:sz w:val="22"/>
+          <w:szCs w:val="22"/>
+          <w:shd w:val="clear" w:color="auto" w:fill="FFFFFF"/>
+        </w:rPr>
+        <w:t>) que facilita la detección y corrección de fallos.</w:t>
+      </w:r>
+      <w:sdt>
+        <w:sdtPr>
+          <w:rPr>
+            <w:rFonts w:ascii="Century Gothic" w:hAnsi="Century Gothic" w:cs="Arial"/>
+            <w:sz w:val="22"/>
+            <w:szCs w:val="22"/>
+            <w:shd w:val="clear" w:color="auto" w:fill="FFFFFF"/>
+          </w:rPr>
+          <w:id w:val="-817115487"/>
+          <w:citation/>
+        </w:sdtPr>
+        <w:sdtContent>
+          <w:r>
+            <w:rPr>
+              <w:rFonts w:ascii="Century Gothic" w:hAnsi="Century Gothic" w:cs="Arial"/>
+              <w:sz w:val="22"/>
+              <w:szCs w:val="22"/>
+              <w:shd w:val="clear" w:color="auto" w:fill="FFFFFF"/>
+            </w:rPr>
+            <w:fldChar w:fldCharType="begin"/>
+          </w:r>
+          <w:r>
+            <w:rPr>
+              <w:rFonts w:ascii="Century Gothic" w:hAnsi="Century Gothic" w:cs="Arial"/>
+              <w:sz w:val="22"/>
+              <w:szCs w:val="22"/>
+              <w:shd w:val="clear" w:color="auto" w:fill="FFFFFF"/>
+              <w:lang w:val="es-CO"/>
+            </w:rPr>
+            <w:instrText xml:space="preserve"> CITATION Mon21 \l 9226 </w:instrText>
+          </w:r>
+          <w:r>
+            <w:rPr>
+              <w:rFonts w:ascii="Century Gothic" w:hAnsi="Century Gothic" w:cs="Arial"/>
+              <w:sz w:val="22"/>
+              <w:szCs w:val="22"/>
+              <w:shd w:val="clear" w:color="auto" w:fill="FFFFFF"/>
+            </w:rPr>
+            <w:fldChar w:fldCharType="separate"/>
+          </w:r>
+          <w:r>
+            <w:rPr>
+              <w:rFonts w:ascii="Century Gothic" w:hAnsi="Century Gothic" w:cs="Arial"/>
+              <w:noProof/>
+              <w:sz w:val="22"/>
+              <w:szCs w:val="22"/>
+              <w:shd w:val="clear" w:color="auto" w:fill="FFFFFF"/>
+              <w:lang w:val="es-CO"/>
+            </w:rPr>
+            <w:t xml:space="preserve"> </w:t>
+          </w:r>
+          <w:r>
+            <w:rPr>
+              <w:rFonts w:ascii="Century Gothic" w:hAnsi="Century Gothic" w:cs="Arial"/>
+              <w:noProof/>
+              <w:sz w:val="22"/>
+              <w:szCs w:val="22"/>
+              <w:shd w:val="clear" w:color="auto" w:fill="FFFFFF"/>
+              <w:lang w:val="es-CO"/>
+            </w:rPr>
+            <w:t>[7]</w:t>
+          </w:r>
+          <w:r>
+            <w:rPr>
+              <w:rFonts w:ascii="Century Gothic" w:hAnsi="Century Gothic" w:cs="Arial"/>
+              <w:sz w:val="22"/>
+              <w:szCs w:val="22"/>
+              <w:shd w:val="clear" w:color="auto" w:fill="FFFFFF"/>
+            </w:rPr>
+            <w:fldChar w:fldCharType="end"/>
+          </w:r>
+        </w:sdtContent>
+      </w:sdt>
     </w:p>
     <w:p>
       <w:pPr>
@@ -2968,19 +4201,137 @@
         <w:jc w:val="both"/>
         <w:rPr>
           <w:rFonts w:ascii="Century Gothic" w:hAnsi="Century Gothic" w:cs="Arial"/>
-          <w:b/>
-          <w:sz w:val="22"/>
-          <w:szCs w:val="22"/>
-        </w:rPr>
-      </w:pPr>
-      <w:r>
-        <w:rPr>
-          <w:rFonts w:ascii="Century Gothic" w:hAnsi="Century Gothic" w:cs="Arial"/>
-          <w:b/>
-          <w:sz w:val="22"/>
-          <w:szCs w:val="22"/>
-        </w:rPr>
-        <w:t>Presupuesto</w:t>
+          <w:sz w:val="22"/>
+          <w:szCs w:val="22"/>
+          <w:shd w:val="clear" w:color="auto" w:fill="FFFFFF"/>
+        </w:rPr>
+      </w:pPr>
+      <w:r>
+        <w:rPr>
+          <w:rFonts w:ascii="Century Gothic" w:hAnsi="Century Gothic" w:cs="Arial"/>
+          <w:sz w:val="22"/>
+          <w:szCs w:val="22"/>
+          <w:shd w:val="clear" w:color="auto" w:fill="FFFFFF"/>
+        </w:rPr>
+        <w:t xml:space="preserve">Por esta topología pasa varios servicios entre los cuales se encuentran los de ETHE e INTE.  </w:t>
+      </w:r>
+      <w:r>
+        <w:rPr>
+          <w:rFonts w:ascii="Century Gothic" w:hAnsi="Century Gothic" w:cs="Arial"/>
+          <w:sz w:val="22"/>
+          <w:szCs w:val="22"/>
+          <w:shd w:val="clear" w:color="auto" w:fill="FFFFFF"/>
+        </w:rPr>
+        <w:t xml:space="preserve">Un servicio ETHE consiste en la creación conexiones punto a punto o multipunto para uno o varios clientes, donde puede pasar tráfico en forma de servicios de voz, telefonía, datos internos del cliente o </w:t>
+      </w:r>
+      <w:proofErr w:type="spellStart"/>
+      <w:r>
+        <w:rPr>
+          <w:rFonts w:ascii="Century Gothic" w:hAnsi="Century Gothic" w:cs="Arial"/>
+          <w:sz w:val="22"/>
+          <w:szCs w:val="22"/>
+          <w:shd w:val="clear" w:color="auto" w:fill="FFFFFF"/>
+        </w:rPr>
+        <w:t>cloud</w:t>
+      </w:r>
+      <w:proofErr w:type="spellEnd"/>
+      <w:r>
+        <w:rPr>
+          <w:rFonts w:ascii="Century Gothic" w:hAnsi="Century Gothic" w:cs="Arial"/>
+          <w:sz w:val="22"/>
+          <w:szCs w:val="22"/>
+          <w:shd w:val="clear" w:color="auto" w:fill="FFFFFF"/>
+        </w:rPr>
+        <w:t xml:space="preserve"> a nivel de capa 2 del modelo OSI, lo que significa que no hay salida a </w:t>
+      </w:r>
+      <w:r>
+        <w:rPr>
+          <w:rFonts w:ascii="Century Gothic" w:hAnsi="Century Gothic" w:cs="Arial"/>
+          <w:sz w:val="22"/>
+          <w:szCs w:val="22"/>
+          <w:shd w:val="clear" w:color="auto" w:fill="FFFFFF"/>
+        </w:rPr>
+        <w:t>I</w:t>
+      </w:r>
+      <w:r>
+        <w:rPr>
+          <w:rFonts w:ascii="Century Gothic" w:hAnsi="Century Gothic" w:cs="Arial"/>
+          <w:sz w:val="22"/>
+          <w:szCs w:val="22"/>
+          <w:shd w:val="clear" w:color="auto" w:fill="FFFFFF"/>
+        </w:rPr>
+        <w:t xml:space="preserve">nternet. </w:t>
+      </w:r>
+      <w:sdt>
+        <w:sdtPr>
+          <w:rPr>
+            <w:rFonts w:ascii="Century Gothic" w:hAnsi="Century Gothic" w:cs="Arial"/>
+            <w:sz w:val="22"/>
+            <w:szCs w:val="22"/>
+            <w:shd w:val="clear" w:color="auto" w:fill="FFFFFF"/>
+          </w:rPr>
+          <w:id w:val="-979537437"/>
+          <w:citation/>
+        </w:sdtPr>
+        <w:sdtContent>
+          <w:r>
+            <w:rPr>
+              <w:rFonts w:ascii="Century Gothic" w:hAnsi="Century Gothic" w:cs="Arial"/>
+              <w:sz w:val="22"/>
+              <w:szCs w:val="22"/>
+              <w:shd w:val="clear" w:color="auto" w:fill="FFFFFF"/>
+            </w:rPr>
+            <w:fldChar w:fldCharType="begin"/>
+          </w:r>
+          <w:r>
+            <w:rPr>
+              <w:rFonts w:ascii="Century Gothic" w:hAnsi="Century Gothic" w:cs="Arial"/>
+              <w:sz w:val="22"/>
+              <w:szCs w:val="22"/>
+              <w:shd w:val="clear" w:color="auto" w:fill="FFFFFF"/>
+              <w:lang w:val="es-CO"/>
+            </w:rPr>
+            <w:instrText xml:space="preserve"> CITATION Lui20 \l 9226 </w:instrText>
+          </w:r>
+          <w:r>
+            <w:rPr>
+              <w:rFonts w:ascii="Century Gothic" w:hAnsi="Century Gothic" w:cs="Arial"/>
+              <w:sz w:val="22"/>
+              <w:szCs w:val="22"/>
+              <w:shd w:val="clear" w:color="auto" w:fill="FFFFFF"/>
+            </w:rPr>
+            <w:fldChar w:fldCharType="separate"/>
+          </w:r>
+          <w:r>
+            <w:rPr>
+              <w:rFonts w:ascii="Century Gothic" w:hAnsi="Century Gothic" w:cs="Arial"/>
+              <w:noProof/>
+              <w:sz w:val="22"/>
+              <w:szCs w:val="22"/>
+              <w:shd w:val="clear" w:color="auto" w:fill="FFFFFF"/>
+              <w:lang w:val="es-CO"/>
+            </w:rPr>
+            <w:t>[8]</w:t>
+          </w:r>
+          <w:r>
+            <w:rPr>
+              <w:rFonts w:ascii="Century Gothic" w:hAnsi="Century Gothic" w:cs="Arial"/>
+              <w:sz w:val="22"/>
+              <w:szCs w:val="22"/>
+              <w:shd w:val="clear" w:color="auto" w:fill="FFFFFF"/>
+            </w:rPr>
+            <w:fldChar w:fldCharType="end"/>
+          </w:r>
+        </w:sdtContent>
+      </w:sdt>
+      <w:r>
+        <w:rPr>
+          <w:rFonts w:ascii="Century Gothic" w:hAnsi="Century Gothic" w:cs="Arial"/>
+          <w:sz w:val="22"/>
+          <w:szCs w:val="22"/>
+          <w:shd w:val="clear" w:color="auto" w:fill="FFFFFF"/>
+        </w:rPr>
+        <w:t xml:space="preserve"> </w:t>
       </w:r>
     </w:p>
     <w:p>
@@ -2991,64 +4342,180 @@
           <w:rFonts w:ascii="Century Gothic" w:hAnsi="Century Gothic" w:cs="Arial"/>
           <w:sz w:val="22"/>
           <w:szCs w:val="22"/>
-        </w:rPr>
-      </w:pPr>
-      <w:r>
-        <w:rPr>
-          <w:rFonts w:ascii="Century Gothic" w:hAnsi="Century Gothic" w:cs="Arial"/>
-          <w:sz w:val="22"/>
-          <w:szCs w:val="22"/>
-        </w:rPr>
-        <w:t xml:space="preserve">Se </w:t>
-      </w:r>
-      <w:r>
-        <w:rPr>
-          <w:rFonts w:ascii="Century Gothic" w:hAnsi="Century Gothic" w:cs="Arial"/>
-          <w:sz w:val="22"/>
-          <w:szCs w:val="22"/>
-        </w:rPr>
-        <w:t>escriben</w:t>
-      </w:r>
-      <w:r>
-        <w:rPr>
-          <w:rFonts w:ascii="Century Gothic" w:hAnsi="Century Gothic" w:cs="Arial"/>
-          <w:sz w:val="22"/>
-          <w:szCs w:val="22"/>
-        </w:rPr>
-        <w:t xml:space="preserve"> lo</w:t>
-      </w:r>
-      <w:r>
-        <w:rPr>
-          <w:rFonts w:ascii="Century Gothic" w:hAnsi="Century Gothic" w:cs="Arial"/>
-          <w:sz w:val="22"/>
-          <w:szCs w:val="22"/>
-        </w:rPr>
-        <w:t xml:space="preserve">s recursos necesarios para la realización del </w:t>
-      </w:r>
-      <w:r>
-        <w:rPr>
-          <w:rFonts w:ascii="Century Gothic" w:hAnsi="Century Gothic" w:cs="Arial"/>
-          <w:sz w:val="22"/>
-          <w:szCs w:val="22"/>
-        </w:rPr>
-        <w:t>proyecto (</w:t>
-      </w:r>
-      <w:r>
-        <w:rPr>
-          <w:rFonts w:ascii="Century Gothic" w:hAnsi="Century Gothic" w:cs="Arial"/>
-          <w:sz w:val="22"/>
-          <w:szCs w:val="22"/>
-        </w:rPr>
-        <w:t>gastos en personal, gastos en equipos o análisis, gastos en materiales o insumos)</w:t>
-      </w:r>
-      <w:r>
-        <w:rPr>
-          <w:rFonts w:ascii="Century Gothic" w:hAnsi="Century Gothic" w:cs="Arial"/>
-          <w:sz w:val="22"/>
-          <w:szCs w:val="22"/>
-        </w:rPr>
-        <w:t>.</w:t>
-      </w:r>
+          <w:shd w:val="clear" w:color="auto" w:fill="FFFFFF"/>
+        </w:rPr>
+      </w:pPr>
+      <w:r>
+        <w:rPr>
+          <w:rFonts w:ascii="Century Gothic" w:hAnsi="Century Gothic" w:cs="Arial"/>
+          <w:sz w:val="22"/>
+          <w:szCs w:val="22"/>
+          <w:shd w:val="clear" w:color="auto" w:fill="FFFFFF"/>
+        </w:rPr>
+        <w:t xml:space="preserve">INTE es un servicio </w:t>
+      </w:r>
+      <w:r>
+        <w:rPr>
+          <w:rFonts w:ascii="Century Gothic" w:hAnsi="Century Gothic" w:cs="Arial"/>
+          <w:sz w:val="22"/>
+          <w:szCs w:val="22"/>
+          <w:shd w:val="clear" w:color="auto" w:fill="FFFFFF"/>
+        </w:rPr>
+        <w:t xml:space="preserve">que además de ofrecer los servicios convencionales como acceso a Internet, mensajería, llamadas de voz, también permite a los clientes acceder a contenidos locales gracias a los CDN que hay dentro de la red de </w:t>
+      </w:r>
+      <w:proofErr w:type="spellStart"/>
+      <w:r>
+        <w:rPr>
+          <w:rFonts w:ascii="Century Gothic" w:hAnsi="Century Gothic" w:cs="Arial"/>
+          <w:sz w:val="22"/>
+          <w:szCs w:val="22"/>
+          <w:shd w:val="clear" w:color="auto" w:fill="FFFFFF"/>
+        </w:rPr>
+        <w:t>Internexa</w:t>
+      </w:r>
+      <w:proofErr w:type="spellEnd"/>
+      <w:r>
+        <w:rPr>
+          <w:rFonts w:ascii="Century Gothic" w:hAnsi="Century Gothic" w:cs="Arial"/>
+          <w:sz w:val="22"/>
+          <w:szCs w:val="22"/>
+          <w:shd w:val="clear" w:color="auto" w:fill="FFFFFF"/>
+        </w:rPr>
+        <w:t xml:space="preserve">. Al igual que en ETHE, las conexiones pueden ser punto a punto o multipunto, operando dentro de las capas 2 y 3 del modelo OSI. </w:t>
+      </w:r>
+      <w:sdt>
+        <w:sdtPr>
+          <w:rPr>
+            <w:rFonts w:ascii="Century Gothic" w:hAnsi="Century Gothic" w:cs="Arial"/>
+            <w:sz w:val="22"/>
+            <w:szCs w:val="22"/>
+            <w:shd w:val="clear" w:color="auto" w:fill="FFFFFF"/>
+          </w:rPr>
+          <w:id w:val="1694029870"/>
+          <w:citation/>
+        </w:sdtPr>
+        <w:sdtContent>
+          <w:r>
+            <w:rPr>
+              <w:rFonts w:ascii="Century Gothic" w:hAnsi="Century Gothic" w:cs="Arial"/>
+              <w:sz w:val="22"/>
+              <w:szCs w:val="22"/>
+              <w:shd w:val="clear" w:color="auto" w:fill="FFFFFF"/>
+            </w:rPr>
+            <w:fldChar w:fldCharType="begin"/>
+          </w:r>
+          <w:r>
+            <w:rPr>
+              <w:rFonts w:ascii="Century Gothic" w:hAnsi="Century Gothic" w:cs="Arial"/>
+              <w:sz w:val="22"/>
+              <w:szCs w:val="22"/>
+              <w:shd w:val="clear" w:color="auto" w:fill="FFFFFF"/>
+              <w:lang w:val="es-CO"/>
+            </w:rPr>
+            <w:instrText xml:space="preserve"> CITATION Lui20 \l 9226 </w:instrText>
+          </w:r>
+          <w:r>
+            <w:rPr>
+              <w:rFonts w:ascii="Century Gothic" w:hAnsi="Century Gothic" w:cs="Arial"/>
+              <w:sz w:val="22"/>
+              <w:szCs w:val="22"/>
+              <w:shd w:val="clear" w:color="auto" w:fill="FFFFFF"/>
+            </w:rPr>
+            <w:fldChar w:fldCharType="separate"/>
+          </w:r>
+          <w:r>
+            <w:rPr>
+              <w:rFonts w:ascii="Century Gothic" w:hAnsi="Century Gothic" w:cs="Arial"/>
+              <w:noProof/>
+              <w:sz w:val="22"/>
+              <w:szCs w:val="22"/>
+              <w:shd w:val="clear" w:color="auto" w:fill="FFFFFF"/>
+              <w:lang w:val="es-CO"/>
+            </w:rPr>
+            <w:t>[8]</w:t>
+          </w:r>
+          <w:r>
+            <w:rPr>
+              <w:rFonts w:ascii="Century Gothic" w:hAnsi="Century Gothic" w:cs="Arial"/>
+              <w:sz w:val="22"/>
+              <w:szCs w:val="22"/>
+              <w:shd w:val="clear" w:color="auto" w:fill="FFFFFF"/>
+            </w:rPr>
+            <w:fldChar w:fldCharType="end"/>
+          </w:r>
+        </w:sdtContent>
+      </w:sdt>
+      <w:r>
+        <w:rPr>
+          <w:rFonts w:ascii="Century Gothic" w:hAnsi="Century Gothic" w:cs="Arial"/>
+          <w:sz w:val="22"/>
+          <w:szCs w:val="22"/>
+          <w:shd w:val="clear" w:color="auto" w:fill="FFFFFF"/>
+        </w:rPr>
+        <w:t xml:space="preserve">. Dentro de la empresa este servicio es conocido como una configuración ETHE con salida a Internet. </w:t>
+      </w:r>
+      <w:sdt>
+        <w:sdtPr>
+          <w:rPr>
+            <w:rFonts w:ascii="Century Gothic" w:hAnsi="Century Gothic" w:cs="Arial"/>
+            <w:sz w:val="22"/>
+            <w:szCs w:val="22"/>
+            <w:shd w:val="clear" w:color="auto" w:fill="FFFFFF"/>
+          </w:rPr>
+          <w:id w:val="-452710772"/>
+          <w:citation/>
+        </w:sdtPr>
+        <w:sdtContent>
+          <w:r>
+            <w:rPr>
+              <w:rFonts w:ascii="Century Gothic" w:hAnsi="Century Gothic" w:cs="Arial"/>
+              <w:sz w:val="22"/>
+              <w:szCs w:val="22"/>
+              <w:shd w:val="clear" w:color="auto" w:fill="FFFFFF"/>
+            </w:rPr>
+            <w:fldChar w:fldCharType="begin"/>
+          </w:r>
+          <w:r>
+            <w:rPr>
+              <w:rFonts w:ascii="Century Gothic" w:hAnsi="Century Gothic" w:cs="Arial"/>
+              <w:sz w:val="22"/>
+              <w:szCs w:val="22"/>
+              <w:shd w:val="clear" w:color="auto" w:fill="FFFFFF"/>
+              <w:lang w:val="es-CO"/>
+            </w:rPr>
+            <w:instrText xml:space="preserve"> CITATION Mon21 \l 9226 </w:instrText>
+          </w:r>
+          <w:r>
+            <w:rPr>
+              <w:rFonts w:ascii="Century Gothic" w:hAnsi="Century Gothic" w:cs="Arial"/>
+              <w:sz w:val="22"/>
+              <w:szCs w:val="22"/>
+              <w:shd w:val="clear" w:color="auto" w:fill="FFFFFF"/>
+            </w:rPr>
+            <w:fldChar w:fldCharType="separate"/>
+          </w:r>
+          <w:r>
+            <w:rPr>
+              <w:rFonts w:ascii="Century Gothic" w:hAnsi="Century Gothic" w:cs="Arial"/>
+              <w:noProof/>
+              <w:sz w:val="22"/>
+              <w:szCs w:val="22"/>
+              <w:shd w:val="clear" w:color="auto" w:fill="FFFFFF"/>
+              <w:lang w:val="es-CO"/>
+            </w:rPr>
+            <w:t>[7]</w:t>
+          </w:r>
+          <w:r>
+            <w:rPr>
+              <w:rFonts w:ascii="Century Gothic" w:hAnsi="Century Gothic" w:cs="Arial"/>
+              <w:sz w:val="22"/>
+              <w:szCs w:val="22"/>
+              <w:shd w:val="clear" w:color="auto" w:fill="FFFFFF"/>
+            </w:rPr>
+            <w:fldChar w:fldCharType="end"/>
+          </w:r>
+        </w:sdtContent>
+      </w:sdt>
     </w:p>
     <w:p>
       <w:pPr>
@@ -3056,7 +4523,6 @@
         <w:jc w:val="both"/>
         <w:rPr>
           <w:rFonts w:ascii="Century Gothic" w:hAnsi="Century Gothic" w:cs="Arial"/>
-          <w:b/>
           <w:sz w:val="22"/>
           <w:szCs w:val="22"/>
         </w:rPr>
@@ -3068,19 +4534,17 @@
         <w:jc w:val="both"/>
         <w:rPr>
           <w:rFonts w:ascii="Century Gothic" w:hAnsi="Century Gothic" w:cs="Arial"/>
-          <w:b/>
-          <w:sz w:val="22"/>
-          <w:szCs w:val="22"/>
-        </w:rPr>
-      </w:pPr>
-      <w:r>
-        <w:rPr>
-          <w:rFonts w:ascii="Century Gothic" w:hAnsi="Century Gothic" w:cs="Arial"/>
-          <w:b/>
-          <w:sz w:val="22"/>
-          <w:szCs w:val="22"/>
-        </w:rPr>
-        <w:t>Referencias bibliográficas</w:t>
+          <w:sz w:val="22"/>
+          <w:szCs w:val="22"/>
+        </w:rPr>
+      </w:pPr>
+      <w:r>
+        <w:rPr>
+          <w:rFonts w:ascii="Century Gothic" w:hAnsi="Century Gothic" w:cs="Arial"/>
+          <w:sz w:val="22"/>
+          <w:szCs w:val="22"/>
+        </w:rPr>
+        <w:t xml:space="preserve"> </w:t>
       </w:r>
     </w:p>
     <w:p>
@@ -3089,18 +4553,11 @@
         <w:jc w:val="both"/>
         <w:rPr>
           <w:rFonts w:ascii="Century Gothic" w:hAnsi="Century Gothic" w:cs="Arial"/>
-          <w:sz w:val="22"/>
-          <w:szCs w:val="22"/>
-        </w:rPr>
-      </w:pPr>
-      <w:r>
-        <w:rPr>
-          <w:rFonts w:ascii="Century Gothic" w:hAnsi="Century Gothic" w:cs="Arial"/>
-          <w:sz w:val="22"/>
-          <w:szCs w:val="22"/>
-        </w:rPr>
-        <w:t xml:space="preserve">Citar y referenciar adecuadamente de acuerdo con la Norma Técnica Colombiana. </w:t>
-      </w:r>
+          <w:b/>
+          <w:sz w:val="22"/>
+          <w:szCs w:val="22"/>
+        </w:rPr>
+      </w:pPr>
     </w:p>
     <w:p>
       <w:pPr>
@@ -3113,6 +4570,15 @@
           <w:szCs w:val="22"/>
         </w:rPr>
       </w:pPr>
+      <w:r>
+        <w:rPr>
+          <w:rFonts w:ascii="Century Gothic" w:hAnsi="Century Gothic" w:cs="Arial"/>
+          <w:b/>
+          <w:sz w:val="22"/>
+          <w:szCs w:val="22"/>
+        </w:rPr>
+        <w:t>Metodología</w:t>
+      </w:r>
     </w:p>
     <w:p>
       <w:pPr>
@@ -3127,63 +4593,997 @@
       <w:r>
         <w:rPr>
           <w:rFonts w:ascii="Century Gothic" w:hAnsi="Century Gothic" w:cs="Arial"/>
-          <w:b/>
-          <w:sz w:val="22"/>
-          <w:szCs w:val="22"/>
-        </w:rPr>
-        <w:lastRenderedPageBreak/>
-        <w:t>Visto bueno de</w:t>
-      </w:r>
-      <w:r>
-        <w:rPr>
-          <w:rFonts w:ascii="Century Gothic" w:hAnsi="Century Gothic" w:cs="Arial"/>
-          <w:b/>
-          <w:sz w:val="22"/>
-          <w:szCs w:val="22"/>
-        </w:rPr>
-        <w:t>l</w:t>
-      </w:r>
-      <w:r>
-        <w:rPr>
-          <w:rFonts w:ascii="Century Gothic" w:hAnsi="Century Gothic" w:cs="Arial"/>
-          <w:b/>
-          <w:sz w:val="22"/>
-          <w:szCs w:val="22"/>
-        </w:rPr>
-        <w:t xml:space="preserve"> asesor</w:t>
-      </w:r>
-      <w:r>
-        <w:rPr>
-          <w:rFonts w:ascii="Century Gothic" w:hAnsi="Century Gothic" w:cs="Arial"/>
-          <w:b/>
-          <w:sz w:val="22"/>
-          <w:szCs w:val="22"/>
-        </w:rPr>
-        <w:t xml:space="preserve"> </w:t>
-      </w:r>
-      <w:r>
-        <w:rPr>
-          <w:rFonts w:ascii="Century Gothic" w:hAnsi="Century Gothic" w:cs="Arial"/>
-          <w:b/>
-          <w:sz w:val="22"/>
-          <w:szCs w:val="22"/>
-        </w:rPr>
-        <w:t xml:space="preserve">interno y asesor </w:t>
-      </w:r>
-      <w:r>
-        <w:rPr>
-          <w:rFonts w:ascii="Century Gothic" w:hAnsi="Century Gothic" w:cs="Arial"/>
-          <w:b/>
-          <w:sz w:val="22"/>
-          <w:szCs w:val="22"/>
-        </w:rPr>
-        <w:t>externo</w:t>
+          <w:sz w:val="22"/>
+          <w:szCs w:val="22"/>
+        </w:rPr>
+        <w:t xml:space="preserve">Se describen las actividades necesarias para alcanzar los objetivos planteados. </w:t>
       </w:r>
     </w:p>
     <w:p>
       <w:pPr>
+        <w:spacing w:line="320" w:lineRule="exact"/>
         <w:jc w:val="both"/>
         <w:rPr>
+          <w:rFonts w:ascii="Century Gothic" w:hAnsi="Century Gothic" w:cs="Arial"/>
+          <w:b/>
+          <w:sz w:val="22"/>
+          <w:szCs w:val="22"/>
+        </w:rPr>
+      </w:pPr>
+    </w:p>
+    <w:p>
+      <w:pPr>
+        <w:spacing w:line="320" w:lineRule="exact"/>
+        <w:jc w:val="both"/>
+        <w:rPr>
+          <w:rFonts w:ascii="Century Gothic" w:hAnsi="Century Gothic" w:cs="Arial"/>
+          <w:b/>
+          <w:sz w:val="22"/>
+          <w:szCs w:val="22"/>
+        </w:rPr>
+      </w:pPr>
+      <w:r>
+        <w:rPr>
+          <w:rFonts w:ascii="Century Gothic" w:hAnsi="Century Gothic" w:cs="Arial"/>
+          <w:b/>
+          <w:sz w:val="22"/>
+          <w:szCs w:val="22"/>
+        </w:rPr>
+        <w:t>Cronograma de Actividades</w:t>
+      </w:r>
+    </w:p>
+    <w:p>
+      <w:pPr>
+        <w:spacing w:line="320" w:lineRule="exact"/>
+        <w:jc w:val="both"/>
+        <w:rPr>
+          <w:rFonts w:ascii="Century Gothic" w:hAnsi="Century Gothic" w:cs="Arial"/>
+          <w:sz w:val="22"/>
+          <w:szCs w:val="22"/>
+        </w:rPr>
+      </w:pPr>
+      <w:r>
+        <w:rPr>
+          <w:rFonts w:ascii="Century Gothic" w:hAnsi="Century Gothic" w:cs="Arial"/>
+          <w:sz w:val="22"/>
+          <w:szCs w:val="22"/>
+        </w:rPr>
+        <w:t>Se escriben</w:t>
+      </w:r>
+      <w:r>
+        <w:rPr>
+          <w:rFonts w:ascii="Century Gothic" w:hAnsi="Century Gothic" w:cs="Arial"/>
+          <w:sz w:val="22"/>
+          <w:szCs w:val="22"/>
+        </w:rPr>
+        <w:t xml:space="preserve"> las di</w:t>
+      </w:r>
+      <w:r>
+        <w:rPr>
+          <w:rFonts w:ascii="Century Gothic" w:hAnsi="Century Gothic" w:cs="Arial"/>
+          <w:sz w:val="22"/>
+          <w:szCs w:val="22"/>
+        </w:rPr>
+        <w:t>ferentes actividades a realizar</w:t>
+      </w:r>
+      <w:r>
+        <w:rPr>
+          <w:rFonts w:ascii="Century Gothic" w:hAnsi="Century Gothic" w:cs="Arial"/>
+          <w:sz w:val="22"/>
+          <w:szCs w:val="22"/>
+        </w:rPr>
+        <w:t xml:space="preserve"> según la metodología</w:t>
+      </w:r>
+      <w:r>
+        <w:rPr>
+          <w:rFonts w:ascii="Century Gothic" w:hAnsi="Century Gothic" w:cs="Arial"/>
+          <w:sz w:val="22"/>
+          <w:szCs w:val="22"/>
+        </w:rPr>
+        <w:t xml:space="preserve">, </w:t>
+      </w:r>
+      <w:r>
+        <w:rPr>
+          <w:rFonts w:ascii="Century Gothic" w:hAnsi="Century Gothic" w:cs="Arial"/>
+          <w:sz w:val="22"/>
+          <w:szCs w:val="22"/>
+        </w:rPr>
+        <w:t xml:space="preserve">indicando el tiempo programado para su ejecución. </w:t>
+      </w:r>
+    </w:p>
+    <w:p>
+      <w:pPr>
+        <w:spacing w:line="320" w:lineRule="exact"/>
+        <w:jc w:val="both"/>
+        <w:rPr>
+          <w:rFonts w:ascii="Century Gothic" w:hAnsi="Century Gothic" w:cs="Arial"/>
+          <w:b/>
+          <w:sz w:val="22"/>
+          <w:szCs w:val="22"/>
+        </w:rPr>
+      </w:pPr>
+    </w:p>
+    <w:p>
+      <w:pPr>
+        <w:spacing w:line="320" w:lineRule="exact"/>
+        <w:jc w:val="both"/>
+        <w:rPr>
+          <w:rFonts w:ascii="Century Gothic" w:hAnsi="Century Gothic" w:cs="Arial"/>
+          <w:b/>
+          <w:sz w:val="22"/>
+          <w:szCs w:val="22"/>
+        </w:rPr>
+      </w:pPr>
+      <w:r>
+        <w:rPr>
+          <w:rFonts w:ascii="Century Gothic" w:hAnsi="Century Gothic" w:cs="Arial"/>
+          <w:b/>
+          <w:sz w:val="22"/>
+          <w:szCs w:val="22"/>
+        </w:rPr>
+        <w:t>Resultados Esperados</w:t>
+      </w:r>
+    </w:p>
+    <w:p>
+      <w:pPr>
+        <w:spacing w:line="320" w:lineRule="exact"/>
+        <w:jc w:val="both"/>
+        <w:rPr>
+          <w:rFonts w:ascii="Century Gothic" w:hAnsi="Century Gothic" w:cs="Arial"/>
+          <w:sz w:val="22"/>
+          <w:szCs w:val="22"/>
+        </w:rPr>
+      </w:pPr>
+      <w:r>
+        <w:rPr>
+          <w:rFonts w:ascii="Century Gothic" w:hAnsi="Century Gothic" w:cs="Arial"/>
+          <w:sz w:val="22"/>
+          <w:szCs w:val="22"/>
+        </w:rPr>
+        <w:t xml:space="preserve">Se </w:t>
+      </w:r>
+      <w:r>
+        <w:rPr>
+          <w:rFonts w:ascii="Century Gothic" w:hAnsi="Century Gothic" w:cs="Arial"/>
+          <w:sz w:val="22"/>
+          <w:szCs w:val="22"/>
+        </w:rPr>
+        <w:t>presenta</w:t>
+      </w:r>
+      <w:r>
+        <w:rPr>
+          <w:rFonts w:ascii="Century Gothic" w:hAnsi="Century Gothic" w:cs="Arial"/>
+          <w:sz w:val="22"/>
+          <w:szCs w:val="22"/>
+        </w:rPr>
+        <w:t xml:space="preserve"> lo que </w:t>
+      </w:r>
+      <w:r>
+        <w:rPr>
+          <w:rFonts w:ascii="Century Gothic" w:hAnsi="Century Gothic" w:cs="Arial"/>
+          <w:sz w:val="22"/>
+          <w:szCs w:val="22"/>
+        </w:rPr>
+        <w:t xml:space="preserve">se </w:t>
+      </w:r>
+      <w:r>
+        <w:rPr>
+          <w:rFonts w:ascii="Century Gothic" w:hAnsi="Century Gothic" w:cs="Arial"/>
+          <w:sz w:val="22"/>
+          <w:szCs w:val="22"/>
+        </w:rPr>
+        <w:t xml:space="preserve">espera alcanzar con la </w:t>
+      </w:r>
+      <w:r>
+        <w:rPr>
+          <w:rFonts w:ascii="Century Gothic" w:hAnsi="Century Gothic" w:cs="Arial"/>
+          <w:sz w:val="22"/>
+          <w:szCs w:val="22"/>
+        </w:rPr>
+        <w:t>realización</w:t>
+      </w:r>
+      <w:r>
+        <w:rPr>
+          <w:rFonts w:ascii="Century Gothic" w:hAnsi="Century Gothic" w:cs="Arial"/>
+          <w:sz w:val="22"/>
+          <w:szCs w:val="22"/>
+        </w:rPr>
+        <w:t xml:space="preserve"> del trabajo. </w:t>
+      </w:r>
+    </w:p>
+    <w:p>
+      <w:pPr>
+        <w:spacing w:line="320" w:lineRule="exact"/>
+        <w:jc w:val="both"/>
+        <w:rPr>
+          <w:rFonts w:ascii="Century Gothic" w:hAnsi="Century Gothic" w:cs="Arial"/>
+          <w:b/>
+          <w:sz w:val="22"/>
+          <w:szCs w:val="22"/>
+        </w:rPr>
+      </w:pPr>
+    </w:p>
+    <w:p>
+      <w:pPr>
+        <w:spacing w:line="320" w:lineRule="exact"/>
+        <w:jc w:val="both"/>
+        <w:rPr>
+          <w:rFonts w:ascii="Century Gothic" w:hAnsi="Century Gothic" w:cs="Arial"/>
+          <w:b/>
+          <w:sz w:val="22"/>
+          <w:szCs w:val="22"/>
+        </w:rPr>
+      </w:pPr>
+      <w:r>
+        <w:rPr>
+          <w:rFonts w:ascii="Century Gothic" w:hAnsi="Century Gothic" w:cs="Arial"/>
+          <w:b/>
+          <w:sz w:val="22"/>
+          <w:szCs w:val="22"/>
+        </w:rPr>
+        <w:t>Presupuesto</w:t>
+      </w:r>
+    </w:p>
+    <w:p>
+      <w:pPr>
+        <w:spacing w:line="320" w:lineRule="exact"/>
+        <w:jc w:val="both"/>
+        <w:rPr>
+          <w:rFonts w:ascii="Century Gothic" w:hAnsi="Century Gothic" w:cs="Arial"/>
+          <w:sz w:val="22"/>
+          <w:szCs w:val="22"/>
+        </w:rPr>
+      </w:pPr>
+      <w:r>
+        <w:rPr>
+          <w:rFonts w:ascii="Century Gothic" w:hAnsi="Century Gothic" w:cs="Arial"/>
+          <w:sz w:val="22"/>
+          <w:szCs w:val="22"/>
+        </w:rPr>
+        <w:t xml:space="preserve">Se </w:t>
+      </w:r>
+      <w:r>
+        <w:rPr>
+          <w:rFonts w:ascii="Century Gothic" w:hAnsi="Century Gothic" w:cs="Arial"/>
+          <w:sz w:val="22"/>
+          <w:szCs w:val="22"/>
+        </w:rPr>
+        <w:t>escriben</w:t>
+      </w:r>
+      <w:r>
+        <w:rPr>
+          <w:rFonts w:ascii="Century Gothic" w:hAnsi="Century Gothic" w:cs="Arial"/>
+          <w:sz w:val="22"/>
+          <w:szCs w:val="22"/>
+        </w:rPr>
+        <w:t xml:space="preserve"> lo</w:t>
+      </w:r>
+      <w:r>
+        <w:rPr>
+          <w:rFonts w:ascii="Century Gothic" w:hAnsi="Century Gothic" w:cs="Arial"/>
+          <w:sz w:val="22"/>
+          <w:szCs w:val="22"/>
+        </w:rPr>
+        <w:t xml:space="preserve">s recursos necesarios para la realización del </w:t>
+      </w:r>
+      <w:r>
+        <w:rPr>
+          <w:rFonts w:ascii="Century Gothic" w:hAnsi="Century Gothic" w:cs="Arial"/>
+          <w:sz w:val="22"/>
+          <w:szCs w:val="22"/>
+        </w:rPr>
+        <w:t>proyecto (</w:t>
+      </w:r>
+      <w:r>
+        <w:rPr>
+          <w:rFonts w:ascii="Century Gothic" w:hAnsi="Century Gothic" w:cs="Arial"/>
+          <w:sz w:val="22"/>
+          <w:szCs w:val="22"/>
+        </w:rPr>
+        <w:t>gastos en personal, gastos en equipos o análisis, gastos en materiales o insumos)</w:t>
+      </w:r>
+      <w:r>
+        <w:rPr>
+          <w:rFonts w:ascii="Century Gothic" w:hAnsi="Century Gothic" w:cs="Arial"/>
+          <w:sz w:val="22"/>
+          <w:szCs w:val="22"/>
+        </w:rPr>
+        <w:t>.</w:t>
+      </w:r>
+    </w:p>
+    <w:p>
+      <w:pPr>
+        <w:tabs>
+          <w:tab w:val="left" w:pos="5100"/>
+        </w:tabs>
+        <w:spacing w:line="320" w:lineRule="exact"/>
+        <w:jc w:val="both"/>
+        <w:rPr>
+          <w:rFonts w:ascii="Century Gothic" w:hAnsi="Century Gothic" w:cs="Arial"/>
+          <w:b/>
+          <w:sz w:val="22"/>
+          <w:szCs w:val="22"/>
+        </w:rPr>
+      </w:pPr>
+      <w:r>
+        <w:rPr>
+          <w:rFonts w:ascii="Century Gothic" w:hAnsi="Century Gothic" w:cs="Arial"/>
+          <w:b/>
+          <w:sz w:val="22"/>
+          <w:szCs w:val="22"/>
+        </w:rPr>
+        <w:tab/>
+      </w:r>
+    </w:p>
+    <w:p>
+      <w:pPr>
+        <w:spacing w:line="320" w:lineRule="exact"/>
+        <w:jc w:val="both"/>
+        <w:rPr>
+          <w:rFonts w:ascii="Century Gothic" w:hAnsi="Century Gothic" w:cs="Arial"/>
+          <w:b/>
+          <w:sz w:val="22"/>
+          <w:szCs w:val="22"/>
+        </w:rPr>
+      </w:pPr>
+      <w:r>
+        <w:rPr>
+          <w:rFonts w:ascii="Century Gothic" w:hAnsi="Century Gothic" w:cs="Arial"/>
+          <w:b/>
+          <w:sz w:val="22"/>
+          <w:szCs w:val="22"/>
+        </w:rPr>
+        <w:t>Referencias bibliográficas</w:t>
+      </w:r>
+      <w:r>
+        <w:rPr>
+          <w:rFonts w:ascii="Century Gothic" w:hAnsi="Century Gothic" w:cs="Arial"/>
+          <w:bCs/>
+          <w:sz w:val="22"/>
+          <w:szCs w:val="22"/>
+        </w:rPr>
+        <w:fldChar w:fldCharType="begin"/>
+      </w:r>
+      <w:r>
+        <w:rPr>
+          <w:rFonts w:ascii="Century Gothic" w:hAnsi="Century Gothic" w:cs="Arial"/>
+          <w:bCs/>
+          <w:sz w:val="22"/>
+          <w:szCs w:val="22"/>
+          <w:lang w:val="en-US"/>
+        </w:rPr>
+        <w:instrText xml:space="preserve"> BIBLIOGRAPHY  \l 9226 </w:instrText>
+      </w:r>
+      <w:r>
+        <w:rPr>
+          <w:rFonts w:ascii="Century Gothic" w:hAnsi="Century Gothic" w:cs="Arial"/>
+          <w:bCs/>
+          <w:sz w:val="22"/>
+          <w:szCs w:val="22"/>
+        </w:rPr>
+        <w:fldChar w:fldCharType="separate"/>
+      </w:r>
+    </w:p>
+    <w:sdt>
+      <w:sdtPr>
+        <w:rPr>
+          <w:lang w:val="es-ES"/>
+        </w:rPr>
+        <w:id w:val="1304423721"/>
+        <w:docPartObj>
+          <w:docPartGallery w:val="Bibliographies"/>
+          <w:docPartUnique/>
+        </w:docPartObj>
+      </w:sdtPr>
+      <w:sdtEndPr>
+        <w:rPr>
+          <w:rFonts w:ascii="Times New Roman" w:hAnsi="Times New Roman"/>
+          <w:b w:val="0"/>
+          <w:bCs w:val="0"/>
+          <w:kern w:val="0"/>
+          <w:sz w:val="24"/>
+          <w:szCs w:val="24"/>
+          <w:lang w:eastAsia="es-ES"/>
+        </w:rPr>
+      </w:sdtEndPr>
+      <w:sdtContent>
+        <w:p>
+          <w:pPr>
+            <w:pStyle w:val="Ttulo1"/>
+          </w:pPr>
+          <w:r>
+            <w:rPr>
+              <w:lang w:val="es-ES"/>
+            </w:rPr>
+            <w:t>Referencias</w:t>
+          </w:r>
+        </w:p>
+        <w:sdt>
+          <w:sdtPr>
+            <w:id w:val="-573587230"/>
+            <w:bibliography/>
+          </w:sdtPr>
+          <w:sdtEndPr/>
+          <w:sdtContent>
+            <w:p>
+              <w:pPr>
+                <w:rPr>
+                  <w:noProof/>
+                  <w:sz w:val="20"/>
+                  <w:szCs w:val="20"/>
+                  <w:lang w:val="en-US" w:eastAsia="en-US"/>
+                </w:rPr>
+              </w:pPr>
+              <w:r>
+                <w:fldChar w:fldCharType="begin"/>
+              </w:r>
+              <w:r>
+                <w:instrText>BIBLIOGRAPHY</w:instrText>
+              </w:r>
+              <w:r>
+                <w:fldChar w:fldCharType="separate"/>
+              </w:r>
+            </w:p>
+            <w:tbl>
+              <w:tblPr>
+                <w:tblW w:w="5000" w:type="pct"/>
+                <w:tblCellSpacing w:w="15" w:type="dxa"/>
+                <w:tblCellMar>
+                  <w:top w:w="15" w:type="dxa"/>
+                  <w:left w:w="15" w:type="dxa"/>
+                  <w:bottom w:w="15" w:type="dxa"/>
+                  <w:right w:w="15" w:type="dxa"/>
+                </w:tblCellMar>
+                <w:tblLook w:val="04A0" w:firstRow="1" w:lastRow="0" w:firstColumn="1" w:lastColumn="0" w:noHBand="0" w:noVBand="1"/>
+              </w:tblPr>
+              <w:tblGrid>
+                <w:gridCol w:w="355"/>
+                <w:gridCol w:w="8715"/>
+              </w:tblGrid>
+              <w:tr>
+                <w:trPr>
+                  <w:divId w:val="535579766"/>
+                  <w:tblCellSpacing w:w="15" w:type="dxa"/>
+                </w:trPr>
+                <w:tc>
+                  <w:tcPr>
+                    <w:tcW w:w="50" w:type="pct"/>
+                    <w:hideMark/>
+                  </w:tcPr>
+                  <w:p>
+                    <w:pPr>
+                      <w:pStyle w:val="Bibliografa"/>
+                      <w:rPr>
+                        <w:noProof/>
+                      </w:rPr>
+                    </w:pPr>
+                    <w:r>
+                      <w:rPr>
+                        <w:noProof/>
+                      </w:rPr>
+                      <w:t xml:space="preserve">[1] </w:t>
+                    </w:r>
+                  </w:p>
+                </w:tc>
+                <w:tc>
+                  <w:tcPr>
+                    <w:tcW w:w="0" w:type="auto"/>
+                    <w:hideMark/>
+                  </w:tcPr>
+                  <w:p>
+                    <w:pPr>
+                      <w:pStyle w:val="Bibliografa"/>
+                      <w:rPr>
+                        <w:noProof/>
+                      </w:rPr>
+                    </w:pPr>
+                    <w:r>
+                      <w:rPr>
+                        <w:noProof/>
+                      </w:rPr>
+                      <w:t xml:space="preserve">T. Anttalainen, Introduction to Telecommunications Network Engineering, 2003. </w:t>
+                    </w:r>
+                  </w:p>
+                </w:tc>
+              </w:tr>
+              <w:tr>
+                <w:trPr>
+                  <w:divId w:val="535579766"/>
+                  <w:tblCellSpacing w:w="15" w:type="dxa"/>
+                </w:trPr>
+                <w:tc>
+                  <w:tcPr>
+                    <w:tcW w:w="50" w:type="pct"/>
+                    <w:hideMark/>
+                  </w:tcPr>
+                  <w:p>
+                    <w:pPr>
+                      <w:pStyle w:val="Bibliografa"/>
+                      <w:rPr>
+                        <w:noProof/>
+                      </w:rPr>
+                    </w:pPr>
+                    <w:r>
+                      <w:rPr>
+                        <w:noProof/>
+                      </w:rPr>
+                      <w:t xml:space="preserve">[2] </w:t>
+                    </w:r>
+                  </w:p>
+                </w:tc>
+                <w:tc>
+                  <w:tcPr>
+                    <w:tcW w:w="0" w:type="auto"/>
+                    <w:hideMark/>
+                  </w:tcPr>
+                  <w:p>
+                    <w:pPr>
+                      <w:pStyle w:val="Bibliografa"/>
+                      <w:rPr>
+                        <w:noProof/>
+                      </w:rPr>
+                    </w:pPr>
+                    <w:r>
+                      <w:rPr>
+                        <w:noProof/>
+                      </w:rPr>
+                      <w:t xml:space="preserve">A. Tanenbaum, Redes de Computadoras, Naucalpan: Pearson Educación , 2012. </w:t>
+                    </w:r>
+                  </w:p>
+                </w:tc>
+              </w:tr>
+              <w:tr>
+                <w:trPr>
+                  <w:divId w:val="535579766"/>
+                  <w:tblCellSpacing w:w="15" w:type="dxa"/>
+                </w:trPr>
+                <w:tc>
+                  <w:tcPr>
+                    <w:tcW w:w="50" w:type="pct"/>
+                    <w:hideMark/>
+                  </w:tcPr>
+                  <w:p>
+                    <w:pPr>
+                      <w:pStyle w:val="Bibliografa"/>
+                      <w:rPr>
+                        <w:noProof/>
+                      </w:rPr>
+                    </w:pPr>
+                    <w:r>
+                      <w:rPr>
+                        <w:noProof/>
+                      </w:rPr>
+                      <w:t xml:space="preserve">[3] </w:t>
+                    </w:r>
+                  </w:p>
+                </w:tc>
+                <w:tc>
+                  <w:tcPr>
+                    <w:tcW w:w="0" w:type="auto"/>
+                    <w:hideMark/>
+                  </w:tcPr>
+                  <w:p>
+                    <w:pPr>
+                      <w:pStyle w:val="Bibliografa"/>
+                      <w:rPr>
+                        <w:noProof/>
+                      </w:rPr>
+                    </w:pPr>
+                    <w:r>
+                      <w:rPr>
+                        <w:noProof/>
+                      </w:rPr>
+                      <w:t>D. M. Payares Benítez y M. Fandiño Nieto, «Conmutacion, Enrutamiento y tecnologías WAN,» Cartagena de Indias, 2004.</w:t>
+                    </w:r>
+                  </w:p>
+                </w:tc>
+              </w:tr>
+              <w:tr>
+                <w:trPr>
+                  <w:divId w:val="535579766"/>
+                  <w:tblCellSpacing w:w="15" w:type="dxa"/>
+                </w:trPr>
+                <w:tc>
+                  <w:tcPr>
+                    <w:tcW w:w="50" w:type="pct"/>
+                    <w:hideMark/>
+                  </w:tcPr>
+                  <w:p>
+                    <w:pPr>
+                      <w:pStyle w:val="Bibliografa"/>
+                      <w:rPr>
+                        <w:noProof/>
+                      </w:rPr>
+                    </w:pPr>
+                    <w:r>
+                      <w:rPr>
+                        <w:noProof/>
+                      </w:rPr>
+                      <w:t xml:space="preserve">[4] </w:t>
+                    </w:r>
+                  </w:p>
+                </w:tc>
+                <w:tc>
+                  <w:tcPr>
+                    <w:tcW w:w="0" w:type="auto"/>
+                    <w:hideMark/>
+                  </w:tcPr>
+                  <w:p>
+                    <w:pPr>
+                      <w:pStyle w:val="Bibliografa"/>
+                      <w:rPr>
+                        <w:noProof/>
+                      </w:rPr>
+                    </w:pPr>
+                    <w:r>
+                      <w:rPr>
+                        <w:noProof/>
+                      </w:rPr>
+                      <w:t>Defense Advanced Research Projects Agency, Septiembre 1981. [En línea]. Available: https://tools.ietf.org/html/rfc791#page-23.</w:t>
+                    </w:r>
+                  </w:p>
+                </w:tc>
+              </w:tr>
+              <w:tr>
+                <w:trPr>
+                  <w:divId w:val="535579766"/>
+                  <w:tblCellSpacing w:w="15" w:type="dxa"/>
+                </w:trPr>
+                <w:tc>
+                  <w:tcPr>
+                    <w:tcW w:w="50" w:type="pct"/>
+                    <w:hideMark/>
+                  </w:tcPr>
+                  <w:p>
+                    <w:pPr>
+                      <w:pStyle w:val="Bibliografa"/>
+                      <w:rPr>
+                        <w:noProof/>
+                      </w:rPr>
+                    </w:pPr>
+                    <w:r>
+                      <w:rPr>
+                        <w:noProof/>
+                      </w:rPr>
+                      <w:t xml:space="preserve">[5] </w:t>
+                    </w:r>
+                  </w:p>
+                </w:tc>
+                <w:tc>
+                  <w:tcPr>
+                    <w:tcW w:w="0" w:type="auto"/>
+                    <w:hideMark/>
+                  </w:tcPr>
+                  <w:p>
+                    <w:pPr>
+                      <w:pStyle w:val="Bibliografa"/>
+                      <w:rPr>
+                        <w:noProof/>
+                      </w:rPr>
+                    </w:pPr>
+                    <w:r>
+                      <w:rPr>
+                        <w:noProof/>
+                      </w:rPr>
+                      <w:t>E. Rosen, A. Viswanathan y R. Callon, Enero 2001. [En línea]. Available: https://tools.ietf.org/html/rfc3031#section-2.</w:t>
+                    </w:r>
+                  </w:p>
+                </w:tc>
+              </w:tr>
+              <w:tr>
+                <w:trPr>
+                  <w:divId w:val="535579766"/>
+                  <w:tblCellSpacing w:w="15" w:type="dxa"/>
+                </w:trPr>
+                <w:tc>
+                  <w:tcPr>
+                    <w:tcW w:w="50" w:type="pct"/>
+                    <w:hideMark/>
+                  </w:tcPr>
+                  <w:p>
+                    <w:pPr>
+                      <w:pStyle w:val="Bibliografa"/>
+                      <w:rPr>
+                        <w:noProof/>
+                      </w:rPr>
+                    </w:pPr>
+                    <w:r>
+                      <w:rPr>
+                        <w:noProof/>
+                      </w:rPr>
+                      <w:t xml:space="preserve">[6] </w:t>
+                    </w:r>
+                  </w:p>
+                </w:tc>
+                <w:tc>
+                  <w:tcPr>
+                    <w:tcW w:w="0" w:type="auto"/>
+                    <w:hideMark/>
+                  </w:tcPr>
+                  <w:p>
+                    <w:pPr>
+                      <w:pStyle w:val="Bibliografa"/>
+                      <w:rPr>
+                        <w:noProof/>
+                      </w:rPr>
+                    </w:pPr>
+                    <w:r>
+                      <w:rPr>
+                        <w:noProof/>
+                      </w:rPr>
+                      <w:t>Huawei, «Support Huawei,» 7 Diciembre 2020. [En línea]. Available: https://support.huawei.com/enterprise/en/doc/EDOC1000178173/953f01ce/overview-of-mpls.</w:t>
+                    </w:r>
+                  </w:p>
+                </w:tc>
+              </w:tr>
+              <w:tr>
+                <w:trPr>
+                  <w:divId w:val="535579766"/>
+                  <w:tblCellSpacing w:w="15" w:type="dxa"/>
+                </w:trPr>
+                <w:tc>
+                  <w:tcPr>
+                    <w:tcW w:w="50" w:type="pct"/>
+                    <w:hideMark/>
+                  </w:tcPr>
+                  <w:p>
+                    <w:pPr>
+                      <w:pStyle w:val="Bibliografa"/>
+                      <w:rPr>
+                        <w:noProof/>
+                      </w:rPr>
+                    </w:pPr>
+                    <w:r>
+                      <w:rPr>
+                        <w:noProof/>
+                      </w:rPr>
+                      <w:t xml:space="preserve">[7] </w:t>
+                    </w:r>
+                  </w:p>
+                </w:tc>
+                <w:tc>
+                  <w:tcPr>
+                    <w:tcW w:w="0" w:type="auto"/>
+                    <w:hideMark/>
+                  </w:tcPr>
+                  <w:p>
+                    <w:pPr>
+                      <w:pStyle w:val="Bibliografa"/>
+                      <w:rPr>
+                        <w:noProof/>
+                      </w:rPr>
+                    </w:pPr>
+                    <w:r>
+                      <w:rPr>
+                        <w:noProof/>
+                      </w:rPr>
+                      <w:t xml:space="preserve">J. Montoya y P. Camilo, </w:t>
+                    </w:r>
+                    <w:r>
+                      <w:rPr>
+                        <w:i/>
+                        <w:iCs/>
+                        <w:noProof/>
+                      </w:rPr>
+                      <w:t xml:space="preserve">Comunicación Personal, </w:t>
+                    </w:r>
+                    <w:r>
+                      <w:rPr>
+                        <w:noProof/>
+                      </w:rPr>
+                      <w:t xml:space="preserve">Medellín, 2021. </w:t>
+                    </w:r>
+                  </w:p>
+                </w:tc>
+              </w:tr>
+              <w:tr>
+                <w:trPr>
+                  <w:divId w:val="535579766"/>
+                  <w:tblCellSpacing w:w="15" w:type="dxa"/>
+                </w:trPr>
+                <w:tc>
+                  <w:tcPr>
+                    <w:tcW w:w="50" w:type="pct"/>
+                    <w:hideMark/>
+                  </w:tcPr>
+                  <w:p>
+                    <w:pPr>
+                      <w:pStyle w:val="Bibliografa"/>
+                      <w:rPr>
+                        <w:noProof/>
+                      </w:rPr>
+                    </w:pPr>
+                    <w:r>
+                      <w:rPr>
+                        <w:noProof/>
+                      </w:rPr>
+                      <w:t xml:space="preserve">[8] </w:t>
+                    </w:r>
+                  </w:p>
+                </w:tc>
+                <w:tc>
+                  <w:tcPr>
+                    <w:tcW w:w="0" w:type="auto"/>
+                    <w:hideMark/>
+                  </w:tcPr>
+                  <w:p>
+                    <w:pPr>
+                      <w:pStyle w:val="Bibliografa"/>
+                      <w:rPr>
+                        <w:noProof/>
+                      </w:rPr>
+                    </w:pPr>
+                    <w:r>
+                      <w:rPr>
+                        <w:noProof/>
+                      </w:rPr>
+                      <w:t>L. F. E. Solarte, «Automatización de la configuración de los servicios Carrier Ethernet e IP Next Generation (CE/IPNG) en la topología de red MPLS Huawei de Internexa Colombia,» Medellin, 2020.</w:t>
+                    </w:r>
+                  </w:p>
+                </w:tc>
+              </w:tr>
+            </w:tbl>
+            <w:p>
+              <w:pPr>
+                <w:divId w:val="535579766"/>
+                <w:rPr>
+                  <w:noProof/>
+                </w:rPr>
+              </w:pPr>
+            </w:p>
+            <w:p>
+              <w:r>
+                <w:rPr>
+                  <w:b/>
+                  <w:bCs/>
+                </w:rPr>
+                <w:fldChar w:fldCharType="end"/>
+              </w:r>
+            </w:p>
+          </w:sdtContent>
+        </w:sdt>
+      </w:sdtContent>
+    </w:sdt>
+    <w:p>
+      <w:pPr>
+        <w:divId w:val="1143038564"/>
+        <w:rPr>
+          <w:noProof/>
+          <w:lang w:val="en-US"/>
+        </w:rPr>
+      </w:pPr>
+    </w:p>
+    <w:p>
+      <w:pPr>
+        <w:divId w:val="1143038564"/>
+        <w:rPr>
+          <w:noProof/>
+          <w:lang w:val="en-US"/>
+        </w:rPr>
+      </w:pPr>
+    </w:p>
+    <w:p>
+      <w:pPr>
+        <w:spacing w:line="320" w:lineRule="exact"/>
+        <w:jc w:val="both"/>
+        <w:rPr>
+          <w:rFonts w:ascii="Century Gothic" w:hAnsi="Century Gothic" w:cs="Arial"/>
+          <w:bCs/>
+          <w:sz w:val="22"/>
+          <w:szCs w:val="22"/>
+          <w:lang w:val="en-US"/>
+        </w:rPr>
+      </w:pPr>
+      <w:r>
+        <w:rPr>
+          <w:rFonts w:ascii="Century Gothic" w:hAnsi="Century Gothic" w:cs="Arial"/>
+          <w:bCs/>
+          <w:sz w:val="22"/>
+          <w:szCs w:val="22"/>
+        </w:rPr>
+        <w:fldChar w:fldCharType="end"/>
+      </w:r>
+    </w:p>
+    <w:p>
+      <w:pPr>
+        <w:spacing w:line="320" w:lineRule="exact"/>
+        <w:jc w:val="both"/>
+        <w:rPr>
+          <w:rFonts w:ascii="Century Gothic" w:hAnsi="Century Gothic" w:cs="Arial"/>
+          <w:sz w:val="22"/>
+          <w:szCs w:val="22"/>
+        </w:rPr>
+      </w:pPr>
+      <w:r>
+        <w:rPr>
+          <w:rFonts w:ascii="Century Gothic" w:hAnsi="Century Gothic" w:cs="Arial"/>
+          <w:sz w:val="22"/>
+          <w:szCs w:val="22"/>
+        </w:rPr>
+        <w:t xml:space="preserve">Citar y referenciar adecuadamente de acuerdo con la Norma Técnica Colombiana. </w:t>
+      </w:r>
+    </w:p>
+    <w:p>
+      <w:pPr>
+        <w:spacing w:line="320" w:lineRule="exact"/>
+        <w:jc w:val="both"/>
+        <w:rPr>
+          <w:rFonts w:ascii="Century Gothic" w:hAnsi="Century Gothic" w:cs="Arial"/>
+          <w:b/>
+          <w:sz w:val="22"/>
+          <w:szCs w:val="22"/>
+        </w:rPr>
+      </w:pPr>
+    </w:p>
+    <w:p>
+      <w:pPr>
+        <w:spacing w:line="320" w:lineRule="exact"/>
+        <w:jc w:val="both"/>
+        <w:rPr>
+          <w:rFonts w:ascii="Century Gothic" w:hAnsi="Century Gothic" w:cs="Arial"/>
+          <w:sz w:val="22"/>
+          <w:szCs w:val="22"/>
+        </w:rPr>
+      </w:pPr>
+      <w:r>
+        <w:rPr>
+          <w:rFonts w:ascii="Century Gothic" w:hAnsi="Century Gothic" w:cs="Arial"/>
+          <w:b/>
+          <w:sz w:val="22"/>
+          <w:szCs w:val="22"/>
+        </w:rPr>
+        <w:t>Visto bueno de</w:t>
+      </w:r>
+      <w:r>
+        <w:rPr>
+          <w:rFonts w:ascii="Century Gothic" w:hAnsi="Century Gothic" w:cs="Arial"/>
+          <w:b/>
+          <w:sz w:val="22"/>
+          <w:szCs w:val="22"/>
+        </w:rPr>
+        <w:t>l</w:t>
+      </w:r>
+      <w:r>
+        <w:rPr>
+          <w:rFonts w:ascii="Century Gothic" w:hAnsi="Century Gothic" w:cs="Arial"/>
+          <w:b/>
+          <w:sz w:val="22"/>
+          <w:szCs w:val="22"/>
+        </w:rPr>
+        <w:t xml:space="preserve"> asesor</w:t>
+      </w:r>
+      <w:r>
+        <w:rPr>
+          <w:rFonts w:ascii="Century Gothic" w:hAnsi="Century Gothic" w:cs="Arial"/>
+          <w:b/>
+          <w:sz w:val="22"/>
+          <w:szCs w:val="22"/>
+        </w:rPr>
+        <w:t xml:space="preserve"> </w:t>
+      </w:r>
+      <w:r>
+        <w:rPr>
+          <w:rFonts w:ascii="Century Gothic" w:hAnsi="Century Gothic" w:cs="Arial"/>
+          <w:b/>
+          <w:sz w:val="22"/>
+          <w:szCs w:val="22"/>
+        </w:rPr>
+        <w:t xml:space="preserve">interno y asesor </w:t>
+      </w:r>
+      <w:r>
+        <w:rPr>
+          <w:rFonts w:ascii="Century Gothic" w:hAnsi="Century Gothic" w:cs="Arial"/>
+          <w:b/>
+          <w:sz w:val="22"/>
+          <w:szCs w:val="22"/>
+        </w:rPr>
+        <w:t>externo</w:t>
+      </w:r>
+    </w:p>
+    <w:p>
+      <w:pPr>
+        <w:jc w:val="both"/>
+        <w:rPr>
           <w:rFonts w:ascii="Century Gothic" w:hAnsi="Century Gothic" w:cs="Calibri"/>
           <w:sz w:val="22"/>
           <w:szCs w:val="22"/>
@@ -3196,6 +5596,7 @@
           <w:sz w:val="22"/>
           <w:szCs w:val="22"/>
         </w:rPr>
+        <w:lastRenderedPageBreak/>
         <w:t xml:space="preserve">Como asesor </w:t>
       </w:r>
       <w:r>
@@ -3236,7 +5637,25 @@
           <w:sz w:val="22"/>
           <w:szCs w:val="22"/>
         </w:rPr>
-        <w:t>el contenido de la misma.</w:t>
+        <w:t xml:space="preserve">el contenido de </w:t>
+      </w:r>
+      <w:proofErr w:type="gramStart"/>
+      <w:r>
+        <w:rPr>
+          <w:rFonts w:ascii="Century Gothic" w:hAnsi="Century Gothic"/>
+          <w:sz w:val="22"/>
+          <w:szCs w:val="22"/>
+        </w:rPr>
+        <w:t>la misma</w:t>
+      </w:r>
+      <w:proofErr w:type="gramEnd"/>
+      <w:r>
+        <w:rPr>
+          <w:rFonts w:ascii="Century Gothic" w:hAnsi="Century Gothic"/>
+          <w:sz w:val="22"/>
+          <w:szCs w:val="22"/>
+        </w:rPr>
+        <w:t>.</w:t>
       </w:r>
     </w:p>
     <w:p>
@@ -5665,7 +8084,7 @@
   </w:docDefaults>
   <w:latentStyles w:defLockedState="0" w:defUIPriority="99" w:defSemiHidden="0" w:defUnhideWhenUsed="0" w:defQFormat="0" w:count="376">
     <w:lsdException w:name="Normal" w:uiPriority="0" w:qFormat="1"/>
-    <w:lsdException w:name="heading 1" w:uiPriority="0" w:qFormat="1"/>
+    <w:lsdException w:name="heading 1" w:uiPriority="9" w:qFormat="1"/>
     <w:lsdException w:name="heading 2" w:semiHidden="1" w:uiPriority="0" w:unhideWhenUsed="1" w:qFormat="1"/>
     <w:lsdException w:name="heading 3" w:semiHidden="1" w:uiPriority="0" w:unhideWhenUsed="1" w:qFormat="1"/>
     <w:lsdException w:name="heading 4" w:semiHidden="1" w:uiPriority="0" w:unhideWhenUsed="1" w:qFormat="1"/>
@@ -6056,6 +8475,7 @@
     <w:basedOn w:val="Normal"/>
     <w:next w:val="Normal"/>
     <w:link w:val="Ttulo1Car"/>
+    <w:uiPriority w:val="9"/>
     <w:qFormat/>
     <w:rsid w:val="001B6A3E"/>
     <w:pPr>
@@ -6415,6 +8835,7 @@
   <w:style w:type="character" w:customStyle="1" w:styleId="Ttulo1Car">
     <w:name w:val="Título 1 Car"/>
     <w:link w:val="Ttulo1"/>
+    <w:uiPriority w:val="9"/>
     <w:rsid w:val="001B6A3E"/>
     <w:rPr>
       <w:rFonts w:ascii="Arial" w:hAnsi="Arial" w:cs="Arial"/>
@@ -7082,6 +9503,14 @@
       <w:shd w:val="clear" w:color="auto" w:fill="E1DFDD"/>
     </w:rPr>
   </w:style>
+  <w:style w:type="paragraph" w:styleId="Bibliografa">
+    <w:name w:val="Bibliography"/>
+    <w:basedOn w:val="Normal"/>
+    <w:next w:val="Normal"/>
+    <w:uiPriority w:val="37"/>
+    <w:unhideWhenUsed/>
+    <w:rsid w:val="00F2165B"/>
+  </w:style>
 </w:styles>
 </file>
 
@@ -7347,11 +9776,186 @@
 </file>
 
 <file path=customXml/item1.xml><?xml version="1.0" encoding="utf-8"?>
-<b:Sources xmlns:b="http://schemas.openxmlformats.org/officeDocument/2006/bibliography" xmlns="http://schemas.openxmlformats.org/officeDocument/2006/bibliography" SelectedStyle="\APA.XSL" StyleName="APA"/>
+<b:Sources xmlns:b="http://schemas.openxmlformats.org/officeDocument/2006/bibliography" xmlns="http://schemas.openxmlformats.org/officeDocument/2006/bibliography" SelectedStyle="\IEEE2006OfficeOnline.xsl" StyleName="IEEE" Version="2006">
+  <b:Source>
+    <b:Tag>Tar03</b:Tag>
+    <b:SourceType>Book</b:SourceType>
+    <b:Guid>{86F6E5C0-FE99-4F2A-B60C-AD34A126D9F3}</b:Guid>
+    <b:Author>
+      <b:Author>
+        <b:NameList>
+          <b:Person>
+            <b:Last>Anttalainen</b:Last>
+            <b:First>Tarmo</b:First>
+          </b:Person>
+        </b:NameList>
+      </b:Author>
+    </b:Author>
+    <b:Title>Introduction to Telecommunications Network Engineering</b:Title>
+    <b:Year>2003</b:Year>
+    <b:RefOrder>1</b:RefOrder>
+  </b:Source>
+  <b:Source>
+    <b:Tag>And12</b:Tag>
+    <b:SourceType>Book</b:SourceType>
+    <b:Guid>{45A615A4-BAD4-4FA3-85AC-7588E0C87DC1}</b:Guid>
+    <b:Author>
+      <b:Author>
+        <b:NameList>
+          <b:Person>
+            <b:Last>Tanenbaum</b:Last>
+            <b:First>Andrew</b:First>
+          </b:Person>
+        </b:NameList>
+      </b:Author>
+    </b:Author>
+    <b:Title>Redes de Computadoras</b:Title>
+    <b:Year>2012</b:Year>
+    <b:City>Naucalpan</b:City>
+    <b:Publisher>Pearson Educación </b:Publisher>
+    <b:RefOrder>2</b:RefOrder>
+  </b:Source>
+  <b:Source>
+    <b:Tag>Pay04</b:Tag>
+    <b:SourceType>Report</b:SourceType>
+    <b:Guid>{7C59141B-8703-47FC-95DE-BAAD3B479747}</b:Guid>
+    <b:Title>Conmutacion, Enrutamiento y tecnologías WAN</b:Title>
+    <b:Year>2004</b:Year>
+    <b:City>Cartagena de Indias</b:City>
+    <b:Author>
+      <b:Author>
+        <b:NameList>
+          <b:Person>
+            <b:Last>Payares Benítez</b:Last>
+            <b:Middle>María</b:Middle>
+            <b:First>Daissy</b:First>
+          </b:Person>
+          <b:Person>
+            <b:Last>Fandiño Nieto</b:Last>
+            <b:First>Marianella</b:First>
+          </b:Person>
+        </b:NameList>
+      </b:Author>
+    </b:Author>
+    <b:Institution>Universidad Tecnológica de Bolivar</b:Institution>
+    <b:ThesisType>Informe de Grado</b:ThesisType>
+    <b:RefOrder>3</b:RefOrder>
+  </b:Source>
+  <b:Source>
+    <b:Tag>Def81</b:Tag>
+    <b:SourceType>DocumentFromInternetSite</b:SourceType>
+    <b:Guid>{A72D1434-6A23-49A1-B206-52008171E5E2}</b:Guid>
+    <b:Year>1981</b:Year>
+    <b:Author>
+      <b:Author>
+        <b:Corporate>Defense Advanced Research Projects Agency</b:Corporate>
+      </b:Author>
+    </b:Author>
+    <b:Month>Septiembre</b:Month>
+    <b:URL>https://tools.ietf.org/html/rfc791#page-23</b:URL>
+    <b:ShortTitle>RFC791</b:ShortTitle>
+    <b:RefOrder>4</b:RefOrder>
+  </b:Source>
+  <b:Source>
+    <b:Tag>Ros01</b:Tag>
+    <b:SourceType>DocumentFromInternetSite</b:SourceType>
+    <b:Guid>{8DDFA9B4-B21A-490E-9572-40CC3277850C}</b:Guid>
+    <b:Author>
+      <b:Author>
+        <b:NameList>
+          <b:Person>
+            <b:Last>Rosen</b:Last>
+            <b:First>E.</b:First>
+          </b:Person>
+          <b:Person>
+            <b:Last>Viswanathan</b:Last>
+            <b:First>A.</b:First>
+          </b:Person>
+          <b:Person>
+            <b:Last>Callon</b:Last>
+            <b:First>R.</b:First>
+          </b:Person>
+        </b:NameList>
+      </b:Author>
+      <b:ProducerName>
+        <b:NameList>
+          <b:Person>
+            <b:Last>IETF</b:Last>
+          </b:Person>
+        </b:NameList>
+      </b:ProducerName>
+    </b:Author>
+    <b:Year>2001</b:Year>
+    <b:Month>Enero</b:Month>
+    <b:URL>https://tools.ietf.org/html/rfc3031#section-2</b:URL>
+    <b:ShortTitle>RFC3031</b:ShortTitle>
+    <b:RefOrder>5</b:RefOrder>
+  </b:Source>
+  <b:Source>
+    <b:Tag>Hua20</b:Tag>
+    <b:SourceType>DocumentFromInternetSite</b:SourceType>
+    <b:Guid>{F2D1A7C2-AFB5-44C4-B65D-68140570A649}</b:Guid>
+    <b:Author>
+      <b:Author>
+        <b:Corporate>Huawei</b:Corporate>
+      </b:Author>
+    </b:Author>
+    <b:Title>Support Huawei</b:Title>
+    <b:Year>2020</b:Year>
+    <b:Month>Diciembre</b:Month>
+    <b:Day>7</b:Day>
+    <b:URL>https://support.huawei.com/enterprise/en/doc/EDOC1000178173/953f01ce/overview-of-mpls</b:URL>
+    <b:ShortTitle>Configuration Guide - MPLS</b:ShortTitle>
+    <b:RefOrder>6</b:RefOrder>
+  </b:Source>
+  <b:Source>
+    <b:Tag>Mon21</b:Tag>
+    <b:SourceType>Misc</b:SourceType>
+    <b:Guid>{822B2B17-AFD7-483F-A428-0864E4758304}</b:Guid>
+    <b:Title>Comunicación Personal</b:Title>
+    <b:Year>2021</b:Year>
+    <b:Author>
+      <b:Author>
+        <b:NameList>
+          <b:Person>
+            <b:Last>Montoya </b:Last>
+            <b:First>Julian</b:First>
+          </b:Person>
+          <b:Person>
+            <b:Last>Camilo</b:Last>
+            <b:First>Perez</b:First>
+          </b:Person>
+        </b:NameList>
+      </b:Author>
+    </b:Author>
+    <b:City>Medellín</b:City>
+    <b:RefOrder>7</b:RefOrder>
+  </b:Source>
+  <b:Source>
+    <b:Tag>Lui20</b:Tag>
+    <b:SourceType>Report</b:SourceType>
+    <b:Guid>{A693AEB5-7A33-46EF-9E87-286DF69019F7}</b:Guid>
+    <b:Title>Automatización de la configuración de los servicios Carrier Ethernet e IP Next Generation (CE/IPNG) en la topología de red MPLS Huawei de Internexa Colombia</b:Title>
+    <b:Year>2020</b:Year>
+    <b:City>Medellin</b:City>
+    <b:Author>
+      <b:Author>
+        <b:NameList>
+          <b:Person>
+            <b:Last>Solarte</b:Last>
+            <b:First>Luis</b:First>
+            <b:Middle>Felipe Erazo</b:Middle>
+          </b:Person>
+        </b:NameList>
+      </b:Author>
+    </b:Author>
+    <b:RefOrder>8</b:RefOrder>
+  </b:Source>
+</b:Sources>
 </file>
 
 <file path=customXml/itemProps1.xml><?xml version="1.0" encoding="utf-8"?>
-<ds:datastoreItem xmlns:ds="http://schemas.openxmlformats.org/officeDocument/2006/customXml" ds:itemID="{1E9E1A41-77B8-40B5-BDDB-EA3F01257EC5}">
+<ds:datastoreItem xmlns:ds="http://schemas.openxmlformats.org/officeDocument/2006/customXml" ds:itemID="{E7A3004D-E882-4F96-AF2D-B69AE1ABE2D1}">
   <ds:schemaRefs>
     <ds:schemaRef ds:uri="http://schemas.openxmlformats.org/officeDocument/2006/bibliography"/>
   </ds:schemaRefs>

</xml_diff>

<commit_message>
metodologia propuesta borrador terminado
</commit_message>
<xml_diff>
--- a/Propuesta Camilo Farelo.docx
+++ b/Propuesta Camilo Farelo.docx
@@ -2484,18 +2484,8 @@
           <w:sz w:val="22"/>
           <w:szCs w:val="22"/>
         </w:rPr>
-        <w:t xml:space="preserve"> Line </w:t>
-      </w:r>
-      <w:proofErr w:type="gramStart"/>
-      <w:r>
-        <w:rPr>
-          <w:rFonts w:ascii="Century Gothic" w:hAnsi="Century Gothic" w:cs="Arial"/>
-          <w:sz w:val="22"/>
-          <w:szCs w:val="22"/>
-        </w:rPr>
-        <w:t>Interface</w:t>
-      </w:r>
-      <w:proofErr w:type="gramEnd"/>
+        <w:t xml:space="preserve"> Line Interface</w:t>
+      </w:r>
       <w:r>
         <w:rPr>
           <w:rFonts w:ascii="Century Gothic" w:hAnsi="Century Gothic" w:cs="Arial"/>
@@ -2996,6 +2986,7 @@
           <w:id w:val="1171534501"/>
           <w:citation/>
         </w:sdtPr>
+        <w:sdtEndPr/>
         <w:sdtContent>
           <w:r>
             <w:rPr>
@@ -3088,15 +3079,7 @@
           <w:sz w:val="22"/>
           <w:szCs w:val="22"/>
         </w:rPr>
-        <w:t xml:space="preserve">Las redes de telecomunicaciones son muy complejas debido a la gran cantidad de componentes que hay involucrados, por eso lo mejor </w:t>
-      </w:r>
-      <w:r>
-        <w:rPr>
-          <w:rFonts w:ascii="Century Gothic" w:hAnsi="Century Gothic" w:cs="Arial"/>
-          <w:sz w:val="22"/>
-          <w:szCs w:val="22"/>
-        </w:rPr>
-        <w:t xml:space="preserve">para simplificar la comprensión de su funcionamiento es dividirla en partes. Por tal razón, la Organización Internacional de Normas en 1983 el modelo OSI que dividía las redes en capas, cada una de estas con </w:t>
+        <w:t xml:space="preserve">Las redes de telecomunicaciones son muy complejas debido a la gran cantidad de componentes que hay involucrados, por eso lo mejor para simplificar la comprensión de su funcionamiento es dividirla en partes. Por tal razón, la Organización Internacional de Normas en 1983 el modelo OSI que dividía las redes en capas, cada una de estas con </w:t>
       </w:r>
       <w:r>
         <w:rPr>
@@ -3116,6 +3099,7 @@
           <w:id w:val="751858258"/>
           <w:citation/>
         </w:sdtPr>
+        <w:sdtEndPr/>
         <w:sdtContent>
           <w:r>
             <w:rPr>
@@ -3277,6 +3261,7 @@
           <w:id w:val="2029513453"/>
           <w:citation/>
         </w:sdtPr>
+        <w:sdtEndPr/>
         <w:sdtContent>
           <w:r>
             <w:rPr>
@@ -3360,6 +3345,7 @@
           <w:id w:val="1209843154"/>
           <w:citation/>
         </w:sdtPr>
+        <w:sdtEndPr/>
         <w:sdtContent>
           <w:r>
             <w:rPr>
@@ -3487,6 +3473,7 @@
           <w:id w:val="1852531327"/>
           <w:citation/>
         </w:sdtPr>
+        <w:sdtEndPr/>
         <w:sdtContent>
           <w:r>
             <w:rPr>
@@ -3740,6 +3727,7 @@
           <w:id w:val="1778443141"/>
           <w:citation/>
         </w:sdtPr>
+        <w:sdtEndPr/>
         <w:sdtContent>
           <w:r>
             <w:rPr>
@@ -3851,6 +3839,7 @@
           <w:id w:val="1656955258"/>
           <w:citation/>
         </w:sdtPr>
+        <w:sdtEndPr/>
         <w:sdtContent>
           <w:r>
             <w:rPr>
@@ -3953,6 +3942,7 @@
           <w:id w:val="1600978018"/>
           <w:citation/>
         </w:sdtPr>
+        <w:sdtEndPr/>
         <w:sdtContent>
           <w:r>
             <w:rPr>
@@ -4132,6 +4122,7 @@
           <w:id w:val="-817115487"/>
           <w:citation/>
         </w:sdtPr>
+        <w:sdtEndPr/>
         <w:sdtContent>
           <w:r>
             <w:rPr>
@@ -4273,6 +4264,7 @@
           <w:id w:val="-979537437"/>
           <w:citation/>
         </w:sdtPr>
+        <w:sdtEndPr/>
         <w:sdtContent>
           <w:r>
             <w:rPr>
@@ -4394,6 +4386,7 @@
           <w:id w:val="1694029870"/>
           <w:citation/>
         </w:sdtPr>
+        <w:sdtEndPr/>
         <w:sdtContent>
           <w:r>
             <w:rPr>
@@ -4465,6 +4458,7 @@
           <w:id w:val="-452710772"/>
           <w:citation/>
         </w:sdtPr>
+        <w:sdtEndPr/>
         <w:sdtContent>
           <w:r>
             <w:rPr>
@@ -4519,10 +4513,1174 @@
     </w:p>
     <w:p>
       <w:pPr>
+        <w:spacing w:after="240" w:line="320" w:lineRule="exact"/>
+        <w:jc w:val="both"/>
+        <w:rPr>
+          <w:rFonts w:ascii="Century Gothic" w:hAnsi="Century Gothic" w:cs="Arial"/>
+          <w:b/>
+          <w:sz w:val="22"/>
+          <w:szCs w:val="22"/>
+        </w:rPr>
+      </w:pPr>
+      <w:r>
+        <w:rPr>
+          <w:rFonts w:ascii="Century Gothic" w:hAnsi="Century Gothic" w:cs="Arial"/>
+          <w:b/>
+          <w:sz w:val="22"/>
+          <w:szCs w:val="22"/>
+        </w:rPr>
+        <w:lastRenderedPageBreak/>
+        <w:t>Metodología</w:t>
+      </w:r>
+    </w:p>
+    <w:tbl>
+      <w:tblPr>
+        <w:tblW w:w="8480" w:type="dxa"/>
+        <w:tblInd w:w="-5" w:type="dxa"/>
+        <w:tblCellMar>
+          <w:left w:w="70" w:type="dxa"/>
+          <w:right w:w="70" w:type="dxa"/>
+        </w:tblCellMar>
+        <w:tblLook w:val="04A0" w:firstRow="1" w:lastRow="0" w:firstColumn="1" w:lastColumn="0" w:noHBand="0" w:noVBand="1"/>
+      </w:tblPr>
+      <w:tblGrid>
+        <w:gridCol w:w="1300"/>
+        <w:gridCol w:w="7180"/>
+      </w:tblGrid>
+      <w:tr>
+        <w:trPr>
+          <w:trHeight w:val="345"/>
+        </w:trPr>
+        <w:tc>
+          <w:tcPr>
+            <w:tcW w:w="1300" w:type="dxa"/>
+            <w:vMerge w:val="restart"/>
+            <w:tcBorders>
+              <w:top w:val="single" w:sz="4" w:space="0" w:color="auto"/>
+              <w:left w:val="single" w:sz="4" w:space="0" w:color="auto"/>
+              <w:bottom w:val="single" w:sz="4" w:space="0" w:color="auto"/>
+              <w:right w:val="single" w:sz="4" w:space="0" w:color="auto"/>
+            </w:tcBorders>
+            <w:shd w:val="clear" w:color="auto" w:fill="auto"/>
+            <w:noWrap/>
+            <w:vAlign w:val="center"/>
+            <w:hideMark/>
+          </w:tcPr>
+          <w:p>
+            <w:pPr>
+              <w:jc w:val="center"/>
+              <w:rPr>
+                <w:rFonts w:ascii="Century Gothic" w:hAnsi="Century Gothic" w:cs="Calibri"/>
+                <w:b/>
+                <w:bCs/>
+                <w:color w:val="000000"/>
+                <w:lang w:val="es-CO" w:eastAsia="es-CO"/>
+              </w:rPr>
+            </w:pPr>
+            <w:r>
+              <w:rPr>
+                <w:rFonts w:ascii="Century Gothic" w:hAnsi="Century Gothic" w:cs="Calibri"/>
+                <w:b/>
+                <w:bCs/>
+                <w:color w:val="000000"/>
+              </w:rPr>
+              <w:t>Objetivo 1</w:t>
+            </w:r>
+          </w:p>
+        </w:tc>
+        <w:tc>
+          <w:tcPr>
+            <w:tcW w:w="7180" w:type="dxa"/>
+            <w:tcBorders>
+              <w:top w:val="single" w:sz="4" w:space="0" w:color="auto"/>
+              <w:left w:val="nil"/>
+              <w:bottom w:val="single" w:sz="4" w:space="0" w:color="auto"/>
+              <w:right w:val="single" w:sz="4" w:space="0" w:color="auto"/>
+            </w:tcBorders>
+            <w:shd w:val="clear" w:color="auto" w:fill="auto"/>
+            <w:noWrap/>
+            <w:vAlign w:val="bottom"/>
+            <w:hideMark/>
+          </w:tcPr>
+          <w:p>
+            <w:pPr>
+              <w:rPr>
+                <w:rFonts w:ascii="Century Gothic" w:hAnsi="Century Gothic" w:cs="Calibri"/>
+                <w:color w:val="000000"/>
+              </w:rPr>
+            </w:pPr>
+            <w:r>
+              <w:rPr>
+                <w:rFonts w:ascii="Century Gothic" w:hAnsi="Century Gothic" w:cs="Calibri"/>
+                <w:color w:val="000000"/>
+              </w:rPr>
+              <w:t xml:space="preserve">Asistir a sesiones con los compañeros de </w:t>
+            </w:r>
+            <w:r>
+              <w:rPr>
+                <w:rFonts w:ascii="Century Gothic" w:hAnsi="Century Gothic" w:cs="Calibri"/>
+                <w:color w:val="000000"/>
+              </w:rPr>
+              <w:t>configuración</w:t>
+            </w:r>
+            <w:r>
+              <w:rPr>
+                <w:rFonts w:ascii="Century Gothic" w:hAnsi="Century Gothic" w:cs="Calibri"/>
+                <w:color w:val="000000"/>
+              </w:rPr>
+              <w:t>.</w:t>
+            </w:r>
+          </w:p>
+        </w:tc>
+      </w:tr>
+      <w:tr>
+        <w:trPr>
+          <w:trHeight w:val="690"/>
+        </w:trPr>
+        <w:tc>
+          <w:tcPr>
+            <w:tcW w:w="1300" w:type="dxa"/>
+            <w:vMerge/>
+            <w:tcBorders>
+              <w:top w:val="single" w:sz="4" w:space="0" w:color="auto"/>
+              <w:left w:val="single" w:sz="4" w:space="0" w:color="auto"/>
+              <w:bottom w:val="single" w:sz="4" w:space="0" w:color="auto"/>
+              <w:right w:val="single" w:sz="4" w:space="0" w:color="auto"/>
+            </w:tcBorders>
+            <w:vAlign w:val="center"/>
+            <w:hideMark/>
+          </w:tcPr>
+          <w:p>
+            <w:pPr>
+              <w:rPr>
+                <w:rFonts w:ascii="Century Gothic" w:hAnsi="Century Gothic" w:cs="Calibri"/>
+                <w:b/>
+                <w:bCs/>
+                <w:color w:val="000000"/>
+              </w:rPr>
+            </w:pPr>
+          </w:p>
+        </w:tc>
+        <w:tc>
+          <w:tcPr>
+            <w:tcW w:w="7180" w:type="dxa"/>
+            <w:tcBorders>
+              <w:top w:val="nil"/>
+              <w:left w:val="nil"/>
+              <w:bottom w:val="single" w:sz="4" w:space="0" w:color="auto"/>
+              <w:right w:val="single" w:sz="4" w:space="0" w:color="auto"/>
+            </w:tcBorders>
+            <w:shd w:val="clear" w:color="auto" w:fill="auto"/>
+            <w:vAlign w:val="bottom"/>
+            <w:hideMark/>
+          </w:tcPr>
+          <w:p>
+            <w:pPr>
+              <w:rPr>
+                <w:rFonts w:ascii="Century Gothic" w:hAnsi="Century Gothic" w:cs="Calibri"/>
+                <w:color w:val="000000"/>
+              </w:rPr>
+            </w:pPr>
+            <w:r>
+              <w:rPr>
+                <w:rFonts w:ascii="Century Gothic" w:hAnsi="Century Gothic" w:cs="Calibri"/>
+                <w:color w:val="000000"/>
+              </w:rPr>
+              <w:t xml:space="preserve">Estudiar los conceptos y el funcionamiento de MPLS con la </w:t>
+            </w:r>
+            <w:r>
+              <w:rPr>
+                <w:rFonts w:ascii="Century Gothic" w:hAnsi="Century Gothic" w:cs="Calibri"/>
+                <w:color w:val="000000"/>
+              </w:rPr>
+              <w:br/>
+              <w:t>documentación de Huawei.</w:t>
+            </w:r>
+          </w:p>
+        </w:tc>
+      </w:tr>
+      <w:tr>
+        <w:trPr>
+          <w:trHeight w:val="690"/>
+        </w:trPr>
+        <w:tc>
+          <w:tcPr>
+            <w:tcW w:w="1300" w:type="dxa"/>
+            <w:vMerge/>
+            <w:tcBorders>
+              <w:top w:val="single" w:sz="4" w:space="0" w:color="auto"/>
+              <w:left w:val="single" w:sz="4" w:space="0" w:color="auto"/>
+              <w:bottom w:val="single" w:sz="4" w:space="0" w:color="auto"/>
+              <w:right w:val="single" w:sz="4" w:space="0" w:color="auto"/>
+            </w:tcBorders>
+            <w:vAlign w:val="center"/>
+            <w:hideMark/>
+          </w:tcPr>
+          <w:p>
+            <w:pPr>
+              <w:rPr>
+                <w:rFonts w:ascii="Century Gothic" w:hAnsi="Century Gothic" w:cs="Calibri"/>
+                <w:b/>
+                <w:bCs/>
+                <w:color w:val="000000"/>
+              </w:rPr>
+            </w:pPr>
+          </w:p>
+        </w:tc>
+        <w:tc>
+          <w:tcPr>
+            <w:tcW w:w="7180" w:type="dxa"/>
+            <w:tcBorders>
+              <w:top w:val="nil"/>
+              <w:left w:val="nil"/>
+              <w:bottom w:val="single" w:sz="4" w:space="0" w:color="auto"/>
+              <w:right w:val="single" w:sz="4" w:space="0" w:color="auto"/>
+            </w:tcBorders>
+            <w:shd w:val="clear" w:color="auto" w:fill="auto"/>
+            <w:vAlign w:val="bottom"/>
+            <w:hideMark/>
+          </w:tcPr>
+          <w:p>
+            <w:pPr>
+              <w:rPr>
+                <w:rFonts w:ascii="Century Gothic" w:hAnsi="Century Gothic" w:cs="Calibri"/>
+                <w:color w:val="000000"/>
+              </w:rPr>
+            </w:pPr>
+            <w:r>
+              <w:rPr>
+                <w:rFonts w:ascii="Century Gothic" w:hAnsi="Century Gothic" w:cs="Calibri"/>
+                <w:color w:val="000000"/>
+              </w:rPr>
+              <w:t xml:space="preserve">Estudiar conceptos </w:t>
+            </w:r>
+            <w:r>
+              <w:rPr>
+                <w:rFonts w:ascii="Century Gothic" w:hAnsi="Century Gothic" w:cs="Calibri"/>
+                <w:color w:val="000000"/>
+              </w:rPr>
+              <w:t>básicos</w:t>
+            </w:r>
+            <w:r>
+              <w:rPr>
+                <w:rFonts w:ascii="Century Gothic" w:hAnsi="Century Gothic" w:cs="Calibri"/>
+                <w:color w:val="000000"/>
+              </w:rPr>
+              <w:t xml:space="preserve"> de redes como </w:t>
+            </w:r>
+            <w:proofErr w:type="spellStart"/>
+            <w:r>
+              <w:rPr>
+                <w:rFonts w:ascii="Century Gothic" w:hAnsi="Century Gothic" w:cs="Calibri"/>
+                <w:color w:val="000000"/>
+              </w:rPr>
+              <w:t>Switching</w:t>
+            </w:r>
+            <w:proofErr w:type="spellEnd"/>
+            <w:r>
+              <w:rPr>
+                <w:rFonts w:ascii="Century Gothic" w:hAnsi="Century Gothic" w:cs="Calibri"/>
+                <w:color w:val="000000"/>
+              </w:rPr>
+              <w:t xml:space="preserve">, enrutamiento, </w:t>
+            </w:r>
+            <w:proofErr w:type="spellStart"/>
+            <w:r>
+              <w:rPr>
+                <w:rFonts w:ascii="Century Gothic" w:hAnsi="Century Gothic" w:cs="Calibri"/>
+                <w:color w:val="000000"/>
+              </w:rPr>
+              <w:t>subnetting</w:t>
+            </w:r>
+            <w:proofErr w:type="spellEnd"/>
+            <w:r>
+              <w:rPr>
+                <w:rFonts w:ascii="Century Gothic" w:hAnsi="Century Gothic" w:cs="Calibri"/>
+                <w:color w:val="000000"/>
+              </w:rPr>
+              <w:t>, entre otros.</w:t>
+            </w:r>
+          </w:p>
+        </w:tc>
+      </w:tr>
+      <w:tr>
+        <w:trPr>
+          <w:trHeight w:val="1035"/>
+        </w:trPr>
+        <w:tc>
+          <w:tcPr>
+            <w:tcW w:w="1300" w:type="dxa"/>
+            <w:vMerge/>
+            <w:tcBorders>
+              <w:top w:val="single" w:sz="4" w:space="0" w:color="auto"/>
+              <w:left w:val="single" w:sz="4" w:space="0" w:color="auto"/>
+              <w:bottom w:val="single" w:sz="4" w:space="0" w:color="auto"/>
+              <w:right w:val="single" w:sz="4" w:space="0" w:color="auto"/>
+            </w:tcBorders>
+            <w:vAlign w:val="center"/>
+            <w:hideMark/>
+          </w:tcPr>
+          <w:p>
+            <w:pPr>
+              <w:rPr>
+                <w:rFonts w:ascii="Century Gothic" w:hAnsi="Century Gothic" w:cs="Calibri"/>
+                <w:b/>
+                <w:bCs/>
+                <w:color w:val="000000"/>
+              </w:rPr>
+            </w:pPr>
+          </w:p>
+        </w:tc>
+        <w:tc>
+          <w:tcPr>
+            <w:tcW w:w="7180" w:type="dxa"/>
+            <w:tcBorders>
+              <w:top w:val="nil"/>
+              <w:left w:val="nil"/>
+              <w:bottom w:val="single" w:sz="4" w:space="0" w:color="auto"/>
+              <w:right w:val="single" w:sz="4" w:space="0" w:color="auto"/>
+            </w:tcBorders>
+            <w:shd w:val="clear" w:color="auto" w:fill="auto"/>
+            <w:vAlign w:val="bottom"/>
+            <w:hideMark/>
+          </w:tcPr>
+          <w:p>
+            <w:pPr>
+              <w:rPr>
+                <w:rFonts w:ascii="Century Gothic" w:hAnsi="Century Gothic" w:cs="Calibri"/>
+                <w:color w:val="000000"/>
+              </w:rPr>
+            </w:pPr>
+            <w:r>
+              <w:rPr>
+                <w:rFonts w:ascii="Century Gothic" w:hAnsi="Century Gothic" w:cs="Calibri"/>
+                <w:color w:val="000000"/>
+              </w:rPr>
+              <w:t>Crear sesiones remotas con los nodos de la topología para conocer la configuración de los servicios IPNG y Carrier Ethernet.</w:t>
+            </w:r>
+          </w:p>
+        </w:tc>
+      </w:tr>
+    </w:tbl>
+    <w:p>
+      <w:pPr>
+        <w:spacing w:before="240" w:line="320" w:lineRule="exact"/>
+        <w:jc w:val="both"/>
+        <w:rPr>
+          <w:rFonts w:ascii="Century Gothic" w:hAnsi="Century Gothic" w:cs="Arial"/>
+          <w:sz w:val="22"/>
+          <w:szCs w:val="22"/>
+        </w:rPr>
+      </w:pPr>
+      <w:r>
+        <w:rPr>
+          <w:rFonts w:ascii="Century Gothic" w:hAnsi="Century Gothic" w:cs="Arial"/>
+          <w:sz w:val="22"/>
+          <w:szCs w:val="22"/>
+        </w:rPr>
+        <w:t xml:space="preserve"> </w:t>
+      </w:r>
+    </w:p>
+    <w:tbl>
+      <w:tblPr>
+        <w:tblW w:w="8480" w:type="dxa"/>
+        <w:tblCellMar>
+          <w:left w:w="70" w:type="dxa"/>
+          <w:right w:w="70" w:type="dxa"/>
+        </w:tblCellMar>
+        <w:tblLook w:val="04A0" w:firstRow="1" w:lastRow="0" w:firstColumn="1" w:lastColumn="0" w:noHBand="0" w:noVBand="1"/>
+      </w:tblPr>
+      <w:tblGrid>
+        <w:gridCol w:w="1300"/>
+        <w:gridCol w:w="7180"/>
+      </w:tblGrid>
+      <w:tr>
+        <w:trPr>
+          <w:trHeight w:val="690"/>
+        </w:trPr>
+        <w:tc>
+          <w:tcPr>
+            <w:tcW w:w="1300" w:type="dxa"/>
+            <w:vMerge w:val="restart"/>
+            <w:tcBorders>
+              <w:top w:val="single" w:sz="4" w:space="0" w:color="auto"/>
+              <w:left w:val="single" w:sz="4" w:space="0" w:color="auto"/>
+              <w:bottom w:val="single" w:sz="4" w:space="0" w:color="auto"/>
+              <w:right w:val="single" w:sz="4" w:space="0" w:color="auto"/>
+            </w:tcBorders>
+            <w:shd w:val="clear" w:color="auto" w:fill="auto"/>
+            <w:noWrap/>
+            <w:vAlign w:val="center"/>
+            <w:hideMark/>
+          </w:tcPr>
+          <w:p>
+            <w:pPr>
+              <w:jc w:val="center"/>
+              <w:rPr>
+                <w:rFonts w:ascii="Century Gothic" w:hAnsi="Century Gothic" w:cs="Calibri"/>
+                <w:b/>
+                <w:bCs/>
+                <w:color w:val="000000"/>
+                <w:lang w:val="es-CO" w:eastAsia="es-CO"/>
+              </w:rPr>
+            </w:pPr>
+            <w:r>
+              <w:rPr>
+                <w:rFonts w:ascii="Century Gothic" w:hAnsi="Century Gothic" w:cs="Calibri"/>
+                <w:b/>
+                <w:bCs/>
+                <w:color w:val="000000"/>
+              </w:rPr>
+              <w:t>Objetivo 2</w:t>
+            </w:r>
+          </w:p>
+        </w:tc>
+        <w:tc>
+          <w:tcPr>
+            <w:tcW w:w="7180" w:type="dxa"/>
+            <w:tcBorders>
+              <w:top w:val="single" w:sz="4" w:space="0" w:color="auto"/>
+              <w:left w:val="nil"/>
+              <w:bottom w:val="single" w:sz="4" w:space="0" w:color="auto"/>
+              <w:right w:val="single" w:sz="4" w:space="0" w:color="auto"/>
+            </w:tcBorders>
+            <w:shd w:val="clear" w:color="auto" w:fill="auto"/>
+            <w:vAlign w:val="bottom"/>
+            <w:hideMark/>
+          </w:tcPr>
+          <w:p>
+            <w:pPr>
+              <w:rPr>
+                <w:rFonts w:ascii="Century Gothic" w:hAnsi="Century Gothic" w:cs="Calibri"/>
+                <w:color w:val="000000"/>
+              </w:rPr>
+            </w:pPr>
+            <w:r>
+              <w:rPr>
+                <w:rFonts w:ascii="Century Gothic" w:hAnsi="Century Gothic" w:cs="Calibri"/>
+                <w:color w:val="000000"/>
+              </w:rPr>
+              <w:t>Leer detenidamente la primera versión del código para</w:t>
+            </w:r>
+            <w:r>
+              <w:rPr>
+                <w:rFonts w:ascii="Century Gothic" w:hAnsi="Century Gothic" w:cs="Calibri"/>
+                <w:color w:val="000000"/>
+              </w:rPr>
+              <w:br/>
+              <w:t>entender la lógica de su funcionamiento.</w:t>
+            </w:r>
+          </w:p>
+        </w:tc>
+      </w:tr>
+      <w:tr>
+        <w:trPr>
+          <w:trHeight w:val="690"/>
+        </w:trPr>
+        <w:tc>
+          <w:tcPr>
+            <w:tcW w:w="1300" w:type="dxa"/>
+            <w:vMerge/>
+            <w:tcBorders>
+              <w:top w:val="single" w:sz="4" w:space="0" w:color="auto"/>
+              <w:left w:val="single" w:sz="4" w:space="0" w:color="auto"/>
+              <w:bottom w:val="single" w:sz="4" w:space="0" w:color="auto"/>
+              <w:right w:val="single" w:sz="4" w:space="0" w:color="auto"/>
+            </w:tcBorders>
+            <w:vAlign w:val="center"/>
+            <w:hideMark/>
+          </w:tcPr>
+          <w:p>
+            <w:pPr>
+              <w:rPr>
+                <w:rFonts w:ascii="Century Gothic" w:hAnsi="Century Gothic" w:cs="Calibri"/>
+                <w:b/>
+                <w:bCs/>
+                <w:color w:val="000000"/>
+              </w:rPr>
+            </w:pPr>
+          </w:p>
+        </w:tc>
+        <w:tc>
+          <w:tcPr>
+            <w:tcW w:w="7180" w:type="dxa"/>
+            <w:tcBorders>
+              <w:top w:val="nil"/>
+              <w:left w:val="nil"/>
+              <w:bottom w:val="single" w:sz="4" w:space="0" w:color="auto"/>
+              <w:right w:val="single" w:sz="4" w:space="0" w:color="auto"/>
+            </w:tcBorders>
+            <w:shd w:val="clear" w:color="auto" w:fill="auto"/>
+            <w:vAlign w:val="bottom"/>
+            <w:hideMark/>
+          </w:tcPr>
+          <w:p>
+            <w:pPr>
+              <w:rPr>
+                <w:rFonts w:ascii="Century Gothic" w:hAnsi="Century Gothic" w:cs="Calibri"/>
+                <w:color w:val="000000"/>
+              </w:rPr>
+            </w:pPr>
+            <w:r>
+              <w:rPr>
+                <w:rFonts w:ascii="Century Gothic" w:hAnsi="Century Gothic" w:cs="Calibri"/>
+                <w:color w:val="000000"/>
+              </w:rPr>
+              <w:t xml:space="preserve">Saber diferenciar entre un servicio punto a punto de uno </w:t>
+            </w:r>
+            <w:r>
+              <w:rPr>
+                <w:rFonts w:ascii="Century Gothic" w:hAnsi="Century Gothic" w:cs="Calibri"/>
+                <w:color w:val="000000"/>
+              </w:rPr>
+              <w:br/>
+              <w:t>multipunto en la configuración de los equipos.</w:t>
+            </w:r>
+          </w:p>
+        </w:tc>
+      </w:tr>
+      <w:tr>
+        <w:trPr>
+          <w:trHeight w:val="675"/>
+        </w:trPr>
+        <w:tc>
+          <w:tcPr>
+            <w:tcW w:w="1300" w:type="dxa"/>
+            <w:vMerge/>
+            <w:tcBorders>
+              <w:top w:val="single" w:sz="4" w:space="0" w:color="auto"/>
+              <w:left w:val="single" w:sz="4" w:space="0" w:color="auto"/>
+              <w:bottom w:val="single" w:sz="4" w:space="0" w:color="auto"/>
+              <w:right w:val="single" w:sz="4" w:space="0" w:color="auto"/>
+            </w:tcBorders>
+            <w:vAlign w:val="center"/>
+            <w:hideMark/>
+          </w:tcPr>
+          <w:p>
+            <w:pPr>
+              <w:rPr>
+                <w:rFonts w:ascii="Century Gothic" w:hAnsi="Century Gothic" w:cs="Calibri"/>
+                <w:b/>
+                <w:bCs/>
+                <w:color w:val="000000"/>
+              </w:rPr>
+            </w:pPr>
+          </w:p>
+        </w:tc>
+        <w:tc>
+          <w:tcPr>
+            <w:tcW w:w="7180" w:type="dxa"/>
+            <w:tcBorders>
+              <w:top w:val="nil"/>
+              <w:left w:val="nil"/>
+              <w:bottom w:val="single" w:sz="4" w:space="0" w:color="auto"/>
+              <w:right w:val="single" w:sz="4" w:space="0" w:color="auto"/>
+            </w:tcBorders>
+            <w:shd w:val="clear" w:color="auto" w:fill="auto"/>
+            <w:vAlign w:val="bottom"/>
+            <w:hideMark/>
+          </w:tcPr>
+          <w:p>
+            <w:pPr>
+              <w:rPr>
+                <w:rFonts w:ascii="Century Gothic" w:hAnsi="Century Gothic" w:cs="Calibri"/>
+                <w:color w:val="000000"/>
+              </w:rPr>
+            </w:pPr>
+            <w:r>
+              <w:rPr>
+                <w:rFonts w:ascii="Century Gothic" w:hAnsi="Century Gothic" w:cs="Calibri"/>
+                <w:color w:val="000000"/>
+              </w:rPr>
+              <w:t>Aprender comandos básicos para configuración de equipos</w:t>
+            </w:r>
+            <w:r>
+              <w:rPr>
+                <w:rFonts w:ascii="Century Gothic" w:hAnsi="Century Gothic" w:cs="Calibri"/>
+                <w:color w:val="000000"/>
+              </w:rPr>
+              <w:t xml:space="preserve"> </w:t>
+            </w:r>
+            <w:r>
+              <w:rPr>
+                <w:rFonts w:ascii="Century Gothic" w:hAnsi="Century Gothic" w:cs="Calibri"/>
+                <w:color w:val="000000"/>
+              </w:rPr>
+              <w:t>Huawei.</w:t>
+            </w:r>
+          </w:p>
+        </w:tc>
+      </w:tr>
+      <w:tr>
+        <w:trPr>
+          <w:trHeight w:val="720"/>
+        </w:trPr>
+        <w:tc>
+          <w:tcPr>
+            <w:tcW w:w="1300" w:type="dxa"/>
+            <w:vMerge/>
+            <w:tcBorders>
+              <w:top w:val="single" w:sz="4" w:space="0" w:color="auto"/>
+              <w:left w:val="single" w:sz="4" w:space="0" w:color="auto"/>
+              <w:bottom w:val="single" w:sz="4" w:space="0" w:color="auto"/>
+              <w:right w:val="single" w:sz="4" w:space="0" w:color="auto"/>
+            </w:tcBorders>
+            <w:vAlign w:val="center"/>
+            <w:hideMark/>
+          </w:tcPr>
+          <w:p>
+            <w:pPr>
+              <w:rPr>
+                <w:rFonts w:ascii="Century Gothic" w:hAnsi="Century Gothic" w:cs="Calibri"/>
+                <w:b/>
+                <w:bCs/>
+                <w:color w:val="000000"/>
+              </w:rPr>
+            </w:pPr>
+          </w:p>
+        </w:tc>
+        <w:tc>
+          <w:tcPr>
+            <w:tcW w:w="7180" w:type="dxa"/>
+            <w:tcBorders>
+              <w:top w:val="nil"/>
+              <w:left w:val="nil"/>
+              <w:bottom w:val="single" w:sz="4" w:space="0" w:color="auto"/>
+              <w:right w:val="single" w:sz="4" w:space="0" w:color="auto"/>
+            </w:tcBorders>
+            <w:shd w:val="clear" w:color="auto" w:fill="auto"/>
+            <w:vAlign w:val="bottom"/>
+            <w:hideMark/>
+          </w:tcPr>
+          <w:p>
+            <w:pPr>
+              <w:rPr>
+                <w:rFonts w:ascii="Century Gothic" w:hAnsi="Century Gothic" w:cs="Calibri"/>
+                <w:color w:val="000000"/>
+              </w:rPr>
+            </w:pPr>
+            <w:r>
+              <w:rPr>
+                <w:rFonts w:ascii="Century Gothic" w:hAnsi="Century Gothic" w:cs="Calibri"/>
+                <w:color w:val="000000"/>
+              </w:rPr>
+              <w:t>Conocer el funcionamiento de los diferentes tipos de enlaces</w:t>
+            </w:r>
+            <w:r>
+              <w:rPr>
+                <w:rFonts w:ascii="Century Gothic" w:hAnsi="Century Gothic" w:cs="Calibri"/>
+                <w:color w:val="000000"/>
+              </w:rPr>
+              <w:t xml:space="preserve"> </w:t>
+            </w:r>
+            <w:r>
+              <w:rPr>
+                <w:rFonts w:ascii="Century Gothic" w:hAnsi="Century Gothic" w:cs="Calibri"/>
+                <w:color w:val="000000"/>
+              </w:rPr>
+              <w:t>ofrecidos por la compañía a sus clientes.</w:t>
+            </w:r>
+          </w:p>
+        </w:tc>
+      </w:tr>
+    </w:tbl>
+    <w:p>
+      <w:pPr>
+        <w:spacing w:before="240" w:line="320" w:lineRule="exact"/>
+        <w:jc w:val="both"/>
+        <w:rPr>
+          <w:rFonts w:ascii="Century Gothic" w:hAnsi="Century Gothic" w:cs="Arial"/>
+          <w:sz w:val="22"/>
+          <w:szCs w:val="22"/>
+        </w:rPr>
+      </w:pPr>
+    </w:p>
+    <w:tbl>
+      <w:tblPr>
+        <w:tblW w:w="8480" w:type="dxa"/>
+        <w:tblCellMar>
+          <w:left w:w="70" w:type="dxa"/>
+          <w:right w:w="70" w:type="dxa"/>
+        </w:tblCellMar>
+        <w:tblLook w:val="04A0" w:firstRow="1" w:lastRow="0" w:firstColumn="1" w:lastColumn="0" w:noHBand="0" w:noVBand="1"/>
+      </w:tblPr>
+      <w:tblGrid>
+        <w:gridCol w:w="1300"/>
+        <w:gridCol w:w="7180"/>
+      </w:tblGrid>
+      <w:tr>
+        <w:trPr>
+          <w:trHeight w:val="690"/>
+        </w:trPr>
+        <w:tc>
+          <w:tcPr>
+            <w:tcW w:w="1300" w:type="dxa"/>
+            <w:vMerge w:val="restart"/>
+            <w:tcBorders>
+              <w:top w:val="single" w:sz="4" w:space="0" w:color="auto"/>
+              <w:left w:val="single" w:sz="4" w:space="0" w:color="auto"/>
+              <w:bottom w:val="single" w:sz="4" w:space="0" w:color="auto"/>
+              <w:right w:val="single" w:sz="4" w:space="0" w:color="auto"/>
+            </w:tcBorders>
+            <w:shd w:val="clear" w:color="auto" w:fill="auto"/>
+            <w:noWrap/>
+            <w:vAlign w:val="center"/>
+            <w:hideMark/>
+          </w:tcPr>
+          <w:p>
+            <w:pPr>
+              <w:jc w:val="center"/>
+              <w:rPr>
+                <w:rFonts w:ascii="Century Gothic" w:hAnsi="Century Gothic" w:cs="Calibri"/>
+                <w:b/>
+                <w:bCs/>
+                <w:color w:val="000000"/>
+                <w:lang w:val="es-CO" w:eastAsia="es-CO"/>
+              </w:rPr>
+            </w:pPr>
+            <w:r>
+              <w:rPr>
+                <w:rFonts w:ascii="Century Gothic" w:hAnsi="Century Gothic" w:cs="Calibri"/>
+                <w:b/>
+                <w:bCs/>
+                <w:color w:val="000000"/>
+              </w:rPr>
+              <w:t>Objetivo 3</w:t>
+            </w:r>
+          </w:p>
+        </w:tc>
+        <w:tc>
+          <w:tcPr>
+            <w:tcW w:w="7180" w:type="dxa"/>
+            <w:tcBorders>
+              <w:top w:val="single" w:sz="4" w:space="0" w:color="auto"/>
+              <w:left w:val="nil"/>
+              <w:bottom w:val="single" w:sz="4" w:space="0" w:color="auto"/>
+              <w:right w:val="single" w:sz="4" w:space="0" w:color="auto"/>
+            </w:tcBorders>
+            <w:shd w:val="clear" w:color="auto" w:fill="auto"/>
+            <w:vAlign w:val="bottom"/>
+            <w:hideMark/>
+          </w:tcPr>
+          <w:p>
+            <w:pPr>
+              <w:rPr>
+                <w:rFonts w:ascii="Century Gothic" w:hAnsi="Century Gothic" w:cs="Calibri"/>
+                <w:color w:val="000000"/>
+              </w:rPr>
+            </w:pPr>
+            <w:r>
+              <w:rPr>
+                <w:rFonts w:ascii="Century Gothic" w:hAnsi="Century Gothic" w:cs="Calibri"/>
+                <w:color w:val="000000"/>
+              </w:rPr>
+              <w:t xml:space="preserve">Realizar las modificaciones en el código para que la </w:t>
+            </w:r>
+            <w:r>
+              <w:rPr>
+                <w:rFonts w:ascii="Century Gothic" w:hAnsi="Century Gothic" w:cs="Calibri"/>
+                <w:color w:val="000000"/>
+              </w:rPr>
+              <w:br/>
+              <w:t>configuración resultante sea como lo requiere la empresa.</w:t>
+            </w:r>
+          </w:p>
+        </w:tc>
+      </w:tr>
+      <w:tr>
+        <w:trPr>
+          <w:trHeight w:val="675"/>
+        </w:trPr>
+        <w:tc>
+          <w:tcPr>
+            <w:tcW w:w="1300" w:type="dxa"/>
+            <w:vMerge/>
+            <w:tcBorders>
+              <w:top w:val="single" w:sz="4" w:space="0" w:color="auto"/>
+              <w:left w:val="single" w:sz="4" w:space="0" w:color="auto"/>
+              <w:bottom w:val="single" w:sz="4" w:space="0" w:color="auto"/>
+              <w:right w:val="single" w:sz="4" w:space="0" w:color="auto"/>
+            </w:tcBorders>
+            <w:vAlign w:val="center"/>
+            <w:hideMark/>
+          </w:tcPr>
+          <w:p>
+            <w:pPr>
+              <w:rPr>
+                <w:rFonts w:ascii="Century Gothic" w:hAnsi="Century Gothic" w:cs="Calibri"/>
+                <w:b/>
+                <w:bCs/>
+                <w:color w:val="000000"/>
+              </w:rPr>
+            </w:pPr>
+          </w:p>
+        </w:tc>
+        <w:tc>
+          <w:tcPr>
+            <w:tcW w:w="7180" w:type="dxa"/>
+            <w:tcBorders>
+              <w:top w:val="nil"/>
+              <w:left w:val="nil"/>
+              <w:bottom w:val="single" w:sz="4" w:space="0" w:color="auto"/>
+              <w:right w:val="single" w:sz="4" w:space="0" w:color="auto"/>
+            </w:tcBorders>
+            <w:shd w:val="clear" w:color="auto" w:fill="auto"/>
+            <w:vAlign w:val="bottom"/>
+            <w:hideMark/>
+          </w:tcPr>
+          <w:p>
+            <w:pPr>
+              <w:rPr>
+                <w:rFonts w:ascii="Century Gothic" w:hAnsi="Century Gothic" w:cs="Calibri"/>
+                <w:color w:val="000000"/>
+              </w:rPr>
+            </w:pPr>
+            <w:r>
+              <w:rPr>
+                <w:rFonts w:ascii="Century Gothic" w:hAnsi="Century Gothic" w:cs="Calibri"/>
+                <w:color w:val="000000"/>
+              </w:rPr>
+              <w:t>Agregar modificaciones que aporten a las buenas prácticas</w:t>
+            </w:r>
+            <w:r>
+              <w:rPr>
+                <w:rFonts w:ascii="Century Gothic" w:hAnsi="Century Gothic" w:cs="Calibri"/>
+                <w:color w:val="000000"/>
+              </w:rPr>
+              <w:t xml:space="preserve"> </w:t>
+            </w:r>
+            <w:r>
+              <w:rPr>
+                <w:rFonts w:ascii="Century Gothic" w:hAnsi="Century Gothic" w:cs="Calibri"/>
+                <w:color w:val="000000"/>
+              </w:rPr>
+              <w:t>de seguridad.</w:t>
+            </w:r>
+          </w:p>
+        </w:tc>
+      </w:tr>
+      <w:tr>
+        <w:trPr>
+          <w:trHeight w:val="675"/>
+        </w:trPr>
+        <w:tc>
+          <w:tcPr>
+            <w:tcW w:w="1300" w:type="dxa"/>
+            <w:vMerge/>
+            <w:tcBorders>
+              <w:top w:val="single" w:sz="4" w:space="0" w:color="auto"/>
+              <w:left w:val="single" w:sz="4" w:space="0" w:color="auto"/>
+              <w:bottom w:val="single" w:sz="4" w:space="0" w:color="auto"/>
+              <w:right w:val="single" w:sz="4" w:space="0" w:color="auto"/>
+            </w:tcBorders>
+            <w:vAlign w:val="center"/>
+            <w:hideMark/>
+          </w:tcPr>
+          <w:p>
+            <w:pPr>
+              <w:rPr>
+                <w:rFonts w:ascii="Century Gothic" w:hAnsi="Century Gothic" w:cs="Calibri"/>
+                <w:b/>
+                <w:bCs/>
+                <w:color w:val="000000"/>
+              </w:rPr>
+            </w:pPr>
+          </w:p>
+        </w:tc>
+        <w:tc>
+          <w:tcPr>
+            <w:tcW w:w="7180" w:type="dxa"/>
+            <w:tcBorders>
+              <w:top w:val="nil"/>
+              <w:left w:val="nil"/>
+              <w:bottom w:val="single" w:sz="4" w:space="0" w:color="auto"/>
+              <w:right w:val="single" w:sz="4" w:space="0" w:color="auto"/>
+            </w:tcBorders>
+            <w:shd w:val="clear" w:color="auto" w:fill="auto"/>
+            <w:vAlign w:val="bottom"/>
+            <w:hideMark/>
+          </w:tcPr>
+          <w:p>
+            <w:pPr>
+              <w:rPr>
+                <w:rFonts w:ascii="Century Gothic" w:hAnsi="Century Gothic" w:cs="Calibri"/>
+                <w:color w:val="000000"/>
+              </w:rPr>
+            </w:pPr>
+            <w:r>
+              <w:rPr>
+                <w:rFonts w:ascii="Century Gothic" w:hAnsi="Century Gothic" w:cs="Calibri"/>
+                <w:color w:val="000000"/>
+              </w:rPr>
+              <w:t>Mostrar los cambios realizados a los configuradores para que</w:t>
+            </w:r>
+            <w:r>
+              <w:rPr>
+                <w:rFonts w:ascii="Century Gothic" w:hAnsi="Century Gothic" w:cs="Calibri"/>
+                <w:color w:val="000000"/>
+              </w:rPr>
+              <w:t xml:space="preserve"> </w:t>
+            </w:r>
+            <w:r>
+              <w:rPr>
+                <w:rFonts w:ascii="Century Gothic" w:hAnsi="Century Gothic" w:cs="Calibri"/>
+                <w:color w:val="000000"/>
+              </w:rPr>
+              <w:t>den una aprobación o hagan una retroalimentación.</w:t>
+            </w:r>
+          </w:p>
+        </w:tc>
+      </w:tr>
+      <w:tr>
+        <w:trPr>
+          <w:trHeight w:val="690"/>
+        </w:trPr>
+        <w:tc>
+          <w:tcPr>
+            <w:tcW w:w="1300" w:type="dxa"/>
+            <w:vMerge/>
+            <w:tcBorders>
+              <w:top w:val="single" w:sz="4" w:space="0" w:color="auto"/>
+              <w:left w:val="single" w:sz="4" w:space="0" w:color="auto"/>
+              <w:bottom w:val="single" w:sz="4" w:space="0" w:color="auto"/>
+              <w:right w:val="single" w:sz="4" w:space="0" w:color="auto"/>
+            </w:tcBorders>
+            <w:vAlign w:val="center"/>
+            <w:hideMark/>
+          </w:tcPr>
+          <w:p>
+            <w:pPr>
+              <w:rPr>
+                <w:rFonts w:ascii="Century Gothic" w:hAnsi="Century Gothic" w:cs="Calibri"/>
+                <w:b/>
+                <w:bCs/>
+                <w:color w:val="000000"/>
+              </w:rPr>
+            </w:pPr>
+          </w:p>
+        </w:tc>
+        <w:tc>
+          <w:tcPr>
+            <w:tcW w:w="7180" w:type="dxa"/>
+            <w:tcBorders>
+              <w:top w:val="nil"/>
+              <w:left w:val="nil"/>
+              <w:bottom w:val="single" w:sz="4" w:space="0" w:color="auto"/>
+              <w:right w:val="single" w:sz="4" w:space="0" w:color="auto"/>
+            </w:tcBorders>
+            <w:shd w:val="clear" w:color="auto" w:fill="auto"/>
+            <w:vAlign w:val="bottom"/>
+            <w:hideMark/>
+          </w:tcPr>
+          <w:p>
+            <w:pPr>
+              <w:rPr>
+                <w:rFonts w:ascii="Century Gothic" w:hAnsi="Century Gothic" w:cs="Calibri"/>
+                <w:color w:val="000000"/>
+              </w:rPr>
+            </w:pPr>
+            <w:r>
+              <w:rPr>
+                <w:rFonts w:ascii="Century Gothic" w:hAnsi="Century Gothic" w:cs="Calibri"/>
+                <w:color w:val="000000"/>
+              </w:rPr>
+              <w:t xml:space="preserve">Estar atento a cualquier requerimiento adicional que surja </w:t>
+            </w:r>
+            <w:r>
+              <w:rPr>
+                <w:rFonts w:ascii="Century Gothic" w:hAnsi="Century Gothic" w:cs="Calibri"/>
+                <w:color w:val="000000"/>
+              </w:rPr>
+              <w:br/>
+              <w:t>por parte de la empresa.</w:t>
+            </w:r>
+          </w:p>
+        </w:tc>
+      </w:tr>
+    </w:tbl>
+    <w:p>
+      <w:pPr>
+        <w:spacing w:before="240" w:line="320" w:lineRule="exact"/>
+        <w:jc w:val="both"/>
+        <w:rPr>
+          <w:rFonts w:ascii="Century Gothic" w:hAnsi="Century Gothic" w:cs="Arial"/>
+          <w:sz w:val="22"/>
+          <w:szCs w:val="22"/>
+        </w:rPr>
+      </w:pPr>
+    </w:p>
+    <w:tbl>
+      <w:tblPr>
+        <w:tblW w:w="8480" w:type="dxa"/>
+        <w:tblCellMar>
+          <w:left w:w="70" w:type="dxa"/>
+          <w:right w:w="70" w:type="dxa"/>
+        </w:tblCellMar>
+        <w:tblLook w:val="04A0" w:firstRow="1" w:lastRow="0" w:firstColumn="1" w:lastColumn="0" w:noHBand="0" w:noVBand="1"/>
+      </w:tblPr>
+      <w:tblGrid>
+        <w:gridCol w:w="1300"/>
+        <w:gridCol w:w="7180"/>
+      </w:tblGrid>
+      <w:tr>
+        <w:trPr>
+          <w:trHeight w:val="690"/>
+        </w:trPr>
+        <w:tc>
+          <w:tcPr>
+            <w:tcW w:w="1300" w:type="dxa"/>
+            <w:vMerge w:val="restart"/>
+            <w:tcBorders>
+              <w:top w:val="single" w:sz="4" w:space="0" w:color="auto"/>
+              <w:left w:val="single" w:sz="4" w:space="0" w:color="auto"/>
+              <w:bottom w:val="single" w:sz="4" w:space="0" w:color="auto"/>
+              <w:right w:val="single" w:sz="4" w:space="0" w:color="auto"/>
+            </w:tcBorders>
+            <w:shd w:val="clear" w:color="auto" w:fill="auto"/>
+            <w:noWrap/>
+            <w:vAlign w:val="center"/>
+            <w:hideMark/>
+          </w:tcPr>
+          <w:p>
+            <w:pPr>
+              <w:jc w:val="center"/>
+              <w:rPr>
+                <w:rFonts w:ascii="Century Gothic" w:hAnsi="Century Gothic" w:cs="Calibri"/>
+                <w:b/>
+                <w:bCs/>
+                <w:color w:val="000000"/>
+                <w:lang w:val="es-CO" w:eastAsia="es-CO"/>
+              </w:rPr>
+            </w:pPr>
+            <w:r>
+              <w:rPr>
+                <w:rFonts w:ascii="Century Gothic" w:hAnsi="Century Gothic" w:cs="Calibri"/>
+                <w:b/>
+                <w:bCs/>
+                <w:color w:val="000000"/>
+              </w:rPr>
+              <w:t>Objetivo 4</w:t>
+            </w:r>
+          </w:p>
+        </w:tc>
+        <w:tc>
+          <w:tcPr>
+            <w:tcW w:w="7180" w:type="dxa"/>
+            <w:tcBorders>
+              <w:top w:val="single" w:sz="4" w:space="0" w:color="auto"/>
+              <w:left w:val="nil"/>
+              <w:bottom w:val="single" w:sz="4" w:space="0" w:color="auto"/>
+              <w:right w:val="single" w:sz="4" w:space="0" w:color="auto"/>
+            </w:tcBorders>
+            <w:shd w:val="clear" w:color="auto" w:fill="auto"/>
+            <w:vAlign w:val="bottom"/>
+            <w:hideMark/>
+          </w:tcPr>
+          <w:p>
+            <w:pPr>
+              <w:rPr>
+                <w:rFonts w:ascii="Century Gothic" w:hAnsi="Century Gothic" w:cs="Calibri"/>
+                <w:color w:val="000000"/>
+              </w:rPr>
+            </w:pPr>
+            <w:r>
+              <w:rPr>
+                <w:rFonts w:ascii="Century Gothic" w:hAnsi="Century Gothic" w:cs="Calibri"/>
+                <w:color w:val="000000"/>
+              </w:rPr>
+              <w:t xml:space="preserve">Realizar pruebas del funcionamiento del programa en un </w:t>
+            </w:r>
+            <w:r>
+              <w:rPr>
+                <w:rFonts w:ascii="Century Gothic" w:hAnsi="Century Gothic" w:cs="Calibri"/>
+                <w:color w:val="000000"/>
+              </w:rPr>
+              <w:br/>
+              <w:t>entorno controlado por el personal de configuración.</w:t>
+            </w:r>
+          </w:p>
+        </w:tc>
+      </w:tr>
+      <w:tr>
+        <w:trPr>
+          <w:trHeight w:val="690"/>
+        </w:trPr>
+        <w:tc>
+          <w:tcPr>
+            <w:tcW w:w="1300" w:type="dxa"/>
+            <w:vMerge/>
+            <w:tcBorders>
+              <w:top w:val="single" w:sz="4" w:space="0" w:color="auto"/>
+              <w:left w:val="single" w:sz="4" w:space="0" w:color="auto"/>
+              <w:bottom w:val="single" w:sz="4" w:space="0" w:color="auto"/>
+              <w:right w:val="single" w:sz="4" w:space="0" w:color="auto"/>
+            </w:tcBorders>
+            <w:vAlign w:val="center"/>
+            <w:hideMark/>
+          </w:tcPr>
+          <w:p>
+            <w:pPr>
+              <w:rPr>
+                <w:rFonts w:ascii="Century Gothic" w:hAnsi="Century Gothic" w:cs="Calibri"/>
+                <w:b/>
+                <w:bCs/>
+                <w:color w:val="000000"/>
+              </w:rPr>
+            </w:pPr>
+          </w:p>
+        </w:tc>
+        <w:tc>
+          <w:tcPr>
+            <w:tcW w:w="7180" w:type="dxa"/>
+            <w:tcBorders>
+              <w:top w:val="nil"/>
+              <w:left w:val="nil"/>
+              <w:bottom w:val="single" w:sz="4" w:space="0" w:color="auto"/>
+              <w:right w:val="single" w:sz="4" w:space="0" w:color="auto"/>
+            </w:tcBorders>
+            <w:shd w:val="clear" w:color="auto" w:fill="auto"/>
+            <w:vAlign w:val="bottom"/>
+            <w:hideMark/>
+          </w:tcPr>
+          <w:p>
+            <w:pPr>
+              <w:rPr>
+                <w:rFonts w:ascii="Century Gothic" w:hAnsi="Century Gothic" w:cs="Calibri"/>
+                <w:color w:val="000000"/>
+              </w:rPr>
+            </w:pPr>
+            <w:r>
+              <w:rPr>
+                <w:rFonts w:ascii="Century Gothic" w:hAnsi="Century Gothic" w:cs="Calibri"/>
+                <w:color w:val="000000"/>
+              </w:rPr>
+              <w:t>Tomar los datos del tiempo de configuración que requiere una</w:t>
+            </w:r>
+            <w:r>
+              <w:rPr>
+                <w:rFonts w:ascii="Century Gothic" w:hAnsi="Century Gothic" w:cs="Calibri"/>
+                <w:color w:val="000000"/>
+              </w:rPr>
+              <w:t xml:space="preserve"> </w:t>
+            </w:r>
+            <w:r>
+              <w:rPr>
+                <w:rFonts w:ascii="Century Gothic" w:hAnsi="Century Gothic" w:cs="Calibri"/>
+                <w:color w:val="000000"/>
+              </w:rPr>
+              <w:t>configuración manual con respecto al automático.</w:t>
+            </w:r>
+          </w:p>
+        </w:tc>
+      </w:tr>
+    </w:tbl>
+    <w:p>
+      <w:pPr>
         <w:spacing w:line="320" w:lineRule="exact"/>
         <w:jc w:val="both"/>
         <w:rPr>
           <w:rFonts w:ascii="Century Gothic" w:hAnsi="Century Gothic" w:cs="Arial"/>
+          <w:b/>
           <w:sz w:val="22"/>
           <w:szCs w:val="22"/>
         </w:rPr>
@@ -4534,17 +5692,19 @@
         <w:jc w:val="both"/>
         <w:rPr>
           <w:rFonts w:ascii="Century Gothic" w:hAnsi="Century Gothic" w:cs="Arial"/>
-          <w:sz w:val="22"/>
-          <w:szCs w:val="22"/>
-        </w:rPr>
-      </w:pPr>
-      <w:r>
-        <w:rPr>
-          <w:rFonts w:ascii="Century Gothic" w:hAnsi="Century Gothic" w:cs="Arial"/>
-          <w:sz w:val="22"/>
-          <w:szCs w:val="22"/>
-        </w:rPr>
-        <w:t xml:space="preserve"> </w:t>
+          <w:b/>
+          <w:sz w:val="22"/>
+          <w:szCs w:val="22"/>
+        </w:rPr>
+      </w:pPr>
+      <w:r>
+        <w:rPr>
+          <w:rFonts w:ascii="Century Gothic" w:hAnsi="Century Gothic" w:cs="Arial"/>
+          <w:b/>
+          <w:sz w:val="22"/>
+          <w:szCs w:val="22"/>
+        </w:rPr>
+        <w:t>Cronograma de Actividades</w:t>
       </w:r>
     </w:p>
     <w:p>
@@ -4553,11 +5713,58 @@
         <w:jc w:val="both"/>
         <w:rPr>
           <w:rFonts w:ascii="Century Gothic" w:hAnsi="Century Gothic" w:cs="Arial"/>
-          <w:b/>
-          <w:sz w:val="22"/>
-          <w:szCs w:val="22"/>
-        </w:rPr>
-      </w:pPr>
+          <w:sz w:val="22"/>
+          <w:szCs w:val="22"/>
+        </w:rPr>
+      </w:pPr>
+      <w:r>
+        <w:rPr>
+          <w:rFonts w:ascii="Century Gothic" w:hAnsi="Century Gothic" w:cs="Arial"/>
+          <w:sz w:val="22"/>
+          <w:szCs w:val="22"/>
+        </w:rPr>
+        <w:t>Se escriben</w:t>
+      </w:r>
+      <w:r>
+        <w:rPr>
+          <w:rFonts w:ascii="Century Gothic" w:hAnsi="Century Gothic" w:cs="Arial"/>
+          <w:sz w:val="22"/>
+          <w:szCs w:val="22"/>
+        </w:rPr>
+        <w:t xml:space="preserve"> las di</w:t>
+      </w:r>
+      <w:r>
+        <w:rPr>
+          <w:rFonts w:ascii="Century Gothic" w:hAnsi="Century Gothic" w:cs="Arial"/>
+          <w:sz w:val="22"/>
+          <w:szCs w:val="22"/>
+        </w:rPr>
+        <w:t>ferentes actividades a realizar</w:t>
+      </w:r>
+      <w:r>
+        <w:rPr>
+          <w:rFonts w:ascii="Century Gothic" w:hAnsi="Century Gothic" w:cs="Arial"/>
+          <w:sz w:val="22"/>
+          <w:szCs w:val="22"/>
+        </w:rPr>
+        <w:t xml:space="preserve"> según la metodología</w:t>
+      </w:r>
+      <w:r>
+        <w:rPr>
+          <w:rFonts w:ascii="Century Gothic" w:hAnsi="Century Gothic" w:cs="Arial"/>
+          <w:sz w:val="22"/>
+          <w:szCs w:val="22"/>
+        </w:rPr>
+        <w:t xml:space="preserve">, </w:t>
+      </w:r>
+      <w:r>
+        <w:rPr>
+          <w:rFonts w:ascii="Century Gothic" w:hAnsi="Century Gothic" w:cs="Arial"/>
+          <w:sz w:val="22"/>
+          <w:szCs w:val="22"/>
+        </w:rPr>
+        <w:t xml:space="preserve">indicando el tiempo programado para su ejecución. </w:t>
+      </w:r>
     </w:p>
     <w:p>
       <w:pPr>
@@ -4570,15 +5777,6 @@
           <w:szCs w:val="22"/>
         </w:rPr>
       </w:pPr>
-      <w:r>
-        <w:rPr>
-          <w:rFonts w:ascii="Century Gothic" w:hAnsi="Century Gothic" w:cs="Arial"/>
-          <w:b/>
-          <w:sz w:val="22"/>
-          <w:szCs w:val="22"/>
-        </w:rPr>
-        <w:t>Metodología</w:t>
-      </w:r>
     </w:p>
     <w:p>
       <w:pPr>
@@ -4586,141 +5784,19 @@
         <w:jc w:val="both"/>
         <w:rPr>
           <w:rFonts w:ascii="Century Gothic" w:hAnsi="Century Gothic" w:cs="Arial"/>
-          <w:sz w:val="22"/>
-          <w:szCs w:val="22"/>
-        </w:rPr>
-      </w:pPr>
-      <w:r>
-        <w:rPr>
-          <w:rFonts w:ascii="Century Gothic" w:hAnsi="Century Gothic" w:cs="Arial"/>
-          <w:sz w:val="22"/>
-          <w:szCs w:val="22"/>
-        </w:rPr>
-        <w:t xml:space="preserve">Se describen las actividades necesarias para alcanzar los objetivos planteados. </w:t>
-      </w:r>
-    </w:p>
-    <w:p>
-      <w:pPr>
-        <w:spacing w:line="320" w:lineRule="exact"/>
-        <w:jc w:val="both"/>
-        <w:rPr>
-          <w:rFonts w:ascii="Century Gothic" w:hAnsi="Century Gothic" w:cs="Arial"/>
           <w:b/>
           <w:sz w:val="22"/>
           <w:szCs w:val="22"/>
         </w:rPr>
       </w:pPr>
-    </w:p>
-    <w:p>
-      <w:pPr>
-        <w:spacing w:line="320" w:lineRule="exact"/>
-        <w:jc w:val="both"/>
+      <w:r>
         <w:rPr>
           <w:rFonts w:ascii="Century Gothic" w:hAnsi="Century Gothic" w:cs="Arial"/>
           <w:b/>
           <w:sz w:val="22"/>
           <w:szCs w:val="22"/>
         </w:rPr>
-      </w:pPr>
-      <w:r>
-        <w:rPr>
-          <w:rFonts w:ascii="Century Gothic" w:hAnsi="Century Gothic" w:cs="Arial"/>
-          <w:b/>
-          <w:sz w:val="22"/>
-          <w:szCs w:val="22"/>
-        </w:rPr>
-        <w:t>Cronograma de Actividades</w:t>
-      </w:r>
-    </w:p>
-    <w:p>
-      <w:pPr>
-        <w:spacing w:line="320" w:lineRule="exact"/>
-        <w:jc w:val="both"/>
-        <w:rPr>
-          <w:rFonts w:ascii="Century Gothic" w:hAnsi="Century Gothic" w:cs="Arial"/>
-          <w:sz w:val="22"/>
-          <w:szCs w:val="22"/>
-        </w:rPr>
-      </w:pPr>
-      <w:r>
-        <w:rPr>
-          <w:rFonts w:ascii="Century Gothic" w:hAnsi="Century Gothic" w:cs="Arial"/>
-          <w:sz w:val="22"/>
-          <w:szCs w:val="22"/>
-        </w:rPr>
-        <w:t>Se escriben</w:t>
-      </w:r>
-      <w:r>
-        <w:rPr>
-          <w:rFonts w:ascii="Century Gothic" w:hAnsi="Century Gothic" w:cs="Arial"/>
-          <w:sz w:val="22"/>
-          <w:szCs w:val="22"/>
-        </w:rPr>
-        <w:t xml:space="preserve"> las di</w:t>
-      </w:r>
-      <w:r>
-        <w:rPr>
-          <w:rFonts w:ascii="Century Gothic" w:hAnsi="Century Gothic" w:cs="Arial"/>
-          <w:sz w:val="22"/>
-          <w:szCs w:val="22"/>
-        </w:rPr>
-        <w:t>ferentes actividades a realizar</w:t>
-      </w:r>
-      <w:r>
-        <w:rPr>
-          <w:rFonts w:ascii="Century Gothic" w:hAnsi="Century Gothic" w:cs="Arial"/>
-          <w:sz w:val="22"/>
-          <w:szCs w:val="22"/>
-        </w:rPr>
-        <w:t xml:space="preserve"> según la metodología</w:t>
-      </w:r>
-      <w:r>
-        <w:rPr>
-          <w:rFonts w:ascii="Century Gothic" w:hAnsi="Century Gothic" w:cs="Arial"/>
-          <w:sz w:val="22"/>
-          <w:szCs w:val="22"/>
-        </w:rPr>
-        <w:t xml:space="preserve">, </w:t>
-      </w:r>
-      <w:r>
-        <w:rPr>
-          <w:rFonts w:ascii="Century Gothic" w:hAnsi="Century Gothic" w:cs="Arial"/>
-          <w:sz w:val="22"/>
-          <w:szCs w:val="22"/>
-        </w:rPr>
-        <w:t xml:space="preserve">indicando el tiempo programado para su ejecución. </w:t>
-      </w:r>
-    </w:p>
-    <w:p>
-      <w:pPr>
-        <w:spacing w:line="320" w:lineRule="exact"/>
-        <w:jc w:val="both"/>
-        <w:rPr>
-          <w:rFonts w:ascii="Century Gothic" w:hAnsi="Century Gothic" w:cs="Arial"/>
-          <w:b/>
-          <w:sz w:val="22"/>
-          <w:szCs w:val="22"/>
-        </w:rPr>
-      </w:pPr>
-    </w:p>
-    <w:p>
-      <w:pPr>
-        <w:spacing w:line="320" w:lineRule="exact"/>
-        <w:jc w:val="both"/>
-        <w:rPr>
-          <w:rFonts w:ascii="Century Gothic" w:hAnsi="Century Gothic" w:cs="Arial"/>
-          <w:b/>
-          <w:sz w:val="22"/>
-          <w:szCs w:val="22"/>
-        </w:rPr>
-      </w:pPr>
-      <w:r>
-        <w:rPr>
-          <w:rFonts w:ascii="Century Gothic" w:hAnsi="Century Gothic" w:cs="Arial"/>
-          <w:b/>
-          <w:sz w:val="22"/>
-          <w:szCs w:val="22"/>
-        </w:rPr>
+        <w:lastRenderedPageBreak/>
         <w:t>Resultados Esperados</w:t>
       </w:r>
     </w:p>
@@ -4967,7 +6043,13 @@
     <w:sdt>
       <w:sdtPr>
         <w:rPr>
-          <w:lang w:val="es-ES"/>
+          <w:rFonts w:ascii="Times New Roman" w:hAnsi="Times New Roman"/>
+          <w:b w:val="0"/>
+          <w:bCs w:val="0"/>
+          <w:kern w:val="0"/>
+          <w:sz w:val="24"/>
+          <w:szCs w:val="24"/>
+          <w:lang w:val="es-ES" w:eastAsia="es-ES"/>
         </w:rPr>
         <w:id w:val="1304423721"/>
         <w:docPartObj>
@@ -4975,17 +6057,7 @@
           <w:docPartUnique/>
         </w:docPartObj>
       </w:sdtPr>
-      <w:sdtEndPr>
-        <w:rPr>
-          <w:rFonts w:ascii="Times New Roman" w:hAnsi="Times New Roman"/>
-          <w:b w:val="0"/>
-          <w:bCs w:val="0"/>
-          <w:kern w:val="0"/>
-          <w:sz w:val="24"/>
-          <w:szCs w:val="24"/>
-          <w:lang w:eastAsia="es-ES"/>
-        </w:rPr>
-      </w:sdtEndPr>
+      <w:sdtEndPr/>
       <w:sdtContent>
         <w:p>
           <w:pPr>
@@ -5596,7 +6668,6 @@
           <w:sz w:val="22"/>
           <w:szCs w:val="22"/>
         </w:rPr>
-        <w:lastRenderedPageBreak/>
         <w:t xml:space="preserve">Como asesor </w:t>
       </w:r>
       <w:r>
@@ -5637,25 +6708,7 @@
           <w:sz w:val="22"/>
           <w:szCs w:val="22"/>
         </w:rPr>
-        <w:t xml:space="preserve">el contenido de </w:t>
-      </w:r>
-      <w:proofErr w:type="gramStart"/>
-      <w:r>
-        <w:rPr>
-          <w:rFonts w:ascii="Century Gothic" w:hAnsi="Century Gothic"/>
-          <w:sz w:val="22"/>
-          <w:szCs w:val="22"/>
-        </w:rPr>
-        <w:t>la misma</w:t>
-      </w:r>
-      <w:proofErr w:type="gramEnd"/>
-      <w:r>
-        <w:rPr>
-          <w:rFonts w:ascii="Century Gothic" w:hAnsi="Century Gothic"/>
-          <w:sz w:val="22"/>
-          <w:szCs w:val="22"/>
-        </w:rPr>
-        <w:t>.</w:t>
+        <w:t>el contenido de la misma.</w:t>
       </w:r>
     </w:p>
     <w:p>

</xml_diff>

<commit_message>
primer borrador propuesta terminado
</commit_message>
<xml_diff>
--- a/Propuesta Camilo Farelo.docx
+++ b/Propuesta Camilo Farelo.docx
@@ -2016,7 +2016,7 @@
     </w:p>
     <w:p>
       <w:pPr>
-        <w:spacing w:line="320" w:lineRule="exact"/>
+        <w:spacing w:after="240" w:line="320" w:lineRule="exact"/>
         <w:jc w:val="both"/>
         <w:rPr>
           <w:rFonts w:ascii="Century Gothic" w:hAnsi="Century Gothic" w:cs="Arial"/>
@@ -2033,6 +2033,86 @@
           <w:szCs w:val="22"/>
         </w:rPr>
         <w:t>Introducción</w:t>
+      </w:r>
+    </w:p>
+    <w:p>
+      <w:pPr>
+        <w:spacing w:after="240" w:line="320" w:lineRule="exact"/>
+        <w:jc w:val="both"/>
+        <w:rPr>
+          <w:rFonts w:ascii="Century Gothic" w:hAnsi="Century Gothic" w:cs="Arial"/>
+          <w:sz w:val="22"/>
+          <w:szCs w:val="22"/>
+        </w:rPr>
+      </w:pPr>
+      <w:proofErr w:type="spellStart"/>
+      <w:r>
+        <w:rPr>
+          <w:rFonts w:ascii="Century Gothic" w:hAnsi="Century Gothic" w:cs="Arial"/>
+          <w:sz w:val="22"/>
+          <w:szCs w:val="22"/>
+        </w:rPr>
+        <w:t>Internexa</w:t>
+      </w:r>
+      <w:proofErr w:type="spellEnd"/>
+      <w:r>
+        <w:rPr>
+          <w:rFonts w:ascii="Century Gothic" w:hAnsi="Century Gothic" w:cs="Arial"/>
+          <w:sz w:val="22"/>
+          <w:szCs w:val="22"/>
+        </w:rPr>
+        <w:t xml:space="preserve"> </w:t>
+      </w:r>
+      <w:r>
+        <w:rPr>
+          <w:rFonts w:ascii="Century Gothic" w:hAnsi="Century Gothic" w:cs="Arial"/>
+          <w:sz w:val="22"/>
+          <w:szCs w:val="22"/>
+        </w:rPr>
+        <w:t xml:space="preserve">es una empresa filial del grupo empresarial colombiano ISA, que cuenta con 20 años de experiencia en el mercado de las telecomunicaciones entregando soluciones tecnológicas seguras, confiables e innovadoras dirigidas a operadores de telecomunicaciones, empresas privadas e instituciones gubernamentales. </w:t>
+      </w:r>
+    </w:p>
+    <w:p>
+      <w:pPr>
+        <w:spacing w:after="240" w:line="320" w:lineRule="exact"/>
+        <w:jc w:val="both"/>
+        <w:rPr>
+          <w:rFonts w:ascii="Century Gothic" w:hAnsi="Century Gothic" w:cs="Arial"/>
+          <w:sz w:val="22"/>
+          <w:szCs w:val="22"/>
+        </w:rPr>
+      </w:pPr>
+      <w:r>
+        <w:rPr>
+          <w:rFonts w:ascii="Century Gothic" w:hAnsi="Century Gothic" w:cs="Arial"/>
+          <w:sz w:val="22"/>
+          <w:szCs w:val="22"/>
+        </w:rPr>
+        <w:t>La compañía conecta</w:t>
+      </w:r>
+      <w:r>
+        <w:rPr>
+          <w:rFonts w:ascii="Century Gothic" w:hAnsi="Century Gothic" w:cs="Arial"/>
+          <w:sz w:val="22"/>
+          <w:szCs w:val="22"/>
+        </w:rPr>
+        <w:t xml:space="preserve"> a varios países de Latinoamérica (Colombia, Argentina, Brasil, </w:t>
+      </w:r>
+      <w:r>
+        <w:rPr>
+          <w:rFonts w:ascii="Century Gothic" w:hAnsi="Century Gothic" w:cs="Arial"/>
+          <w:sz w:val="22"/>
+          <w:szCs w:val="22"/>
+        </w:rPr>
+        <w:t>Perú, Chile</w:t>
+      </w:r>
+      <w:r>
+        <w:rPr>
+          <w:rFonts w:ascii="Century Gothic" w:hAnsi="Century Gothic" w:cs="Arial"/>
+          <w:sz w:val="22"/>
+          <w:szCs w:val="22"/>
+        </w:rPr>
+        <w:t xml:space="preserve"> y Centroamérica) con Estados Unidos por medio de un sistema de redes que cuenta metropolitanas, nacionales e internacionales. </w:t>
       </w:r>
     </w:p>
     <w:p>
@@ -2045,6 +2125,33 @@
           <w:szCs w:val="22"/>
         </w:rPr>
       </w:pPr>
+      <w:r>
+        <w:rPr>
+          <w:rFonts w:ascii="Century Gothic" w:hAnsi="Century Gothic" w:cs="Arial"/>
+          <w:sz w:val="22"/>
+          <w:szCs w:val="22"/>
+        </w:rPr>
+        <w:t xml:space="preserve">Esta de red cuenta con tecnología de punta y posee 50.000 kilómetros de fibra óptica que permiten conectar a más de 868 clientes a través de 257 puntos de conexión. </w:t>
+      </w:r>
+    </w:p>
+    <w:p>
+      <w:pPr>
+        <w:spacing w:after="240" w:line="320" w:lineRule="exact"/>
+        <w:jc w:val="both"/>
+        <w:rPr>
+          <w:rFonts w:ascii="Century Gothic" w:hAnsi="Century Gothic" w:cs="Arial"/>
+          <w:sz w:val="22"/>
+          <w:szCs w:val="22"/>
+        </w:rPr>
+      </w:pPr>
+      <w:r>
+        <w:rPr>
+          <w:rFonts w:ascii="Century Gothic" w:hAnsi="Century Gothic" w:cs="Arial"/>
+          <w:sz w:val="22"/>
+          <w:szCs w:val="22"/>
+        </w:rPr>
+        <w:t>Para prestar servicios en Colombia, se encuentra la topología de red MPLS (</w:t>
+      </w:r>
       <w:proofErr w:type="spellStart"/>
       <w:r>
         <w:rPr>
@@ -2052,7 +2159,7 @@
           <w:sz w:val="22"/>
           <w:szCs w:val="22"/>
         </w:rPr>
-        <w:t>Internexa</w:t>
+        <w:t>MultiLabel</w:t>
       </w:r>
       <w:proofErr w:type="spellEnd"/>
       <w:r>
@@ -2063,13 +2170,460 @@
         </w:rPr>
         <w:t xml:space="preserve"> </w:t>
       </w:r>
-      <w:r>
-        <w:rPr>
-          <w:rFonts w:ascii="Century Gothic" w:hAnsi="Century Gothic" w:cs="Arial"/>
-          <w:sz w:val="22"/>
-          <w:szCs w:val="22"/>
-        </w:rPr>
-        <w:t xml:space="preserve">es una empresa filial del grupo empresarial colombiano ISA, que cuenta con 20 años de experiencia en el mercado de las telecomunicaciones entregando soluciones tecnológicas seguras, confiables e innovadoras dirigidas a operadores de telecomunicaciones, empresas privadas e instituciones gubernamentales. </w:t>
+      <w:proofErr w:type="spellStart"/>
+      <w:r>
+        <w:rPr>
+          <w:rFonts w:ascii="Century Gothic" w:hAnsi="Century Gothic" w:cs="Arial"/>
+          <w:sz w:val="22"/>
+          <w:szCs w:val="22"/>
+        </w:rPr>
+        <w:t>Switching</w:t>
+      </w:r>
+      <w:proofErr w:type="spellEnd"/>
+      <w:r>
+        <w:rPr>
+          <w:rFonts w:ascii="Century Gothic" w:hAnsi="Century Gothic" w:cs="Arial"/>
+          <w:sz w:val="22"/>
+          <w:szCs w:val="22"/>
+        </w:rPr>
+        <w:t xml:space="preserve"> </w:t>
+      </w:r>
+      <w:proofErr w:type="spellStart"/>
+      <w:r>
+        <w:rPr>
+          <w:rFonts w:ascii="Century Gothic" w:hAnsi="Century Gothic" w:cs="Arial"/>
+          <w:sz w:val="22"/>
+          <w:szCs w:val="22"/>
+        </w:rPr>
+        <w:t>Protocol</w:t>
+      </w:r>
+      <w:proofErr w:type="spellEnd"/>
+      <w:r>
+        <w:rPr>
+          <w:rFonts w:ascii="Century Gothic" w:hAnsi="Century Gothic" w:cs="Arial"/>
+          <w:sz w:val="22"/>
+          <w:szCs w:val="22"/>
+        </w:rPr>
+        <w:t>) Huawei, que cuenta con 7 anillos interconectados y 37 nodos ubicados en sectores estratégicos</w:t>
+      </w:r>
+      <w:r>
+        <w:rPr>
+          <w:rFonts w:ascii="Century Gothic" w:hAnsi="Century Gothic" w:cs="Arial"/>
+          <w:sz w:val="22"/>
+          <w:szCs w:val="22"/>
+        </w:rPr>
+        <w:t xml:space="preserve"> a nivel nacional</w:t>
+      </w:r>
+      <w:r>
+        <w:rPr>
+          <w:rFonts w:ascii="Century Gothic" w:hAnsi="Century Gothic" w:cs="Arial"/>
+          <w:sz w:val="22"/>
+          <w:szCs w:val="22"/>
+        </w:rPr>
+        <w:t>. Dentro de esta red pasan servicios como Carrier Ethernet (ETHE)</w:t>
+      </w:r>
+      <w:r>
+        <w:rPr>
+          <w:rFonts w:ascii="Century Gothic" w:hAnsi="Century Gothic" w:cs="Arial"/>
+          <w:sz w:val="22"/>
+          <w:szCs w:val="22"/>
+        </w:rPr>
+        <w:t>; que es un servicio de capa 2 prestado a las empresas para interconectar sus sedes de manera local;</w:t>
+      </w:r>
+      <w:r>
+        <w:rPr>
+          <w:rFonts w:ascii="Century Gothic" w:hAnsi="Century Gothic" w:cs="Arial"/>
+          <w:sz w:val="22"/>
+          <w:szCs w:val="22"/>
+        </w:rPr>
+        <w:t xml:space="preserve"> y IP Next </w:t>
+      </w:r>
+      <w:proofErr w:type="spellStart"/>
+      <w:r>
+        <w:rPr>
+          <w:rFonts w:ascii="Century Gothic" w:hAnsi="Century Gothic" w:cs="Arial"/>
+          <w:sz w:val="22"/>
+          <w:szCs w:val="22"/>
+        </w:rPr>
+        <w:t>Generation</w:t>
+      </w:r>
+      <w:proofErr w:type="spellEnd"/>
+      <w:r>
+        <w:rPr>
+          <w:rFonts w:ascii="Century Gothic" w:hAnsi="Century Gothic" w:cs="Arial"/>
+          <w:sz w:val="22"/>
+          <w:szCs w:val="22"/>
+        </w:rPr>
+        <w:t xml:space="preserve"> (INTE)</w:t>
+      </w:r>
+      <w:r>
+        <w:rPr>
+          <w:rFonts w:ascii="Century Gothic" w:hAnsi="Century Gothic" w:cs="Arial"/>
+          <w:sz w:val="22"/>
+          <w:szCs w:val="22"/>
+        </w:rPr>
+        <w:t xml:space="preserve">; que consiste en un servicio capa 3 que provee un canal para conectarse a internet y acceder a contenidos gracias a la modalidad de CDN (Content </w:t>
+      </w:r>
+      <w:proofErr w:type="spellStart"/>
+      <w:r>
+        <w:rPr>
+          <w:rFonts w:ascii="Century Gothic" w:hAnsi="Century Gothic" w:cs="Arial"/>
+          <w:sz w:val="22"/>
+          <w:szCs w:val="22"/>
+        </w:rPr>
+        <w:t>Distribution</w:t>
+      </w:r>
+      <w:proofErr w:type="spellEnd"/>
+      <w:r>
+        <w:rPr>
+          <w:rFonts w:ascii="Century Gothic" w:hAnsi="Century Gothic" w:cs="Arial"/>
+          <w:sz w:val="22"/>
+          <w:szCs w:val="22"/>
+        </w:rPr>
+        <w:t xml:space="preserve"> Network). </w:t>
+      </w:r>
+    </w:p>
+    <w:p>
+      <w:pPr>
+        <w:spacing w:after="240" w:line="320" w:lineRule="exact"/>
+        <w:jc w:val="both"/>
+        <w:rPr>
+          <w:rFonts w:ascii="Century Gothic" w:hAnsi="Century Gothic" w:cs="Arial"/>
+          <w:sz w:val="22"/>
+          <w:szCs w:val="22"/>
+        </w:rPr>
+      </w:pPr>
+      <w:r>
+        <w:rPr>
+          <w:rFonts w:ascii="Century Gothic" w:hAnsi="Century Gothic" w:cs="Arial"/>
+          <w:sz w:val="22"/>
+          <w:szCs w:val="22"/>
+        </w:rPr>
+        <w:t>El área encargada dentro de la empresa de realizar estas interconexiones</w:t>
+      </w:r>
+      <w:r>
+        <w:rPr>
+          <w:rFonts w:ascii="Century Gothic" w:hAnsi="Century Gothic" w:cs="Arial"/>
+          <w:sz w:val="22"/>
+          <w:szCs w:val="22"/>
+        </w:rPr>
+        <w:t xml:space="preserve"> corresponde al NOC (Network </w:t>
+      </w:r>
+      <w:proofErr w:type="spellStart"/>
+      <w:r>
+        <w:rPr>
+          <w:rFonts w:ascii="Century Gothic" w:hAnsi="Century Gothic" w:cs="Arial"/>
+          <w:sz w:val="22"/>
+          <w:szCs w:val="22"/>
+        </w:rPr>
+        <w:t>Operation</w:t>
+      </w:r>
+      <w:proofErr w:type="spellEnd"/>
+      <w:r>
+        <w:rPr>
+          <w:rFonts w:ascii="Century Gothic" w:hAnsi="Century Gothic" w:cs="Arial"/>
+          <w:sz w:val="22"/>
+          <w:szCs w:val="22"/>
+        </w:rPr>
+        <w:t xml:space="preserve"> Center) </w:t>
+      </w:r>
+      <w:proofErr w:type="spellStart"/>
+      <w:r>
+        <w:rPr>
+          <w:rFonts w:ascii="Century Gothic" w:hAnsi="Century Gothic" w:cs="Arial"/>
+          <w:sz w:val="22"/>
+          <w:szCs w:val="22"/>
+        </w:rPr>
+        <w:t>Latam</w:t>
+      </w:r>
+      <w:proofErr w:type="spellEnd"/>
+      <w:r>
+        <w:rPr>
+          <w:rFonts w:ascii="Century Gothic" w:hAnsi="Century Gothic" w:cs="Arial"/>
+          <w:sz w:val="22"/>
+          <w:szCs w:val="22"/>
+        </w:rPr>
+        <w:t xml:space="preserve">, que cuenta con profesionales con énfasis en Ingeniería de Red, de configuración, de gestión, entre otros. Los ingenieros de configuración, que son las personas que colaboran con la </w:t>
+      </w:r>
+      <w:r>
+        <w:rPr>
+          <w:rFonts w:ascii="Century Gothic" w:hAnsi="Century Gothic" w:cs="Arial"/>
+          <w:sz w:val="22"/>
+          <w:szCs w:val="22"/>
+        </w:rPr>
+        <w:t>asesoría en</w:t>
+      </w:r>
+      <w:r>
+        <w:rPr>
+          <w:rFonts w:ascii="Century Gothic" w:hAnsi="Century Gothic" w:cs="Arial"/>
+          <w:sz w:val="22"/>
+          <w:szCs w:val="22"/>
+        </w:rPr>
+        <w:t xml:space="preserve"> el proyecto, trabajan con las capas 1,2,3 y 4 del modelo OSI </w:t>
+      </w:r>
+      <w:r>
+        <w:rPr>
+          <w:rFonts w:ascii="Century Gothic" w:hAnsi="Century Gothic" w:cs="Arial"/>
+          <w:sz w:val="22"/>
+          <w:szCs w:val="22"/>
+        </w:rPr>
+        <w:t>(Open</w:t>
+      </w:r>
+      <w:r>
+        <w:rPr>
+          <w:rFonts w:ascii="Century Gothic" w:hAnsi="Century Gothic" w:cs="Arial"/>
+          <w:sz w:val="22"/>
+          <w:szCs w:val="22"/>
+        </w:rPr>
+        <w:t xml:space="preserve"> </w:t>
+      </w:r>
+      <w:proofErr w:type="spellStart"/>
+      <w:r>
+        <w:rPr>
+          <w:rFonts w:ascii="Century Gothic" w:hAnsi="Century Gothic" w:cs="Arial"/>
+          <w:sz w:val="22"/>
+          <w:szCs w:val="22"/>
+        </w:rPr>
+        <w:t>System</w:t>
+      </w:r>
+      <w:proofErr w:type="spellEnd"/>
+      <w:r>
+        <w:rPr>
+          <w:rFonts w:ascii="Century Gothic" w:hAnsi="Century Gothic" w:cs="Arial"/>
+          <w:sz w:val="22"/>
+          <w:szCs w:val="22"/>
+        </w:rPr>
+        <w:t xml:space="preserve"> </w:t>
+      </w:r>
+      <w:proofErr w:type="spellStart"/>
+      <w:r>
+        <w:rPr>
+          <w:rFonts w:ascii="Century Gothic" w:hAnsi="Century Gothic" w:cs="Arial"/>
+          <w:sz w:val="22"/>
+          <w:szCs w:val="22"/>
+        </w:rPr>
+        <w:t>Interconection</w:t>
+      </w:r>
+      <w:proofErr w:type="spellEnd"/>
+      <w:r>
+        <w:rPr>
+          <w:rFonts w:ascii="Century Gothic" w:hAnsi="Century Gothic" w:cs="Arial"/>
+          <w:sz w:val="22"/>
+          <w:szCs w:val="22"/>
+        </w:rPr>
+        <w:t>), para programar y configurar los servicios de ETHE Y INTE</w:t>
+      </w:r>
+      <w:r>
+        <w:rPr>
+          <w:rFonts w:ascii="Century Gothic" w:hAnsi="Century Gothic" w:cs="Arial"/>
+          <w:sz w:val="22"/>
+          <w:szCs w:val="22"/>
+        </w:rPr>
+        <w:t xml:space="preserve"> punto a punto y multipunto</w:t>
+      </w:r>
+      <w:r>
+        <w:rPr>
+          <w:rFonts w:ascii="Century Gothic" w:hAnsi="Century Gothic" w:cs="Arial"/>
+          <w:sz w:val="22"/>
+          <w:szCs w:val="22"/>
+        </w:rPr>
+        <w:t xml:space="preserve">. </w:t>
+      </w:r>
+    </w:p>
+    <w:p>
+      <w:pPr>
+        <w:spacing w:after="240" w:line="320" w:lineRule="exact"/>
+        <w:jc w:val="both"/>
+        <w:rPr>
+          <w:rFonts w:ascii="Century Gothic" w:hAnsi="Century Gothic" w:cs="Arial"/>
+          <w:sz w:val="22"/>
+          <w:szCs w:val="22"/>
+        </w:rPr>
+      </w:pPr>
+      <w:r>
+        <w:rPr>
+          <w:rFonts w:ascii="Century Gothic" w:hAnsi="Century Gothic" w:cs="Arial"/>
+          <w:sz w:val="22"/>
+          <w:szCs w:val="22"/>
+        </w:rPr>
+        <w:t>Hasta el momento ya hay un software</w:t>
+      </w:r>
+      <w:r>
+        <w:rPr>
+          <w:rFonts w:ascii="Century Gothic" w:hAnsi="Century Gothic" w:cs="Arial"/>
+          <w:sz w:val="22"/>
+          <w:szCs w:val="22"/>
+        </w:rPr>
+        <w:t xml:space="preserve"> realizado en Python por un practicante anterior para automatizar la configuración de los servicios en lugar de realizar configuración manual por medio de la interfaz CLI (</w:t>
+      </w:r>
+      <w:proofErr w:type="spellStart"/>
+      <w:r>
+        <w:rPr>
+          <w:rFonts w:ascii="Century Gothic" w:hAnsi="Century Gothic" w:cs="Arial"/>
+          <w:sz w:val="22"/>
+          <w:szCs w:val="22"/>
+        </w:rPr>
+        <w:t>Command</w:t>
+      </w:r>
+      <w:proofErr w:type="spellEnd"/>
+      <w:r>
+        <w:rPr>
+          <w:rFonts w:ascii="Century Gothic" w:hAnsi="Century Gothic" w:cs="Arial"/>
+          <w:sz w:val="22"/>
+          <w:szCs w:val="22"/>
+        </w:rPr>
+        <w:t xml:space="preserve"> Line </w:t>
+      </w:r>
+      <w:proofErr w:type="gramStart"/>
+      <w:r>
+        <w:rPr>
+          <w:rFonts w:ascii="Century Gothic" w:hAnsi="Century Gothic" w:cs="Arial"/>
+          <w:sz w:val="22"/>
+          <w:szCs w:val="22"/>
+        </w:rPr>
+        <w:t>Interface</w:t>
+      </w:r>
+      <w:proofErr w:type="gramEnd"/>
+      <w:r>
+        <w:rPr>
+          <w:rFonts w:ascii="Century Gothic" w:hAnsi="Century Gothic" w:cs="Arial"/>
+          <w:sz w:val="22"/>
+          <w:szCs w:val="22"/>
+        </w:rPr>
+        <w:t>). Para la configuración manual de los servicios, el ingeniero de configuración debe tener un amplio conocimiento sobre la topología de red y los comandos a utilizar. Esto es algo dispendioso porque toma 45 minutos la configuración de cada servicio</w:t>
+      </w:r>
+      <w:r>
+        <w:rPr>
+          <w:rFonts w:ascii="Century Gothic" w:hAnsi="Century Gothic" w:cs="Arial"/>
+          <w:sz w:val="22"/>
+          <w:szCs w:val="22"/>
+        </w:rPr>
+        <w:t xml:space="preserve">, sin contar los posibles errores al ingresar mal un comando, y además son varios los servicios que entrega la empresa. </w:t>
+      </w:r>
+    </w:p>
+    <w:p>
+      <w:pPr>
+        <w:spacing w:after="240" w:line="320" w:lineRule="exact"/>
+        <w:jc w:val="both"/>
+        <w:rPr>
+          <w:rFonts w:ascii="Century Gothic" w:hAnsi="Century Gothic" w:cs="Arial"/>
+          <w:sz w:val="22"/>
+          <w:szCs w:val="22"/>
+        </w:rPr>
+      </w:pPr>
+      <w:r>
+        <w:rPr>
+          <w:rFonts w:ascii="Century Gothic" w:hAnsi="Century Gothic" w:cs="Arial"/>
+          <w:sz w:val="22"/>
+          <w:szCs w:val="22"/>
+        </w:rPr>
+        <w:t xml:space="preserve">La primera versión de este software representaba una gran solución en cuanto a optimización, pero a mediados del año pasado pasó a ser obsoleto debido a que dentro de la empresa se establecieron unas políticas en las que establecieron que </w:t>
+      </w:r>
+      <w:r>
+        <w:rPr>
+          <w:rFonts w:ascii="Century Gothic" w:hAnsi="Century Gothic" w:cs="Arial"/>
+          <w:sz w:val="22"/>
+          <w:szCs w:val="22"/>
+        </w:rPr>
+        <w:lastRenderedPageBreak/>
+        <w:t>entregar los servicios mediante una nueva metodología que mejora el desempeño de los equipos Huawei.</w:t>
+      </w:r>
+      <w:r>
+        <w:rPr>
+          <w:rFonts w:ascii="Century Gothic" w:hAnsi="Century Gothic" w:cs="Arial"/>
+          <w:sz w:val="22"/>
+          <w:szCs w:val="22"/>
+        </w:rPr>
+        <w:t xml:space="preserve"> Por eso</w:t>
+      </w:r>
+      <w:r>
+        <w:rPr>
+          <w:rFonts w:ascii="Century Gothic" w:hAnsi="Century Gothic" w:cs="Arial"/>
+          <w:sz w:val="22"/>
+          <w:szCs w:val="22"/>
+        </w:rPr>
+        <w:t xml:space="preserve"> </w:t>
+      </w:r>
+      <w:r>
+        <w:rPr>
+          <w:rFonts w:ascii="Century Gothic" w:hAnsi="Century Gothic" w:cs="Arial"/>
+          <w:sz w:val="22"/>
+          <w:szCs w:val="22"/>
+        </w:rPr>
+        <w:t>los ingenieros de configuración tienen que volver a configurar los nuevos servicios contratados manualmente.</w:t>
+      </w:r>
+    </w:p>
+    <w:p>
+      <w:pPr>
+        <w:spacing w:after="240" w:line="320" w:lineRule="exact"/>
+        <w:jc w:val="both"/>
+        <w:rPr>
+          <w:rFonts w:ascii="Century Gothic" w:hAnsi="Century Gothic" w:cs="Arial"/>
+          <w:sz w:val="22"/>
+          <w:szCs w:val="22"/>
+        </w:rPr>
+      </w:pPr>
+      <w:r>
+        <w:rPr>
+          <w:rFonts w:ascii="Century Gothic" w:hAnsi="Century Gothic" w:cs="Arial"/>
+          <w:sz w:val="22"/>
+          <w:szCs w:val="22"/>
+        </w:rPr>
+        <w:t xml:space="preserve">La segunda versión del software que se </w:t>
+      </w:r>
+      <w:r>
+        <w:rPr>
+          <w:rFonts w:ascii="Century Gothic" w:hAnsi="Century Gothic" w:cs="Arial"/>
+          <w:sz w:val="22"/>
+          <w:szCs w:val="22"/>
+        </w:rPr>
+        <w:t xml:space="preserve">va a realizar durante este semestre de </w:t>
+      </w:r>
+      <w:r>
+        <w:rPr>
+          <w:rFonts w:ascii="Century Gothic" w:hAnsi="Century Gothic" w:cs="Arial"/>
+          <w:sz w:val="22"/>
+          <w:szCs w:val="22"/>
+        </w:rPr>
+        <w:t>industria</w:t>
+      </w:r>
+      <w:r>
+        <w:rPr>
+          <w:rFonts w:ascii="Century Gothic" w:hAnsi="Century Gothic" w:cs="Arial"/>
+          <w:sz w:val="22"/>
+          <w:szCs w:val="22"/>
+        </w:rPr>
+        <w:t xml:space="preserve"> se adaptará a las políticas establecidas por la empresa para hacer la configuración automática de los nuevos servicios contratados y realizar una posible migración de servicios ya configurados por la metodología vieja. </w:t>
+      </w:r>
+    </w:p>
+    <w:p>
+      <w:pPr>
+        <w:spacing w:after="240" w:line="320" w:lineRule="exact"/>
+        <w:jc w:val="both"/>
+        <w:rPr>
+          <w:rFonts w:ascii="Century Gothic" w:hAnsi="Century Gothic" w:cs="Arial"/>
+          <w:b/>
+          <w:sz w:val="22"/>
+          <w:szCs w:val="22"/>
+        </w:rPr>
+      </w:pPr>
+      <w:r>
+        <w:rPr>
+          <w:rFonts w:ascii="Century Gothic" w:hAnsi="Century Gothic" w:cs="Arial"/>
+          <w:b/>
+          <w:sz w:val="22"/>
+          <w:szCs w:val="22"/>
+        </w:rPr>
+        <w:t>O</w:t>
+      </w:r>
+      <w:r>
+        <w:rPr>
+          <w:rFonts w:ascii="Century Gothic" w:hAnsi="Century Gothic" w:cs="Arial"/>
+          <w:b/>
+          <w:sz w:val="22"/>
+          <w:szCs w:val="22"/>
+        </w:rPr>
+        <w:t>bjetivos</w:t>
       </w:r>
     </w:p>
     <w:p>
@@ -2078,6 +2632,8 @@
         <w:jc w:val="both"/>
         <w:rPr>
           <w:rFonts w:ascii="Century Gothic" w:hAnsi="Century Gothic" w:cs="Arial"/>
+          <w:b/>
+          <w:bCs/>
           <w:sz w:val="22"/>
           <w:szCs w:val="22"/>
         </w:rPr>
@@ -2085,573 +2641,17 @@
       <w:r>
         <w:rPr>
           <w:rFonts w:ascii="Century Gothic" w:hAnsi="Century Gothic" w:cs="Arial"/>
-          <w:sz w:val="22"/>
-          <w:szCs w:val="22"/>
-        </w:rPr>
-        <w:t>La compañía conecta</w:t>
-      </w:r>
-      <w:r>
-        <w:rPr>
-          <w:rFonts w:ascii="Century Gothic" w:hAnsi="Century Gothic" w:cs="Arial"/>
-          <w:sz w:val="22"/>
-          <w:szCs w:val="22"/>
-        </w:rPr>
-        <w:t xml:space="preserve"> a varios países de Latinoamérica (Colombia, Argentina, Brasil, </w:t>
-      </w:r>
-      <w:r>
-        <w:rPr>
-          <w:rFonts w:ascii="Century Gothic" w:hAnsi="Century Gothic" w:cs="Arial"/>
-          <w:sz w:val="22"/>
-          <w:szCs w:val="22"/>
-        </w:rPr>
-        <w:t>Perú, Chile</w:t>
-      </w:r>
-      <w:r>
-        <w:rPr>
-          <w:rFonts w:ascii="Century Gothic" w:hAnsi="Century Gothic" w:cs="Arial"/>
-          <w:sz w:val="22"/>
-          <w:szCs w:val="22"/>
-        </w:rPr>
-        <w:t xml:space="preserve"> y Centroamérica) con Estados Unidos por medio de un sistema de redes que cuenta metropolitanas, nacionales e internacionales. </w:t>
+          <w:b/>
+          <w:bCs/>
+          <w:sz w:val="22"/>
+          <w:szCs w:val="22"/>
+        </w:rPr>
+        <w:t>Objetivo General</w:t>
       </w:r>
     </w:p>
     <w:p>
       <w:pPr>
-        <w:spacing w:line="320" w:lineRule="exact"/>
-        <w:jc w:val="both"/>
-        <w:rPr>
-          <w:rFonts w:ascii="Century Gothic" w:hAnsi="Century Gothic" w:cs="Arial"/>
-          <w:sz w:val="22"/>
-          <w:szCs w:val="22"/>
-        </w:rPr>
-      </w:pPr>
-      <w:r>
-        <w:rPr>
-          <w:rFonts w:ascii="Century Gothic" w:hAnsi="Century Gothic" w:cs="Arial"/>
-          <w:sz w:val="22"/>
-          <w:szCs w:val="22"/>
-        </w:rPr>
-        <w:t xml:space="preserve">Esta de red cuenta con tecnología de punta y posee 50.000 kilómetros de fibra óptica que permiten conectar a más de 868 clientes a través de 257 puntos de conexión. </w:t>
-      </w:r>
-    </w:p>
-    <w:p>
-      <w:pPr>
-        <w:spacing w:line="320" w:lineRule="exact"/>
-        <w:jc w:val="both"/>
-        <w:rPr>
-          <w:rFonts w:ascii="Century Gothic" w:hAnsi="Century Gothic" w:cs="Arial"/>
-          <w:sz w:val="22"/>
-          <w:szCs w:val="22"/>
-        </w:rPr>
-      </w:pPr>
-      <w:r>
-        <w:rPr>
-          <w:rFonts w:ascii="Century Gothic" w:hAnsi="Century Gothic" w:cs="Arial"/>
-          <w:sz w:val="22"/>
-          <w:szCs w:val="22"/>
-        </w:rPr>
-        <w:t>Para prestar servicios en Colombia, se encuentra la topología de red MPLS (</w:t>
-      </w:r>
-      <w:proofErr w:type="spellStart"/>
-      <w:r>
-        <w:rPr>
-          <w:rFonts w:ascii="Century Gothic" w:hAnsi="Century Gothic" w:cs="Arial"/>
-          <w:sz w:val="22"/>
-          <w:szCs w:val="22"/>
-        </w:rPr>
-        <w:t>MultiLabel</w:t>
-      </w:r>
-      <w:proofErr w:type="spellEnd"/>
-      <w:r>
-        <w:rPr>
-          <w:rFonts w:ascii="Century Gothic" w:hAnsi="Century Gothic" w:cs="Arial"/>
-          <w:sz w:val="22"/>
-          <w:szCs w:val="22"/>
-        </w:rPr>
-        <w:t xml:space="preserve"> </w:t>
-      </w:r>
-      <w:proofErr w:type="spellStart"/>
-      <w:r>
-        <w:rPr>
-          <w:rFonts w:ascii="Century Gothic" w:hAnsi="Century Gothic" w:cs="Arial"/>
-          <w:sz w:val="22"/>
-          <w:szCs w:val="22"/>
-        </w:rPr>
-        <w:t>Switching</w:t>
-      </w:r>
-      <w:proofErr w:type="spellEnd"/>
-      <w:r>
-        <w:rPr>
-          <w:rFonts w:ascii="Century Gothic" w:hAnsi="Century Gothic" w:cs="Arial"/>
-          <w:sz w:val="22"/>
-          <w:szCs w:val="22"/>
-        </w:rPr>
-        <w:t xml:space="preserve"> </w:t>
-      </w:r>
-      <w:proofErr w:type="spellStart"/>
-      <w:r>
-        <w:rPr>
-          <w:rFonts w:ascii="Century Gothic" w:hAnsi="Century Gothic" w:cs="Arial"/>
-          <w:sz w:val="22"/>
-          <w:szCs w:val="22"/>
-        </w:rPr>
-        <w:t>Protocol</w:t>
-      </w:r>
-      <w:proofErr w:type="spellEnd"/>
-      <w:r>
-        <w:rPr>
-          <w:rFonts w:ascii="Century Gothic" w:hAnsi="Century Gothic" w:cs="Arial"/>
-          <w:sz w:val="22"/>
-          <w:szCs w:val="22"/>
-        </w:rPr>
-        <w:t>) Huawei, que cuenta con 7 anillos interconectados y 37 nodos ubicados en sectores estratégicos</w:t>
-      </w:r>
-      <w:r>
-        <w:rPr>
-          <w:rFonts w:ascii="Century Gothic" w:hAnsi="Century Gothic" w:cs="Arial"/>
-          <w:sz w:val="22"/>
-          <w:szCs w:val="22"/>
-        </w:rPr>
-        <w:t xml:space="preserve"> a nivel nacional</w:t>
-      </w:r>
-      <w:r>
-        <w:rPr>
-          <w:rFonts w:ascii="Century Gothic" w:hAnsi="Century Gothic" w:cs="Arial"/>
-          <w:sz w:val="22"/>
-          <w:szCs w:val="22"/>
-        </w:rPr>
-        <w:t>. Dentro de esta red pasan servicios como Carrier Ethernet (ETHE)</w:t>
-      </w:r>
-      <w:r>
-        <w:rPr>
-          <w:rFonts w:ascii="Century Gothic" w:hAnsi="Century Gothic" w:cs="Arial"/>
-          <w:sz w:val="22"/>
-          <w:szCs w:val="22"/>
-        </w:rPr>
-        <w:t>; que es un servicio de capa 2 prestado a las empresas para interconectar sus sedes de manera local;</w:t>
-      </w:r>
-      <w:r>
-        <w:rPr>
-          <w:rFonts w:ascii="Century Gothic" w:hAnsi="Century Gothic" w:cs="Arial"/>
-          <w:sz w:val="22"/>
-          <w:szCs w:val="22"/>
-        </w:rPr>
-        <w:t xml:space="preserve"> y IP Next </w:t>
-      </w:r>
-      <w:proofErr w:type="spellStart"/>
-      <w:r>
-        <w:rPr>
-          <w:rFonts w:ascii="Century Gothic" w:hAnsi="Century Gothic" w:cs="Arial"/>
-          <w:sz w:val="22"/>
-          <w:szCs w:val="22"/>
-        </w:rPr>
-        <w:t>Generation</w:t>
-      </w:r>
-      <w:proofErr w:type="spellEnd"/>
-      <w:r>
-        <w:rPr>
-          <w:rFonts w:ascii="Century Gothic" w:hAnsi="Century Gothic" w:cs="Arial"/>
-          <w:sz w:val="22"/>
-          <w:szCs w:val="22"/>
-        </w:rPr>
-        <w:t xml:space="preserve"> (INTE)</w:t>
-      </w:r>
-      <w:r>
-        <w:rPr>
-          <w:rFonts w:ascii="Century Gothic" w:hAnsi="Century Gothic" w:cs="Arial"/>
-          <w:sz w:val="22"/>
-          <w:szCs w:val="22"/>
-        </w:rPr>
-        <w:t xml:space="preserve">; que consiste en un servicio capa 3 que provee un canal para conectarse a internet y acceder a contenidos gracias a la modalidad de CDN (Content </w:t>
-      </w:r>
-      <w:proofErr w:type="spellStart"/>
-      <w:r>
-        <w:rPr>
-          <w:rFonts w:ascii="Century Gothic" w:hAnsi="Century Gothic" w:cs="Arial"/>
-          <w:sz w:val="22"/>
-          <w:szCs w:val="22"/>
-        </w:rPr>
-        <w:t>Distribution</w:t>
-      </w:r>
-      <w:proofErr w:type="spellEnd"/>
-      <w:r>
-        <w:rPr>
-          <w:rFonts w:ascii="Century Gothic" w:hAnsi="Century Gothic" w:cs="Arial"/>
-          <w:sz w:val="22"/>
-          <w:szCs w:val="22"/>
-        </w:rPr>
-        <w:t xml:space="preserve"> Network). </w:t>
-      </w:r>
-    </w:p>
-    <w:p>
-      <w:pPr>
-        <w:spacing w:line="320" w:lineRule="exact"/>
-        <w:jc w:val="both"/>
-        <w:rPr>
-          <w:rFonts w:ascii="Century Gothic" w:hAnsi="Century Gothic" w:cs="Arial"/>
-          <w:sz w:val="22"/>
-          <w:szCs w:val="22"/>
-        </w:rPr>
-      </w:pPr>
-      <w:r>
-        <w:rPr>
-          <w:rFonts w:ascii="Century Gothic" w:hAnsi="Century Gothic" w:cs="Arial"/>
-          <w:sz w:val="22"/>
-          <w:szCs w:val="22"/>
-        </w:rPr>
-        <w:t>El área encargada dentro de la empresa de realizar estas interconexiones</w:t>
-      </w:r>
-      <w:r>
-        <w:rPr>
-          <w:rFonts w:ascii="Century Gothic" w:hAnsi="Century Gothic" w:cs="Arial"/>
-          <w:sz w:val="22"/>
-          <w:szCs w:val="22"/>
-        </w:rPr>
-        <w:t xml:space="preserve"> corresponde al NOC (Network </w:t>
-      </w:r>
-      <w:proofErr w:type="spellStart"/>
-      <w:r>
-        <w:rPr>
-          <w:rFonts w:ascii="Century Gothic" w:hAnsi="Century Gothic" w:cs="Arial"/>
-          <w:sz w:val="22"/>
-          <w:szCs w:val="22"/>
-        </w:rPr>
-        <w:t>Operation</w:t>
-      </w:r>
-      <w:proofErr w:type="spellEnd"/>
-      <w:r>
-        <w:rPr>
-          <w:rFonts w:ascii="Century Gothic" w:hAnsi="Century Gothic" w:cs="Arial"/>
-          <w:sz w:val="22"/>
-          <w:szCs w:val="22"/>
-        </w:rPr>
-        <w:t xml:space="preserve"> Center) </w:t>
-      </w:r>
-      <w:proofErr w:type="spellStart"/>
-      <w:r>
-        <w:rPr>
-          <w:rFonts w:ascii="Century Gothic" w:hAnsi="Century Gothic" w:cs="Arial"/>
-          <w:sz w:val="22"/>
-          <w:szCs w:val="22"/>
-        </w:rPr>
-        <w:t>Latam</w:t>
-      </w:r>
-      <w:proofErr w:type="spellEnd"/>
-      <w:r>
-        <w:rPr>
-          <w:rFonts w:ascii="Century Gothic" w:hAnsi="Century Gothic" w:cs="Arial"/>
-          <w:sz w:val="22"/>
-          <w:szCs w:val="22"/>
-        </w:rPr>
-        <w:t xml:space="preserve">, que cuenta con profesionales con énfasis en Ingeniería de Red, de configuración, de gestión, entre otros. Los ingenieros de configuración, que son las personas que colaboran con la </w:t>
-      </w:r>
-      <w:r>
-        <w:rPr>
-          <w:rFonts w:ascii="Century Gothic" w:hAnsi="Century Gothic" w:cs="Arial"/>
-          <w:sz w:val="22"/>
-          <w:szCs w:val="22"/>
-        </w:rPr>
-        <w:t>asesoría en</w:t>
-      </w:r>
-      <w:r>
-        <w:rPr>
-          <w:rFonts w:ascii="Century Gothic" w:hAnsi="Century Gothic" w:cs="Arial"/>
-          <w:sz w:val="22"/>
-          <w:szCs w:val="22"/>
-        </w:rPr>
-        <w:t xml:space="preserve"> el proyecto, trabajan con las capas 1,2,3 y 4 del modelo OSI </w:t>
-      </w:r>
-      <w:r>
-        <w:rPr>
-          <w:rFonts w:ascii="Century Gothic" w:hAnsi="Century Gothic" w:cs="Arial"/>
-          <w:sz w:val="22"/>
-          <w:szCs w:val="22"/>
-        </w:rPr>
-        <w:t>(Open</w:t>
-      </w:r>
-      <w:r>
-        <w:rPr>
-          <w:rFonts w:ascii="Century Gothic" w:hAnsi="Century Gothic" w:cs="Arial"/>
-          <w:sz w:val="22"/>
-          <w:szCs w:val="22"/>
-        </w:rPr>
-        <w:t xml:space="preserve"> </w:t>
-      </w:r>
-      <w:proofErr w:type="spellStart"/>
-      <w:r>
-        <w:rPr>
-          <w:rFonts w:ascii="Century Gothic" w:hAnsi="Century Gothic" w:cs="Arial"/>
-          <w:sz w:val="22"/>
-          <w:szCs w:val="22"/>
-        </w:rPr>
-        <w:t>System</w:t>
-      </w:r>
-      <w:proofErr w:type="spellEnd"/>
-      <w:r>
-        <w:rPr>
-          <w:rFonts w:ascii="Century Gothic" w:hAnsi="Century Gothic" w:cs="Arial"/>
-          <w:sz w:val="22"/>
-          <w:szCs w:val="22"/>
-        </w:rPr>
-        <w:t xml:space="preserve"> </w:t>
-      </w:r>
-      <w:proofErr w:type="spellStart"/>
-      <w:r>
-        <w:rPr>
-          <w:rFonts w:ascii="Century Gothic" w:hAnsi="Century Gothic" w:cs="Arial"/>
-          <w:sz w:val="22"/>
-          <w:szCs w:val="22"/>
-        </w:rPr>
-        <w:t>Interconection</w:t>
-      </w:r>
-      <w:proofErr w:type="spellEnd"/>
-      <w:r>
-        <w:rPr>
-          <w:rFonts w:ascii="Century Gothic" w:hAnsi="Century Gothic" w:cs="Arial"/>
-          <w:sz w:val="22"/>
-          <w:szCs w:val="22"/>
-        </w:rPr>
-        <w:t>), para programar y configurar los servicios de ETHE Y INTE</w:t>
-      </w:r>
-      <w:r>
-        <w:rPr>
-          <w:rFonts w:ascii="Century Gothic" w:hAnsi="Century Gothic" w:cs="Arial"/>
-          <w:sz w:val="22"/>
-          <w:szCs w:val="22"/>
-        </w:rPr>
-        <w:t xml:space="preserve"> punto a punto y multipunto</w:t>
-      </w:r>
-      <w:r>
-        <w:rPr>
-          <w:rFonts w:ascii="Century Gothic" w:hAnsi="Century Gothic" w:cs="Arial"/>
-          <w:sz w:val="22"/>
-          <w:szCs w:val="22"/>
-        </w:rPr>
-        <w:t xml:space="preserve">. </w:t>
-      </w:r>
-    </w:p>
-    <w:p>
-      <w:pPr>
-        <w:spacing w:line="320" w:lineRule="exact"/>
-        <w:jc w:val="both"/>
-        <w:rPr>
-          <w:rFonts w:ascii="Century Gothic" w:hAnsi="Century Gothic" w:cs="Arial"/>
-          <w:sz w:val="22"/>
-          <w:szCs w:val="22"/>
-        </w:rPr>
-      </w:pPr>
-      <w:r>
-        <w:rPr>
-          <w:rFonts w:ascii="Century Gothic" w:hAnsi="Century Gothic" w:cs="Arial"/>
-          <w:sz w:val="22"/>
-          <w:szCs w:val="22"/>
-        </w:rPr>
-        <w:t>Hasta el momento ya hay un software</w:t>
-      </w:r>
-      <w:r>
-        <w:rPr>
-          <w:rFonts w:ascii="Century Gothic" w:hAnsi="Century Gothic" w:cs="Arial"/>
-          <w:sz w:val="22"/>
-          <w:szCs w:val="22"/>
-        </w:rPr>
-        <w:t xml:space="preserve"> realizado en Python por un practicante anterior para automatizar la configuración de los servicios en lugar de realizar configuración manual por medio de la interfaz CLI (</w:t>
-      </w:r>
-      <w:proofErr w:type="spellStart"/>
-      <w:r>
-        <w:rPr>
-          <w:rFonts w:ascii="Century Gothic" w:hAnsi="Century Gothic" w:cs="Arial"/>
-          <w:sz w:val="22"/>
-          <w:szCs w:val="22"/>
-        </w:rPr>
-        <w:t>Command</w:t>
-      </w:r>
-      <w:proofErr w:type="spellEnd"/>
-      <w:r>
-        <w:rPr>
-          <w:rFonts w:ascii="Century Gothic" w:hAnsi="Century Gothic" w:cs="Arial"/>
-          <w:sz w:val="22"/>
-          <w:szCs w:val="22"/>
-        </w:rPr>
-        <w:t xml:space="preserve"> Line </w:t>
-      </w:r>
-      <w:proofErr w:type="gramStart"/>
-      <w:r>
-        <w:rPr>
-          <w:rFonts w:ascii="Century Gothic" w:hAnsi="Century Gothic" w:cs="Arial"/>
-          <w:sz w:val="22"/>
-          <w:szCs w:val="22"/>
-        </w:rPr>
-        <w:t>Interface</w:t>
-      </w:r>
-      <w:proofErr w:type="gramEnd"/>
-      <w:r>
-        <w:rPr>
-          <w:rFonts w:ascii="Century Gothic" w:hAnsi="Century Gothic" w:cs="Arial"/>
-          <w:sz w:val="22"/>
-          <w:szCs w:val="22"/>
-        </w:rPr>
-        <w:t>). Para la configuración manual de los servicios, el ingeniero de configuración debe tener un amplio conocimiento sobre la topología de red y los comandos a utilizar. Esto es algo dispendioso porque toma 45 minutos la configuración de cada servicio</w:t>
-      </w:r>
-      <w:r>
-        <w:rPr>
-          <w:rFonts w:ascii="Century Gothic" w:hAnsi="Century Gothic" w:cs="Arial"/>
-          <w:sz w:val="22"/>
-          <w:szCs w:val="22"/>
-        </w:rPr>
-        <w:t xml:space="preserve">, sin contar los posibles errores al ingresar mal un comando, y además son varios los servicios que entrega la empresa. </w:t>
-      </w:r>
-    </w:p>
-    <w:p>
-      <w:pPr>
-        <w:spacing w:line="320" w:lineRule="exact"/>
-        <w:jc w:val="both"/>
-        <w:rPr>
-          <w:rFonts w:ascii="Century Gothic" w:hAnsi="Century Gothic" w:cs="Arial"/>
-          <w:sz w:val="22"/>
-          <w:szCs w:val="22"/>
-        </w:rPr>
-      </w:pPr>
-      <w:r>
-        <w:rPr>
-          <w:rFonts w:ascii="Century Gothic" w:hAnsi="Century Gothic" w:cs="Arial"/>
-          <w:sz w:val="22"/>
-          <w:szCs w:val="22"/>
-        </w:rPr>
-        <w:t>La primera versión de este software representaba una gran solución en cuanto a optimización, pero a mediados del año pasado pasó a ser obsoleto debido a que dentro de la empresa se establecieron unas políticas en las que establecieron que entregar los servicios mediante una nueva metodología que mejora el desempeño de los equipos Huawei.</w:t>
-      </w:r>
-      <w:r>
-        <w:rPr>
-          <w:rFonts w:ascii="Century Gothic" w:hAnsi="Century Gothic" w:cs="Arial"/>
-          <w:sz w:val="22"/>
-          <w:szCs w:val="22"/>
-        </w:rPr>
-        <w:t xml:space="preserve"> Por eso</w:t>
-      </w:r>
-      <w:r>
-        <w:rPr>
-          <w:rFonts w:ascii="Century Gothic" w:hAnsi="Century Gothic" w:cs="Arial"/>
-          <w:sz w:val="22"/>
-          <w:szCs w:val="22"/>
-        </w:rPr>
-        <w:t xml:space="preserve"> </w:t>
-      </w:r>
-      <w:r>
-        <w:rPr>
-          <w:rFonts w:ascii="Century Gothic" w:hAnsi="Century Gothic" w:cs="Arial"/>
-          <w:sz w:val="22"/>
-          <w:szCs w:val="22"/>
-        </w:rPr>
-        <w:t>los ingenieros de configuración tienen que volver a configurar los nuevos servicios contratados manualmente.</w:t>
-      </w:r>
-    </w:p>
-    <w:p>
-      <w:pPr>
-        <w:spacing w:line="320" w:lineRule="exact"/>
-        <w:jc w:val="both"/>
-        <w:rPr>
-          <w:rFonts w:ascii="Century Gothic" w:hAnsi="Century Gothic" w:cs="Arial"/>
-          <w:sz w:val="22"/>
-          <w:szCs w:val="22"/>
-        </w:rPr>
-      </w:pPr>
-      <w:r>
-        <w:rPr>
-          <w:rFonts w:ascii="Century Gothic" w:hAnsi="Century Gothic" w:cs="Arial"/>
-          <w:sz w:val="22"/>
-          <w:szCs w:val="22"/>
-        </w:rPr>
-        <w:t xml:space="preserve">La segunda versión del software que se </w:t>
-      </w:r>
-      <w:r>
-        <w:rPr>
-          <w:rFonts w:ascii="Century Gothic" w:hAnsi="Century Gothic" w:cs="Arial"/>
-          <w:sz w:val="22"/>
-          <w:szCs w:val="22"/>
-        </w:rPr>
-        <w:t xml:space="preserve">va a realizar durante este semestre de </w:t>
-      </w:r>
-      <w:r>
-        <w:rPr>
-          <w:rFonts w:ascii="Century Gothic" w:hAnsi="Century Gothic" w:cs="Arial"/>
-          <w:sz w:val="22"/>
-          <w:szCs w:val="22"/>
-        </w:rPr>
-        <w:t>industria</w:t>
-      </w:r>
-      <w:r>
-        <w:rPr>
-          <w:rFonts w:ascii="Century Gothic" w:hAnsi="Century Gothic" w:cs="Arial"/>
-          <w:sz w:val="22"/>
-          <w:szCs w:val="22"/>
-        </w:rPr>
-        <w:t xml:space="preserve"> se adaptará a las políticas establecidas por la empresa para hacer la </w:t>
-      </w:r>
-      <w:r>
-        <w:rPr>
-          <w:rFonts w:ascii="Century Gothic" w:hAnsi="Century Gothic" w:cs="Arial"/>
-          <w:sz w:val="22"/>
-          <w:szCs w:val="22"/>
-        </w:rPr>
-        <w:lastRenderedPageBreak/>
-        <w:t xml:space="preserve">configuración automática de los nuevos servicios contratados y realizar una posible migración de servicios ya configurados por la metodología vieja. </w:t>
-      </w:r>
-    </w:p>
-    <w:p>
-      <w:pPr>
-        <w:spacing w:line="320" w:lineRule="exact"/>
-        <w:jc w:val="both"/>
-        <w:rPr>
-          <w:rFonts w:ascii="Century Gothic" w:hAnsi="Century Gothic" w:cs="Arial"/>
-          <w:b/>
-          <w:sz w:val="22"/>
-          <w:szCs w:val="22"/>
-        </w:rPr>
-      </w:pPr>
-      <w:r>
-        <w:rPr>
-          <w:rFonts w:ascii="Century Gothic" w:hAnsi="Century Gothic" w:cs="Arial"/>
-          <w:b/>
-          <w:sz w:val="22"/>
-          <w:szCs w:val="22"/>
-        </w:rPr>
-        <w:t>O</w:t>
-      </w:r>
-      <w:r>
-        <w:rPr>
-          <w:rFonts w:ascii="Century Gothic" w:hAnsi="Century Gothic" w:cs="Arial"/>
-          <w:b/>
-          <w:sz w:val="22"/>
-          <w:szCs w:val="22"/>
-        </w:rPr>
-        <w:t>bjetivos</w:t>
-      </w:r>
-    </w:p>
-    <w:p>
-      <w:pPr>
-        <w:spacing w:line="320" w:lineRule="exact"/>
-        <w:jc w:val="both"/>
-        <w:rPr>
-          <w:rFonts w:ascii="Century Gothic" w:hAnsi="Century Gothic" w:cs="Arial"/>
-          <w:b/>
-          <w:bCs/>
-          <w:sz w:val="22"/>
-          <w:szCs w:val="22"/>
-        </w:rPr>
-      </w:pPr>
-      <w:r>
-        <w:rPr>
-          <w:rFonts w:ascii="Century Gothic" w:hAnsi="Century Gothic" w:cs="Arial"/>
-          <w:b/>
-          <w:bCs/>
-          <w:sz w:val="22"/>
-          <w:szCs w:val="22"/>
-        </w:rPr>
-        <w:t>Objetivo General</w:t>
-      </w:r>
-    </w:p>
-    <w:p>
-      <w:pPr>
-        <w:spacing w:line="320" w:lineRule="exact"/>
+        <w:spacing w:after="240" w:line="320" w:lineRule="exact"/>
         <w:jc w:val="both"/>
         <w:rPr>
           <w:rFonts w:ascii="Century Gothic" w:hAnsi="Century Gothic" w:cs="Arial"/>
@@ -2870,7 +2870,7 @@
           <w:ilvl w:val="0"/>
           <w:numId w:val="11"/>
         </w:numPr>
-        <w:spacing w:line="320" w:lineRule="exact"/>
+        <w:spacing w:after="240" w:line="320" w:lineRule="exact"/>
         <w:jc w:val="both"/>
         <w:rPr>
           <w:rFonts w:ascii="Century Gothic" w:hAnsi="Century Gothic" w:cs="Arial"/>
@@ -2992,6 +2992,7 @@
           <w:id w:val="1171534501"/>
           <w:citation/>
         </w:sdtPr>
+        <w:sdtEndPr/>
         <w:sdtContent>
           <w:r>
             <w:rPr>
@@ -3104,6 +3105,7 @@
           <w:id w:val="751858258"/>
           <w:citation/>
         </w:sdtPr>
+        <w:sdtEndPr/>
         <w:sdtContent>
           <w:r>
             <w:rPr>
@@ -3184,7 +3186,16 @@
           <w:sz w:val="22"/>
           <w:szCs w:val="22"/>
         </w:rPr>
-        <w:t xml:space="preserve"> Colombia opera en las 4 primeras capas del modelo OSI dentro del mercado de las TI, pero en este proyecto el interés va a estar centrado en la segunda y tercera. </w:t>
+        <w:t xml:space="preserve"> </w:t>
+      </w:r>
+      <w:r>
+        <w:rPr>
+          <w:rFonts w:ascii="Century Gothic" w:hAnsi="Century Gothic" w:cs="Arial"/>
+          <w:sz w:val="22"/>
+          <w:szCs w:val="22"/>
+        </w:rPr>
+        <w:lastRenderedPageBreak/>
+        <w:t xml:space="preserve">Colombia opera en las 4 primeras capas del modelo OSI dentro del mercado de las TI, pero en este proyecto el interés va a estar centrado en la segunda y tercera. </w:t>
       </w:r>
     </w:p>
     <w:p>
@@ -3264,6 +3275,7 @@
           <w:id w:val="2029513453"/>
           <w:citation/>
         </w:sdtPr>
+        <w:sdtEndPr/>
         <w:sdtContent>
           <w:r>
             <w:rPr>
@@ -3313,7 +3325,7 @@
     </w:p>
     <w:p>
       <w:pPr>
-        <w:spacing w:line="320" w:lineRule="exact"/>
+        <w:spacing w:after="240" w:line="320" w:lineRule="exact"/>
         <w:jc w:val="both"/>
         <w:rPr>
           <w:rFonts w:ascii="Century Gothic" w:hAnsi="Century Gothic" w:cs="Arial"/>
@@ -3327,7 +3339,6 @@
           <w:sz w:val="22"/>
           <w:szCs w:val="22"/>
         </w:rPr>
-        <w:lastRenderedPageBreak/>
         <w:t xml:space="preserve">El enrutamiento consiste en el descubrimiento de una ruta para llegar a un host destino. Este es un proceso mucho más complejo ya que cada vez que llega un paquete a un nodo, este debe seleccionar cual es el siguiente paso, por eso es usado para comunicar </w:t>
       </w:r>
       <w:r>
@@ -3348,6 +3359,7 @@
           <w:id w:val="1209843154"/>
           <w:citation/>
         </w:sdtPr>
+        <w:sdtEndPr/>
         <w:sdtContent>
           <w:r>
             <w:rPr>
@@ -3407,7 +3419,7 @@
     </w:p>
     <w:p>
       <w:pPr>
-        <w:spacing w:line="320" w:lineRule="exact"/>
+        <w:spacing w:after="240" w:line="320" w:lineRule="exact"/>
         <w:jc w:val="both"/>
         <w:rPr>
           <w:rFonts w:ascii="Century Gothic" w:hAnsi="Century Gothic" w:cs="Arial"/>
@@ -3475,6 +3487,7 @@
           <w:id w:val="1852531327"/>
           <w:citation/>
         </w:sdtPr>
+        <w:sdtEndPr/>
         <w:sdtContent>
           <w:r>
             <w:rPr>
@@ -3534,7 +3547,7 @@
     </w:p>
     <w:p>
       <w:pPr>
-        <w:spacing w:line="320" w:lineRule="exact"/>
+        <w:spacing w:after="240" w:line="320" w:lineRule="exact"/>
         <w:jc w:val="both"/>
         <w:rPr>
           <w:rFonts w:ascii="Century Gothic" w:hAnsi="Century Gothic" w:cs="Arial"/>
@@ -3728,6 +3741,7 @@
           <w:id w:val="1778443141"/>
           <w:citation/>
         </w:sdtPr>
+        <w:sdtEndPr/>
         <w:sdtContent>
           <w:r>
             <w:rPr>
@@ -3839,6 +3853,7 @@
           <w:id w:val="1656955258"/>
           <w:citation/>
         </w:sdtPr>
+        <w:sdtEndPr/>
         <w:sdtContent>
           <w:r>
             <w:rPr>
@@ -3941,6 +3956,7 @@
           <w:id w:val="1600978018"/>
           <w:citation/>
         </w:sdtPr>
+        <w:sdtEndPr/>
         <w:sdtContent>
           <w:r>
             <w:rPr>
@@ -4004,7 +4020,7 @@
     </w:p>
     <w:p>
       <w:pPr>
-        <w:spacing w:line="320" w:lineRule="exact"/>
+        <w:spacing w:after="240" w:line="320" w:lineRule="exact"/>
         <w:jc w:val="both"/>
         <w:rPr>
           <w:rFonts w:ascii="Century Gothic" w:hAnsi="Century Gothic" w:cs="Arial"/>
@@ -4120,6 +4136,7 @@
           <w:id w:val="-817115487"/>
           <w:citation/>
         </w:sdtPr>
+        <w:sdtEndPr/>
         <w:sdtContent>
           <w:r>
             <w:rPr>
@@ -4185,7 +4202,7 @@
     </w:p>
     <w:p>
       <w:pPr>
-        <w:spacing w:line="320" w:lineRule="exact"/>
+        <w:spacing w:after="240" w:line="320" w:lineRule="exact"/>
         <w:jc w:val="both"/>
         <w:rPr>
           <w:rFonts w:ascii="Century Gothic" w:hAnsi="Century Gothic" w:cs="Arial"/>
@@ -4210,7 +4227,17 @@
           <w:szCs w:val="22"/>
           <w:shd w:val="clear" w:color="auto" w:fill="FFFFFF"/>
         </w:rPr>
-        <w:t xml:space="preserve">Un servicio ETHE consiste en la creación conexiones punto a punto o multipunto para uno o varios clientes, donde puede pasar tráfico en forma de servicios de voz, telefonía, datos internos del cliente o </w:t>
+        <w:t xml:space="preserve">Un servicio ETHE consiste en la creación conexiones punto a punto o multipunto </w:t>
+      </w:r>
+      <w:r>
+        <w:rPr>
+          <w:rFonts w:ascii="Century Gothic" w:hAnsi="Century Gothic" w:cs="Arial"/>
+          <w:sz w:val="22"/>
+          <w:szCs w:val="22"/>
+          <w:shd w:val="clear" w:color="auto" w:fill="FFFFFF"/>
+        </w:rPr>
+        <w:lastRenderedPageBreak/>
+        <w:t xml:space="preserve">para uno o varios clientes, donde puede pasar tráfico en forma de servicios de voz, telefonía, datos internos del cliente o </w:t>
       </w:r>
       <w:proofErr w:type="spellStart"/>
       <w:r>
@@ -4261,6 +4288,7 @@
           <w:id w:val="-979537437"/>
           <w:citation/>
         </w:sdtPr>
+        <w:sdtEndPr/>
         <w:sdtContent>
           <w:r>
             <w:rPr>
@@ -4324,7 +4352,7 @@
     </w:p>
     <w:p>
       <w:pPr>
-        <w:spacing w:line="320" w:lineRule="exact"/>
+        <w:spacing w:after="240" w:line="320" w:lineRule="exact"/>
         <w:jc w:val="both"/>
         <w:rPr>
           <w:rFonts w:ascii="Century Gothic" w:hAnsi="Century Gothic" w:cs="Arial"/>
@@ -4382,6 +4410,7 @@
           <w:id w:val="1694029870"/>
           <w:citation/>
         </w:sdtPr>
+        <w:sdtEndPr/>
         <w:sdtContent>
           <w:r>
             <w:rPr>
@@ -4453,6 +4482,7 @@
           <w:id w:val="-452710772"/>
           <w:citation/>
         </w:sdtPr>
+        <w:sdtEndPr/>
         <w:sdtContent>
           <w:r>
             <w:rPr>
@@ -4516,38 +4546,13 @@
           <w:szCs w:val="22"/>
         </w:rPr>
       </w:pPr>
-    </w:p>
-    <w:p>
-      <w:pPr>
-        <w:spacing w:after="240" w:line="320" w:lineRule="exact"/>
-        <w:jc w:val="both"/>
+      <w:r>
         <w:rPr>
           <w:rFonts w:ascii="Century Gothic" w:hAnsi="Century Gothic" w:cs="Arial"/>
           <w:b/>
           <w:sz w:val="22"/>
           <w:szCs w:val="22"/>
         </w:rPr>
-      </w:pPr>
-    </w:p>
-    <w:p>
-      <w:pPr>
-        <w:spacing w:after="240" w:line="320" w:lineRule="exact"/>
-        <w:jc w:val="both"/>
-        <w:rPr>
-          <w:rFonts w:ascii="Century Gothic" w:hAnsi="Century Gothic" w:cs="Arial"/>
-          <w:b/>
-          <w:sz w:val="22"/>
-          <w:szCs w:val="22"/>
-        </w:rPr>
-      </w:pPr>
-      <w:r>
-        <w:rPr>
-          <w:rFonts w:ascii="Century Gothic" w:hAnsi="Century Gothic" w:cs="Arial"/>
-          <w:b/>
-          <w:sz w:val="22"/>
-          <w:szCs w:val="22"/>
-        </w:rPr>
-        <w:lastRenderedPageBreak/>
         <w:t>Metodología</w:t>
       </w:r>
     </w:p>
@@ -5622,90 +5627,6 @@
         </w:tc>
       </w:tr>
     </w:tbl>
-    <w:p>
-      <w:pPr>
-        <w:spacing w:line="320" w:lineRule="exact"/>
-        <w:jc w:val="both"/>
-        <w:rPr>
-          <w:rFonts w:ascii="Century Gothic" w:hAnsi="Century Gothic" w:cs="Arial"/>
-          <w:b/>
-          <w:sz w:val="22"/>
-          <w:szCs w:val="22"/>
-        </w:rPr>
-      </w:pPr>
-    </w:p>
-    <w:p>
-      <w:pPr>
-        <w:spacing w:line="320" w:lineRule="exact"/>
-        <w:jc w:val="both"/>
-        <w:rPr>
-          <w:rFonts w:ascii="Century Gothic" w:hAnsi="Century Gothic" w:cs="Arial"/>
-          <w:b/>
-          <w:sz w:val="22"/>
-          <w:szCs w:val="22"/>
-        </w:rPr>
-      </w:pPr>
-    </w:p>
-    <w:p>
-      <w:pPr>
-        <w:spacing w:line="320" w:lineRule="exact"/>
-        <w:jc w:val="both"/>
-        <w:rPr>
-          <w:rFonts w:ascii="Century Gothic" w:hAnsi="Century Gothic" w:cs="Arial"/>
-          <w:b/>
-          <w:sz w:val="22"/>
-          <w:szCs w:val="22"/>
-        </w:rPr>
-      </w:pPr>
-    </w:p>
-    <w:p>
-      <w:pPr>
-        <w:spacing w:line="320" w:lineRule="exact"/>
-        <w:jc w:val="both"/>
-        <w:rPr>
-          <w:rFonts w:ascii="Century Gothic" w:hAnsi="Century Gothic" w:cs="Arial"/>
-          <w:b/>
-          <w:sz w:val="22"/>
-          <w:szCs w:val="22"/>
-        </w:rPr>
-      </w:pPr>
-    </w:p>
-    <w:p>
-      <w:pPr>
-        <w:spacing w:line="320" w:lineRule="exact"/>
-        <w:jc w:val="both"/>
-        <w:rPr>
-          <w:rFonts w:ascii="Century Gothic" w:hAnsi="Century Gothic" w:cs="Arial"/>
-          <w:b/>
-          <w:sz w:val="22"/>
-          <w:szCs w:val="22"/>
-        </w:rPr>
-      </w:pPr>
-    </w:p>
-    <w:p>
-      <w:pPr>
-        <w:spacing w:line="320" w:lineRule="exact"/>
-        <w:jc w:val="both"/>
-        <w:rPr>
-          <w:rFonts w:ascii="Century Gothic" w:hAnsi="Century Gothic" w:cs="Arial"/>
-          <w:b/>
-          <w:sz w:val="22"/>
-          <w:szCs w:val="22"/>
-        </w:rPr>
-      </w:pPr>
-    </w:p>
-    <w:p>
-      <w:pPr>
-        <w:spacing w:line="320" w:lineRule="exact"/>
-        <w:jc w:val="both"/>
-        <w:rPr>
-          <w:rFonts w:ascii="Century Gothic" w:hAnsi="Century Gothic" w:cs="Arial"/>
-          <w:b/>
-          <w:sz w:val="22"/>
-          <w:szCs w:val="22"/>
-        </w:rPr>
-      </w:pPr>
-    </w:p>
     <w:p>
       <w:pPr>
         <w:spacing w:line="320" w:lineRule="exact"/>
@@ -14820,7 +14741,7 @@
         <w:tblLook w:val="04A0" w:firstRow="1" w:lastRow="0" w:firstColumn="1" w:lastColumn="0" w:noHBand="0" w:noVBand="1"/>
       </w:tblPr>
       <w:tblGrid>
-        <w:gridCol w:w="1134"/>
+        <w:gridCol w:w="1250"/>
         <w:gridCol w:w="1546"/>
         <w:gridCol w:w="2200"/>
         <w:gridCol w:w="1720"/>
@@ -14850,7 +14771,7 @@
             <w:pPr>
               <w:jc w:val="center"/>
               <w:rPr>
-                <w:rFonts w:ascii="Calibri" w:hAnsi="Calibri" w:cs="Calibri"/>
+                <w:rFonts w:ascii="Century Gothic" w:hAnsi="Century Gothic" w:cs="Calibri"/>
                 <w:b/>
                 <w:bCs/>
                 <w:color w:val="000000"/>
@@ -14861,7 +14782,7 @@
             </w:pPr>
             <w:r>
               <w:rPr>
-                <w:rFonts w:ascii="Calibri" w:hAnsi="Calibri" w:cs="Calibri"/>
+                <w:rFonts w:ascii="Century Gothic" w:hAnsi="Century Gothic" w:cs="Calibri"/>
                 <w:b/>
                 <w:bCs/>
                 <w:color w:val="000000"/>
@@ -14891,7 +14812,7 @@
             <w:pPr>
               <w:jc w:val="center"/>
               <w:rPr>
-                <w:rFonts w:ascii="Calibri" w:hAnsi="Calibri" w:cs="Calibri"/>
+                <w:rFonts w:ascii="Century Gothic" w:hAnsi="Century Gothic" w:cs="Calibri"/>
                 <w:b/>
                 <w:bCs/>
                 <w:color w:val="000000"/>
@@ -14901,7 +14822,7 @@
             </w:pPr>
             <w:r>
               <w:rPr>
-                <w:rFonts w:ascii="Calibri" w:hAnsi="Calibri" w:cs="Calibri"/>
+                <w:rFonts w:ascii="Century Gothic" w:hAnsi="Century Gothic" w:cs="Calibri"/>
                 <w:b/>
                 <w:bCs/>
                 <w:color w:val="000000"/>
@@ -14930,15 +14851,15 @@
             <w:pPr>
               <w:jc w:val="center"/>
               <w:rPr>
-                <w:rFonts w:ascii="Calibri" w:hAnsi="Calibri" w:cs="Calibri"/>
-                <w:color w:val="000000"/>
-                <w:sz w:val="22"/>
-                <w:szCs w:val="22"/>
-              </w:rPr>
-            </w:pPr>
-            <w:r>
-              <w:rPr>
-                <w:rFonts w:ascii="Calibri" w:hAnsi="Calibri" w:cs="Calibri"/>
+                <w:rFonts w:ascii="Century Gothic" w:hAnsi="Century Gothic" w:cs="Calibri"/>
+                <w:color w:val="000000"/>
+                <w:sz w:val="22"/>
+                <w:szCs w:val="22"/>
+              </w:rPr>
+            </w:pPr>
+            <w:r>
+              <w:rPr>
+                <w:rFonts w:ascii="Century Gothic" w:hAnsi="Century Gothic" w:cs="Calibri"/>
                 <w:b/>
                 <w:bCs/>
                 <w:color w:val="000000"/>
@@ -14949,7 +14870,7 @@
             </w:r>
             <w:r>
               <w:rPr>
-                <w:rFonts w:ascii="Calibri" w:hAnsi="Calibri" w:cs="Calibri"/>
+                <w:rFonts w:ascii="Century Gothic" w:hAnsi="Century Gothic" w:cs="Calibri"/>
                 <w:b/>
                 <w:bCs/>
                 <w:color w:val="000000"/>
@@ -14960,7 +14881,7 @@
             </w:r>
             <w:r>
               <w:rPr>
-                <w:rFonts w:ascii="Calibri" w:hAnsi="Calibri" w:cs="Calibri"/>
+                <w:rFonts w:ascii="Century Gothic" w:hAnsi="Century Gothic" w:cs="Calibri"/>
                 <w:color w:val="000000"/>
                 <w:sz w:val="22"/>
                 <w:szCs w:val="22"/>
@@ -14991,7 +14912,7 @@
           <w:p>
             <w:pPr>
               <w:rPr>
-                <w:rFonts w:ascii="Calibri" w:hAnsi="Calibri" w:cs="Calibri"/>
+                <w:rFonts w:ascii="Century Gothic" w:hAnsi="Century Gothic" w:cs="Calibri"/>
                 <w:b/>
                 <w:bCs/>
                 <w:color w:val="000000"/>
@@ -15019,7 +14940,7 @@
             <w:pPr>
               <w:jc w:val="center"/>
               <w:rPr>
-                <w:rFonts w:ascii="Calibri" w:hAnsi="Calibri" w:cs="Calibri"/>
+                <w:rFonts w:ascii="Century Gothic" w:hAnsi="Century Gothic" w:cs="Calibri"/>
                 <w:b/>
                 <w:bCs/>
                 <w:color w:val="000000"/>
@@ -15029,7 +14950,7 @@
             </w:pPr>
             <w:r>
               <w:rPr>
-                <w:rFonts w:ascii="Calibri" w:hAnsi="Calibri" w:cs="Calibri"/>
+                <w:rFonts w:ascii="Century Gothic" w:hAnsi="Century Gothic" w:cs="Calibri"/>
                 <w:b/>
                 <w:bCs/>
                 <w:color w:val="000000"/>
@@ -15058,7 +14979,7 @@
             <w:pPr>
               <w:jc w:val="center"/>
               <w:rPr>
-                <w:rFonts w:ascii="Calibri" w:hAnsi="Calibri" w:cs="Calibri"/>
+                <w:rFonts w:ascii="Century Gothic" w:hAnsi="Century Gothic" w:cs="Calibri"/>
                 <w:b/>
                 <w:bCs/>
                 <w:color w:val="000000"/>
@@ -15068,7 +14989,7 @@
             </w:pPr>
             <w:r>
               <w:rPr>
-                <w:rFonts w:ascii="Calibri" w:hAnsi="Calibri" w:cs="Calibri"/>
+                <w:rFonts w:ascii="Century Gothic" w:hAnsi="Century Gothic" w:cs="Calibri"/>
                 <w:b/>
                 <w:bCs/>
                 <w:color w:val="000000"/>
@@ -15095,7 +15016,7 @@
           <w:p>
             <w:pPr>
               <w:rPr>
-                <w:rFonts w:ascii="Calibri" w:hAnsi="Calibri" w:cs="Calibri"/>
+                <w:rFonts w:ascii="Century Gothic" w:hAnsi="Century Gothic" w:cs="Calibri"/>
                 <w:color w:val="000000"/>
                 <w:sz w:val="22"/>
                 <w:szCs w:val="22"/>
@@ -15127,15 +15048,15 @@
             <w:pPr>
               <w:jc w:val="center"/>
               <w:rPr>
-                <w:rFonts w:ascii="Calibri" w:hAnsi="Calibri" w:cs="Calibri"/>
-                <w:color w:val="000000"/>
-                <w:sz w:val="22"/>
-                <w:szCs w:val="22"/>
-              </w:rPr>
-            </w:pPr>
-            <w:r>
-              <w:rPr>
-                <w:rFonts w:ascii="Calibri" w:hAnsi="Calibri" w:cs="Calibri"/>
+                <w:rFonts w:ascii="Century Gothic" w:hAnsi="Century Gothic" w:cs="Calibri"/>
+                <w:color w:val="000000"/>
+                <w:sz w:val="22"/>
+                <w:szCs w:val="22"/>
+              </w:rPr>
+            </w:pPr>
+            <w:r>
+              <w:rPr>
+                <w:rFonts w:ascii="Century Gothic" w:hAnsi="Century Gothic" w:cs="Calibri"/>
                 <w:color w:val="000000"/>
                 <w:sz w:val="22"/>
                 <w:szCs w:val="22"/>
@@ -15162,15 +15083,15 @@
             <w:pPr>
               <w:jc w:val="center"/>
               <w:rPr>
-                <w:rFonts w:ascii="Calibri" w:hAnsi="Calibri" w:cs="Calibri"/>
-                <w:color w:val="000000"/>
-                <w:sz w:val="22"/>
-                <w:szCs w:val="22"/>
-              </w:rPr>
-            </w:pPr>
-            <w:r>
-              <w:rPr>
-                <w:rFonts w:ascii="Calibri" w:hAnsi="Calibri" w:cs="Calibri"/>
+                <w:rFonts w:ascii="Century Gothic" w:hAnsi="Century Gothic" w:cs="Calibri"/>
+                <w:color w:val="000000"/>
+                <w:sz w:val="22"/>
+                <w:szCs w:val="22"/>
+              </w:rPr>
+            </w:pPr>
+            <w:r>
+              <w:rPr>
+                <w:rFonts w:ascii="Century Gothic" w:hAnsi="Century Gothic" w:cs="Calibri"/>
                 <w:color w:val="000000"/>
                 <w:sz w:val="22"/>
                 <w:szCs w:val="22"/>
@@ -15196,15 +15117,15 @@
             <w:pPr>
               <w:jc w:val="center"/>
               <w:rPr>
-                <w:rFonts w:ascii="Calibri" w:hAnsi="Calibri" w:cs="Calibri"/>
-                <w:color w:val="000000"/>
-                <w:sz w:val="22"/>
-                <w:szCs w:val="22"/>
-              </w:rPr>
-            </w:pPr>
-            <w:r>
-              <w:rPr>
-                <w:rFonts w:ascii="Calibri" w:hAnsi="Calibri" w:cs="Calibri"/>
+                <w:rFonts w:ascii="Century Gothic" w:hAnsi="Century Gothic" w:cs="Calibri"/>
+                <w:color w:val="000000"/>
+                <w:sz w:val="22"/>
+                <w:szCs w:val="22"/>
+              </w:rPr>
+            </w:pPr>
+            <w:r>
+              <w:rPr>
+                <w:rFonts w:ascii="Century Gothic" w:hAnsi="Century Gothic" w:cs="Calibri"/>
                 <w:color w:val="000000"/>
                 <w:sz w:val="22"/>
                 <w:szCs w:val="22"/>
@@ -15213,7 +15134,7 @@
             </w:r>
             <w:r>
               <w:rPr>
-                <w:rFonts w:ascii="Calibri" w:hAnsi="Calibri" w:cs="Calibri"/>
+                <w:rFonts w:ascii="Century Gothic" w:hAnsi="Century Gothic" w:cs="Calibri"/>
                 <w:color w:val="000000"/>
                 <w:sz w:val="22"/>
                 <w:szCs w:val="22"/>
@@ -15240,15 +15161,15 @@
           <w:p>
             <w:pPr>
               <w:rPr>
-                <w:rFonts w:ascii="Calibri" w:hAnsi="Calibri" w:cs="Calibri"/>
-                <w:color w:val="000000"/>
-                <w:sz w:val="22"/>
-                <w:szCs w:val="22"/>
-              </w:rPr>
-            </w:pPr>
-            <w:r>
-              <w:rPr>
-                <w:rFonts w:ascii="Calibri" w:hAnsi="Calibri" w:cs="Calibri"/>
+                <w:rFonts w:ascii="Century Gothic" w:hAnsi="Century Gothic" w:cs="Calibri"/>
+                <w:color w:val="000000"/>
+                <w:sz w:val="22"/>
+                <w:szCs w:val="22"/>
+              </w:rPr>
+            </w:pPr>
+            <w:r>
+              <w:rPr>
+                <w:rFonts w:ascii="Century Gothic" w:hAnsi="Century Gothic" w:cs="Calibri"/>
                 <w:color w:val="000000"/>
                 <w:sz w:val="22"/>
                 <w:szCs w:val="22"/>
@@ -15275,29 +15196,20 @@
             <w:pPr>
               <w:jc w:val="center"/>
               <w:rPr>
-                <w:rFonts w:ascii="Calibri" w:hAnsi="Calibri" w:cs="Calibri"/>
-                <w:color w:val="000000"/>
-                <w:sz w:val="22"/>
-                <w:szCs w:val="22"/>
-              </w:rPr>
-            </w:pPr>
-            <w:r>
-              <w:rPr>
-                <w:rFonts w:ascii="Calibri" w:hAnsi="Calibri" w:cs="Calibri"/>
-                <w:color w:val="000000"/>
-                <w:sz w:val="22"/>
-                <w:szCs w:val="22"/>
-              </w:rPr>
-              <w:t>$ 8</w:t>
-            </w:r>
-            <w:r>
-              <w:rPr>
-                <w:rFonts w:ascii="Calibri" w:hAnsi="Calibri" w:cs="Calibri"/>
-                <w:color w:val="000000"/>
-                <w:sz w:val="22"/>
-                <w:szCs w:val="22"/>
-              </w:rPr>
-              <w:t>' 172.000</w:t>
+                <w:rFonts w:ascii="Century Gothic" w:hAnsi="Century Gothic" w:cs="Calibri"/>
+                <w:color w:val="000000"/>
+                <w:sz w:val="22"/>
+                <w:szCs w:val="22"/>
+              </w:rPr>
+            </w:pPr>
+            <w:r>
+              <w:rPr>
+                <w:rFonts w:ascii="Century Gothic" w:hAnsi="Century Gothic" w:cs="Calibri"/>
+                <w:color w:val="000000"/>
+                <w:sz w:val="22"/>
+                <w:szCs w:val="22"/>
+              </w:rPr>
+              <w:t>$ 8' 172.000</w:t>
             </w:r>
           </w:p>
         </w:tc>
@@ -15322,7 +15234,7 @@
           <w:p>
             <w:pPr>
               <w:rPr>
-                <w:rFonts w:ascii="Calibri" w:hAnsi="Calibri" w:cs="Calibri"/>
+                <w:rFonts w:ascii="Century Gothic" w:hAnsi="Century Gothic" w:cs="Calibri"/>
                 <w:color w:val="000000"/>
                 <w:sz w:val="22"/>
                 <w:szCs w:val="22"/>
@@ -15347,15 +15259,15 @@
           <w:p>
             <w:pPr>
               <w:rPr>
-                <w:rFonts w:ascii="Calibri" w:hAnsi="Calibri" w:cs="Calibri"/>
-                <w:color w:val="000000"/>
-                <w:sz w:val="22"/>
-                <w:szCs w:val="22"/>
-              </w:rPr>
-            </w:pPr>
-            <w:r>
-              <w:rPr>
-                <w:rFonts w:ascii="Calibri" w:hAnsi="Calibri" w:cs="Calibri"/>
+                <w:rFonts w:ascii="Century Gothic" w:hAnsi="Century Gothic" w:cs="Calibri"/>
+                <w:color w:val="000000"/>
+                <w:sz w:val="22"/>
+                <w:szCs w:val="22"/>
+              </w:rPr>
+            </w:pPr>
+            <w:r>
+              <w:rPr>
+                <w:rFonts w:ascii="Century Gothic" w:hAnsi="Century Gothic" w:cs="Calibri"/>
                 <w:color w:val="000000"/>
                 <w:sz w:val="22"/>
                 <w:szCs w:val="22"/>
@@ -15381,15 +15293,15 @@
           <w:p>
             <w:pPr>
               <w:rPr>
-                <w:rFonts w:ascii="Calibri" w:hAnsi="Calibri" w:cs="Calibri"/>
-                <w:color w:val="000000"/>
-                <w:sz w:val="22"/>
-                <w:szCs w:val="22"/>
-              </w:rPr>
-            </w:pPr>
-            <w:r>
-              <w:rPr>
-                <w:rFonts w:ascii="Calibri" w:hAnsi="Calibri" w:cs="Calibri"/>
+                <w:rFonts w:ascii="Century Gothic" w:hAnsi="Century Gothic" w:cs="Calibri"/>
+                <w:color w:val="000000"/>
+                <w:sz w:val="22"/>
+                <w:szCs w:val="22"/>
+              </w:rPr>
+            </w:pPr>
+            <w:r>
+              <w:rPr>
+                <w:rFonts w:ascii="Century Gothic" w:hAnsi="Century Gothic" w:cs="Calibri"/>
                 <w:color w:val="000000"/>
                 <w:sz w:val="22"/>
                 <w:szCs w:val="22"/>
@@ -15415,42 +15327,24 @@
             <w:pPr>
               <w:jc w:val="center"/>
               <w:rPr>
-                <w:rFonts w:ascii="Calibri" w:hAnsi="Calibri" w:cs="Calibri"/>
-                <w:color w:val="000000"/>
-                <w:sz w:val="22"/>
-                <w:szCs w:val="22"/>
-              </w:rPr>
-            </w:pPr>
-            <w:r>
-              <w:rPr>
-                <w:rFonts w:ascii="Calibri" w:hAnsi="Calibri" w:cs="Calibri"/>
-                <w:color w:val="000000"/>
-                <w:sz w:val="22"/>
-                <w:szCs w:val="22"/>
-              </w:rPr>
-              <w:t xml:space="preserve">$ </w:t>
-            </w:r>
-            <w:r>
-              <w:rPr>
-                <w:rFonts w:ascii="Calibri" w:hAnsi="Calibri" w:cs="Calibri"/>
-                <w:color w:val="000000"/>
-                <w:sz w:val="22"/>
-                <w:szCs w:val="22"/>
-              </w:rPr>
-              <w:t>60.000 hora</w:t>
-            </w:r>
-            <w:r>
-              <w:rPr>
-                <w:rFonts w:ascii="Calibri" w:hAnsi="Calibri" w:cs="Calibri"/>
-                <w:color w:val="000000"/>
-                <w:sz w:val="22"/>
-                <w:szCs w:val="22"/>
-              </w:rPr>
-              <w:t xml:space="preserve"> </w:t>
-            </w:r>
-            <w:r>
-              <w:rPr>
-                <w:rFonts w:ascii="Calibri" w:hAnsi="Calibri" w:cs="Calibri"/>
+                <w:rFonts w:ascii="Century Gothic" w:hAnsi="Century Gothic" w:cs="Calibri"/>
+                <w:color w:val="000000"/>
+                <w:sz w:val="22"/>
+                <w:szCs w:val="22"/>
+              </w:rPr>
+            </w:pPr>
+            <w:r>
+              <w:rPr>
+                <w:rFonts w:ascii="Century Gothic" w:hAnsi="Century Gothic" w:cs="Calibri"/>
+                <w:color w:val="000000"/>
+                <w:sz w:val="22"/>
+                <w:szCs w:val="22"/>
+              </w:rPr>
+              <w:t xml:space="preserve">$ 60.000 hora </w:t>
+            </w:r>
+            <w:r>
+              <w:rPr>
+                <w:rFonts w:ascii="Century Gothic" w:hAnsi="Century Gothic" w:cs="Calibri"/>
                 <w:color w:val="000000"/>
                 <w:sz w:val="22"/>
                 <w:szCs w:val="22"/>
@@ -15478,15 +15372,15 @@
             <w:pPr>
               <w:jc w:val="center"/>
               <w:rPr>
-                <w:rFonts w:ascii="Calibri" w:hAnsi="Calibri" w:cs="Calibri"/>
-                <w:color w:val="000000"/>
-                <w:sz w:val="22"/>
-                <w:szCs w:val="22"/>
-              </w:rPr>
-            </w:pPr>
-            <w:r>
-              <w:rPr>
-                <w:rFonts w:ascii="Calibri" w:hAnsi="Calibri" w:cs="Calibri"/>
+                <w:rFonts w:ascii="Century Gothic" w:hAnsi="Century Gothic" w:cs="Calibri"/>
+                <w:color w:val="000000"/>
+                <w:sz w:val="22"/>
+                <w:szCs w:val="22"/>
+              </w:rPr>
+            </w:pPr>
+            <w:r>
+              <w:rPr>
+                <w:rFonts w:ascii="Century Gothic" w:hAnsi="Century Gothic" w:cs="Calibri"/>
                 <w:color w:val="000000"/>
                 <w:sz w:val="22"/>
                 <w:szCs w:val="22"/>
@@ -15517,15 +15411,15 @@
           <w:p>
             <w:pPr>
               <w:rPr>
-                <w:rFonts w:ascii="Calibri" w:hAnsi="Calibri" w:cs="Calibri"/>
-                <w:color w:val="000000"/>
-                <w:sz w:val="22"/>
-                <w:szCs w:val="22"/>
-              </w:rPr>
-            </w:pPr>
-            <w:r>
-              <w:rPr>
-                <w:rFonts w:ascii="Calibri" w:hAnsi="Calibri" w:cs="Calibri"/>
+                <w:rFonts w:ascii="Century Gothic" w:hAnsi="Century Gothic" w:cs="Calibri"/>
+                <w:color w:val="000000"/>
+                <w:sz w:val="22"/>
+                <w:szCs w:val="22"/>
+              </w:rPr>
+            </w:pPr>
+            <w:r>
+              <w:rPr>
+                <w:rFonts w:ascii="Century Gothic" w:hAnsi="Century Gothic" w:cs="Calibri"/>
                 <w:color w:val="000000"/>
                 <w:sz w:val="22"/>
                 <w:szCs w:val="22"/>
@@ -15551,15 +15445,15 @@
           <w:p>
             <w:pPr>
               <w:rPr>
-                <w:rFonts w:ascii="Calibri" w:hAnsi="Calibri" w:cs="Calibri"/>
-                <w:color w:val="000000"/>
-                <w:sz w:val="22"/>
-                <w:szCs w:val="22"/>
-              </w:rPr>
-            </w:pPr>
-            <w:r>
-              <w:rPr>
-                <w:rFonts w:ascii="Calibri" w:hAnsi="Calibri" w:cs="Calibri"/>
+                <w:rFonts w:ascii="Century Gothic" w:hAnsi="Century Gothic" w:cs="Calibri"/>
+                <w:color w:val="000000"/>
+                <w:sz w:val="22"/>
+                <w:szCs w:val="22"/>
+              </w:rPr>
+            </w:pPr>
+            <w:r>
+              <w:rPr>
+                <w:rFonts w:ascii="Century Gothic" w:hAnsi="Century Gothic" w:cs="Calibri"/>
                 <w:color w:val="000000"/>
                 <w:sz w:val="22"/>
                 <w:szCs w:val="22"/>
@@ -15585,15 +15479,15 @@
           <w:p>
             <w:pPr>
               <w:rPr>
-                <w:rFonts w:ascii="Calibri" w:hAnsi="Calibri" w:cs="Calibri"/>
-                <w:color w:val="000000"/>
-                <w:sz w:val="22"/>
-                <w:szCs w:val="22"/>
-              </w:rPr>
-            </w:pPr>
-            <w:r>
-              <w:rPr>
-                <w:rFonts w:ascii="Calibri" w:hAnsi="Calibri" w:cs="Calibri"/>
+                <w:rFonts w:ascii="Century Gothic" w:hAnsi="Century Gothic" w:cs="Calibri"/>
+                <w:color w:val="000000"/>
+                <w:sz w:val="22"/>
+                <w:szCs w:val="22"/>
+              </w:rPr>
+            </w:pPr>
+            <w:r>
+              <w:rPr>
+                <w:rFonts w:ascii="Century Gothic" w:hAnsi="Century Gothic" w:cs="Calibri"/>
                 <w:color w:val="000000"/>
                 <w:sz w:val="22"/>
                 <w:szCs w:val="22"/>
@@ -15619,15 +15513,15 @@
           <w:p>
             <w:pPr>
               <w:rPr>
-                <w:rFonts w:ascii="Calibri" w:hAnsi="Calibri" w:cs="Calibri"/>
-                <w:color w:val="000000"/>
-                <w:sz w:val="22"/>
-                <w:szCs w:val="22"/>
-              </w:rPr>
-            </w:pPr>
-            <w:r>
-              <w:rPr>
-                <w:rFonts w:ascii="Calibri" w:hAnsi="Calibri" w:cs="Calibri"/>
+                <w:rFonts w:ascii="Century Gothic" w:hAnsi="Century Gothic" w:cs="Calibri"/>
+                <w:color w:val="000000"/>
+                <w:sz w:val="22"/>
+                <w:szCs w:val="22"/>
+              </w:rPr>
+            </w:pPr>
+            <w:r>
+              <w:rPr>
+                <w:rFonts w:ascii="Century Gothic" w:hAnsi="Century Gothic" w:cs="Calibri"/>
                 <w:color w:val="000000"/>
                 <w:sz w:val="22"/>
                 <w:szCs w:val="22"/>
@@ -15653,15 +15547,15 @@
           <w:p>
             <w:pPr>
               <w:rPr>
-                <w:rFonts w:ascii="Calibri" w:hAnsi="Calibri" w:cs="Calibri"/>
-                <w:color w:val="000000"/>
-                <w:sz w:val="22"/>
-                <w:szCs w:val="22"/>
-              </w:rPr>
-            </w:pPr>
-            <w:r>
-              <w:rPr>
-                <w:rFonts w:ascii="Calibri" w:hAnsi="Calibri" w:cs="Calibri"/>
+                <w:rFonts w:ascii="Century Gothic" w:hAnsi="Century Gothic" w:cs="Calibri"/>
+                <w:color w:val="000000"/>
+                <w:sz w:val="22"/>
+                <w:szCs w:val="22"/>
+              </w:rPr>
+            </w:pPr>
+            <w:r>
+              <w:rPr>
+                <w:rFonts w:ascii="Century Gothic" w:hAnsi="Century Gothic" w:cs="Calibri"/>
                 <w:color w:val="000000"/>
                 <w:sz w:val="22"/>
                 <w:szCs w:val="22"/>
@@ -15692,15 +15586,15 @@
           <w:p>
             <w:pPr>
               <w:rPr>
-                <w:rFonts w:ascii="Calibri" w:hAnsi="Calibri" w:cs="Calibri"/>
-                <w:color w:val="000000"/>
-                <w:sz w:val="22"/>
-                <w:szCs w:val="22"/>
-              </w:rPr>
-            </w:pPr>
-            <w:r>
-              <w:rPr>
-                <w:rFonts w:ascii="Calibri" w:hAnsi="Calibri" w:cs="Calibri"/>
+                <w:rFonts w:ascii="Century Gothic" w:hAnsi="Century Gothic" w:cs="Calibri"/>
+                <w:color w:val="000000"/>
+                <w:sz w:val="22"/>
+                <w:szCs w:val="22"/>
+              </w:rPr>
+            </w:pPr>
+            <w:r>
+              <w:rPr>
+                <w:rFonts w:ascii="Century Gothic" w:hAnsi="Century Gothic" w:cs="Calibri"/>
                 <w:color w:val="000000"/>
                 <w:sz w:val="22"/>
                 <w:szCs w:val="22"/>
@@ -15726,15 +15620,15 @@
           <w:p>
             <w:pPr>
               <w:rPr>
-                <w:rFonts w:ascii="Calibri" w:hAnsi="Calibri" w:cs="Calibri"/>
-                <w:color w:val="000000"/>
-                <w:sz w:val="22"/>
-                <w:szCs w:val="22"/>
-              </w:rPr>
-            </w:pPr>
-            <w:r>
-              <w:rPr>
-                <w:rFonts w:ascii="Calibri" w:hAnsi="Calibri" w:cs="Calibri"/>
+                <w:rFonts w:ascii="Century Gothic" w:hAnsi="Century Gothic" w:cs="Calibri"/>
+                <w:color w:val="000000"/>
+                <w:sz w:val="22"/>
+                <w:szCs w:val="22"/>
+              </w:rPr>
+            </w:pPr>
+            <w:r>
+              <w:rPr>
+                <w:rFonts w:ascii="Century Gothic" w:hAnsi="Century Gothic" w:cs="Calibri"/>
                 <w:color w:val="000000"/>
                 <w:sz w:val="22"/>
                 <w:szCs w:val="22"/>
@@ -15760,15 +15654,15 @@
           <w:p>
             <w:pPr>
               <w:rPr>
-                <w:rFonts w:ascii="Calibri" w:hAnsi="Calibri" w:cs="Calibri"/>
-                <w:color w:val="000000"/>
-                <w:sz w:val="22"/>
-                <w:szCs w:val="22"/>
-              </w:rPr>
-            </w:pPr>
-            <w:r>
-              <w:rPr>
-                <w:rFonts w:ascii="Calibri" w:hAnsi="Calibri" w:cs="Calibri"/>
+                <w:rFonts w:ascii="Century Gothic" w:hAnsi="Century Gothic" w:cs="Calibri"/>
+                <w:color w:val="000000"/>
+                <w:sz w:val="22"/>
+                <w:szCs w:val="22"/>
+              </w:rPr>
+            </w:pPr>
+            <w:r>
+              <w:rPr>
+                <w:rFonts w:ascii="Century Gothic" w:hAnsi="Century Gothic" w:cs="Calibri"/>
                 <w:color w:val="000000"/>
                 <w:sz w:val="22"/>
                 <w:szCs w:val="22"/>
@@ -15794,15 +15688,15 @@
           <w:p>
             <w:pPr>
               <w:rPr>
-                <w:rFonts w:ascii="Calibri" w:hAnsi="Calibri" w:cs="Calibri"/>
-                <w:color w:val="000000"/>
-                <w:sz w:val="22"/>
-                <w:szCs w:val="22"/>
-              </w:rPr>
-            </w:pPr>
-            <w:r>
-              <w:rPr>
-                <w:rFonts w:ascii="Calibri" w:hAnsi="Calibri" w:cs="Calibri"/>
+                <w:rFonts w:ascii="Century Gothic" w:hAnsi="Century Gothic" w:cs="Calibri"/>
+                <w:color w:val="000000"/>
+                <w:sz w:val="22"/>
+                <w:szCs w:val="22"/>
+              </w:rPr>
+            </w:pPr>
+            <w:r>
+              <w:rPr>
+                <w:rFonts w:ascii="Century Gothic" w:hAnsi="Century Gothic" w:cs="Calibri"/>
                 <w:color w:val="000000"/>
                 <w:sz w:val="22"/>
                 <w:szCs w:val="22"/>
@@ -15828,15 +15722,15 @@
           <w:p>
             <w:pPr>
               <w:rPr>
-                <w:rFonts w:ascii="Calibri" w:hAnsi="Calibri" w:cs="Calibri"/>
-                <w:color w:val="000000"/>
-                <w:sz w:val="22"/>
-                <w:szCs w:val="22"/>
-              </w:rPr>
-            </w:pPr>
-            <w:r>
-              <w:rPr>
-                <w:rFonts w:ascii="Calibri" w:hAnsi="Calibri" w:cs="Calibri"/>
+                <w:rFonts w:ascii="Century Gothic" w:hAnsi="Century Gothic" w:cs="Calibri"/>
+                <w:color w:val="000000"/>
+                <w:sz w:val="22"/>
+                <w:szCs w:val="22"/>
+              </w:rPr>
+            </w:pPr>
+            <w:r>
+              <w:rPr>
+                <w:rFonts w:ascii="Century Gothic" w:hAnsi="Century Gothic" w:cs="Calibri"/>
                 <w:color w:val="000000"/>
                 <w:sz w:val="22"/>
                 <w:szCs w:val="22"/>
@@ -15867,15 +15761,15 @@
           <w:p>
             <w:pPr>
               <w:rPr>
-                <w:rFonts w:ascii="Calibri" w:hAnsi="Calibri" w:cs="Calibri"/>
-                <w:color w:val="000000"/>
-                <w:sz w:val="22"/>
-                <w:szCs w:val="22"/>
-              </w:rPr>
-            </w:pPr>
-            <w:r>
-              <w:rPr>
-                <w:rFonts w:ascii="Calibri" w:hAnsi="Calibri" w:cs="Calibri"/>
+                <w:rFonts w:ascii="Century Gothic" w:hAnsi="Century Gothic" w:cs="Calibri"/>
+                <w:color w:val="000000"/>
+                <w:sz w:val="22"/>
+                <w:szCs w:val="22"/>
+              </w:rPr>
+            </w:pPr>
+            <w:r>
+              <w:rPr>
+                <w:rFonts w:ascii="Century Gothic" w:hAnsi="Century Gothic" w:cs="Calibri"/>
                 <w:color w:val="000000"/>
                 <w:sz w:val="22"/>
                 <w:szCs w:val="22"/>
@@ -15901,15 +15795,15 @@
           <w:p>
             <w:pPr>
               <w:rPr>
-                <w:rFonts w:ascii="Calibri" w:hAnsi="Calibri" w:cs="Calibri"/>
-                <w:color w:val="000000"/>
-                <w:sz w:val="22"/>
-                <w:szCs w:val="22"/>
-              </w:rPr>
-            </w:pPr>
-            <w:r>
-              <w:rPr>
-                <w:rFonts w:ascii="Calibri" w:hAnsi="Calibri" w:cs="Calibri"/>
+                <w:rFonts w:ascii="Century Gothic" w:hAnsi="Century Gothic" w:cs="Calibri"/>
+                <w:color w:val="000000"/>
+                <w:sz w:val="22"/>
+                <w:szCs w:val="22"/>
+              </w:rPr>
+            </w:pPr>
+            <w:r>
+              <w:rPr>
+                <w:rFonts w:ascii="Century Gothic" w:hAnsi="Century Gothic" w:cs="Calibri"/>
                 <w:color w:val="000000"/>
                 <w:sz w:val="22"/>
                 <w:szCs w:val="22"/>
@@ -15935,15 +15829,15 @@
           <w:p>
             <w:pPr>
               <w:rPr>
-                <w:rFonts w:ascii="Calibri" w:hAnsi="Calibri" w:cs="Calibri"/>
-                <w:color w:val="000000"/>
-                <w:sz w:val="22"/>
-                <w:szCs w:val="22"/>
-              </w:rPr>
-            </w:pPr>
-            <w:r>
-              <w:rPr>
-                <w:rFonts w:ascii="Calibri" w:hAnsi="Calibri" w:cs="Calibri"/>
+                <w:rFonts w:ascii="Century Gothic" w:hAnsi="Century Gothic" w:cs="Calibri"/>
+                <w:color w:val="000000"/>
+                <w:sz w:val="22"/>
+                <w:szCs w:val="22"/>
+              </w:rPr>
+            </w:pPr>
+            <w:r>
+              <w:rPr>
+                <w:rFonts w:ascii="Century Gothic" w:hAnsi="Century Gothic" w:cs="Calibri"/>
                 <w:color w:val="000000"/>
                 <w:sz w:val="22"/>
                 <w:szCs w:val="22"/>
@@ -15969,15 +15863,15 @@
           <w:p>
             <w:pPr>
               <w:rPr>
-                <w:rFonts w:ascii="Calibri" w:hAnsi="Calibri" w:cs="Calibri"/>
-                <w:color w:val="000000"/>
-                <w:sz w:val="22"/>
-                <w:szCs w:val="22"/>
-              </w:rPr>
-            </w:pPr>
-            <w:r>
-              <w:rPr>
-                <w:rFonts w:ascii="Calibri" w:hAnsi="Calibri" w:cs="Calibri"/>
+                <w:rFonts w:ascii="Century Gothic" w:hAnsi="Century Gothic" w:cs="Calibri"/>
+                <w:color w:val="000000"/>
+                <w:sz w:val="22"/>
+                <w:szCs w:val="22"/>
+              </w:rPr>
+            </w:pPr>
+            <w:r>
+              <w:rPr>
+                <w:rFonts w:ascii="Century Gothic" w:hAnsi="Century Gothic" w:cs="Calibri"/>
                 <w:color w:val="000000"/>
                 <w:sz w:val="22"/>
                 <w:szCs w:val="22"/>
@@ -16003,15 +15897,15 @@
           <w:p>
             <w:pPr>
               <w:rPr>
-                <w:rFonts w:ascii="Calibri" w:hAnsi="Calibri" w:cs="Calibri"/>
-                <w:color w:val="000000"/>
-                <w:sz w:val="22"/>
-                <w:szCs w:val="22"/>
-              </w:rPr>
-            </w:pPr>
-            <w:r>
-              <w:rPr>
-                <w:rFonts w:ascii="Calibri" w:hAnsi="Calibri" w:cs="Calibri"/>
+                <w:rFonts w:ascii="Century Gothic" w:hAnsi="Century Gothic" w:cs="Calibri"/>
+                <w:color w:val="000000"/>
+                <w:sz w:val="22"/>
+                <w:szCs w:val="22"/>
+              </w:rPr>
+            </w:pPr>
+            <w:r>
+              <w:rPr>
+                <w:rFonts w:ascii="Century Gothic" w:hAnsi="Century Gothic" w:cs="Calibri"/>
                 <w:color w:val="000000"/>
                 <w:sz w:val="22"/>
                 <w:szCs w:val="22"/>
@@ -16042,15 +15936,15 @@
           <w:p>
             <w:pPr>
               <w:rPr>
-                <w:rFonts w:ascii="Calibri" w:hAnsi="Calibri" w:cs="Calibri"/>
-                <w:color w:val="000000"/>
-                <w:sz w:val="22"/>
-                <w:szCs w:val="22"/>
-              </w:rPr>
-            </w:pPr>
-            <w:r>
-              <w:rPr>
-                <w:rFonts w:ascii="Calibri" w:hAnsi="Calibri" w:cs="Calibri"/>
+                <w:rFonts w:ascii="Century Gothic" w:hAnsi="Century Gothic" w:cs="Calibri"/>
+                <w:color w:val="000000"/>
+                <w:sz w:val="22"/>
+                <w:szCs w:val="22"/>
+              </w:rPr>
+            </w:pPr>
+            <w:r>
+              <w:rPr>
+                <w:rFonts w:ascii="Century Gothic" w:hAnsi="Century Gothic" w:cs="Calibri"/>
                 <w:color w:val="000000"/>
                 <w:sz w:val="22"/>
                 <w:szCs w:val="22"/>
@@ -16076,15 +15970,15 @@
           <w:p>
             <w:pPr>
               <w:rPr>
-                <w:rFonts w:ascii="Calibri" w:hAnsi="Calibri" w:cs="Calibri"/>
-                <w:color w:val="000000"/>
-                <w:sz w:val="22"/>
-                <w:szCs w:val="22"/>
-              </w:rPr>
-            </w:pPr>
-            <w:r>
-              <w:rPr>
-                <w:rFonts w:ascii="Calibri" w:hAnsi="Calibri" w:cs="Calibri"/>
+                <w:rFonts w:ascii="Century Gothic" w:hAnsi="Century Gothic" w:cs="Calibri"/>
+                <w:color w:val="000000"/>
+                <w:sz w:val="22"/>
+                <w:szCs w:val="22"/>
+              </w:rPr>
+            </w:pPr>
+            <w:r>
+              <w:rPr>
+                <w:rFonts w:ascii="Century Gothic" w:hAnsi="Century Gothic" w:cs="Calibri"/>
                 <w:color w:val="000000"/>
                 <w:sz w:val="22"/>
                 <w:szCs w:val="22"/>
@@ -16110,15 +16004,15 @@
           <w:p>
             <w:pPr>
               <w:rPr>
-                <w:rFonts w:ascii="Calibri" w:hAnsi="Calibri" w:cs="Calibri"/>
-                <w:color w:val="000000"/>
-                <w:sz w:val="22"/>
-                <w:szCs w:val="22"/>
-              </w:rPr>
-            </w:pPr>
-            <w:r>
-              <w:rPr>
-                <w:rFonts w:ascii="Calibri" w:hAnsi="Calibri" w:cs="Calibri"/>
+                <w:rFonts w:ascii="Century Gothic" w:hAnsi="Century Gothic" w:cs="Calibri"/>
+                <w:color w:val="000000"/>
+                <w:sz w:val="22"/>
+                <w:szCs w:val="22"/>
+              </w:rPr>
+            </w:pPr>
+            <w:r>
+              <w:rPr>
+                <w:rFonts w:ascii="Century Gothic" w:hAnsi="Century Gothic" w:cs="Calibri"/>
                 <w:color w:val="000000"/>
                 <w:sz w:val="22"/>
                 <w:szCs w:val="22"/>
@@ -16145,7 +16039,7 @@
             <w:pPr>
               <w:jc w:val="center"/>
               <w:rPr>
-                <w:rFonts w:ascii="Calibri" w:hAnsi="Calibri" w:cs="Calibri"/>
+                <w:rFonts w:ascii="Century Gothic" w:hAnsi="Century Gothic" w:cs="Calibri"/>
                 <w:b/>
                 <w:bCs/>
                 <w:color w:val="000000"/>
@@ -16155,7 +16049,7 @@
             </w:pPr>
             <w:r>
               <w:rPr>
-                <w:rFonts w:ascii="Calibri" w:hAnsi="Calibri" w:cs="Calibri"/>
+                <w:rFonts w:ascii="Century Gothic" w:hAnsi="Century Gothic" w:cs="Calibri"/>
                 <w:b/>
                 <w:bCs/>
                 <w:color w:val="000000"/>
@@ -16184,15 +16078,15 @@
             <w:pPr>
               <w:jc w:val="center"/>
               <w:rPr>
-                <w:rFonts w:ascii="Calibri" w:hAnsi="Calibri" w:cs="Calibri"/>
-                <w:color w:val="000000"/>
-                <w:sz w:val="22"/>
-                <w:szCs w:val="22"/>
-              </w:rPr>
-            </w:pPr>
-            <w:r>
-              <w:rPr>
-                <w:rFonts w:ascii="Calibri" w:hAnsi="Calibri" w:cs="Calibri"/>
+                <w:rFonts w:ascii="Century Gothic" w:hAnsi="Century Gothic" w:cs="Calibri"/>
+                <w:color w:val="000000"/>
+                <w:sz w:val="22"/>
+                <w:szCs w:val="22"/>
+              </w:rPr>
+            </w:pPr>
+            <w:r>
+              <w:rPr>
+                <w:rFonts w:ascii="Century Gothic" w:hAnsi="Century Gothic" w:cs="Calibri"/>
                 <w:color w:val="000000"/>
                 <w:sz w:val="22"/>
                 <w:szCs w:val="22"/>
@@ -16272,6 +16166,7 @@
           <w:docPartUnique/>
         </w:docPartObj>
       </w:sdtPr>
+      <w:sdtEndPr/>
       <w:sdtContent>
         <w:p>
           <w:pPr>
@@ -16297,6 +16192,7 @@
             <w:id w:val="-573587230"/>
             <w:bibliography/>
           </w:sdtPr>
+          <w:sdtEndPr/>
           <w:sdtContent>
             <w:p>
               <w:pPr>
@@ -16400,7 +16296,6 @@
                       <w:rPr>
                         <w:noProof/>
                       </w:rPr>
-                      <w:lastRenderedPageBreak/>
                       <w:t xml:space="preserve">[2] </w:t>
                     </w:r>
                   </w:p>
@@ -17823,6 +17718,7 @@
         <w:rPr>
           <w:rFonts w:ascii="Century Gothic" w:hAnsi="Century Gothic"/>
         </w:rPr>
+        <w:lastRenderedPageBreak/>
         <w:t>Sustentación:</w:t>
       </w:r>
       <w:r>

</xml_diff>